<commit_message>
Updated minutes of meeting
</commit_message>
<xml_diff>
--- a/Documents/MinutesOfMeeting/minutes of meeting.docx
+++ b/Documents/MinutesOfMeeting/minutes of meeting.docx
@@ -1,106 +1,2801 @@
 
 <file path=word/document.xml><?xml version="1.0" encoding="utf-8"?>
-<w:document xmlns:wpc="http://schemas.microsoft.com/office/word/2010/wordprocessingCanvas" xmlns:mc="http://schemas.openxmlformats.org/markup-compatibility/2006" xmlns:o="urn:schemas-microsoft-com:office:office" xmlns:r="http://schemas.openxmlformats.org/officeDocument/2006/relationships" xmlns:m="http://schemas.openxmlformats.org/officeDocument/2006/math" xmlns:v="urn:schemas-microsoft-com:vml" xmlns:wp14="http://schemas.microsoft.com/office/word/2010/wordprocessingDrawing" xmlns:wp="http://schemas.openxmlformats.org/drawingml/2006/wordprocessingDrawing" xmlns:w10="urn:schemas-microsoft-com:office:word" xmlns:w="http://schemas.openxmlformats.org/wordprocessingml/2006/main" xmlns:w14="http://schemas.microsoft.com/office/word/2010/wordml" xmlns:w15="http://schemas.microsoft.com/office/word/2012/wordml" xmlns:wpg="http://schemas.microsoft.com/office/word/2010/wordprocessingGroup" xmlns:wpi="http://schemas.microsoft.com/office/word/2010/wordprocessingInk" xmlns:wne="http://schemas.microsoft.com/office/word/2006/wordml" xmlns:wps="http://schemas.microsoft.com/office/word/2010/wordprocessingShape" mc:Ignorable="w14 w15 wp14">
+<w:document xmlns:wpc="http://schemas.microsoft.com/office/word/2010/wordprocessingCanvas" xmlns:cx="http://schemas.microsoft.com/office/drawing/2014/chartex" xmlns:cx1="http://schemas.microsoft.com/office/drawing/2015/9/8/chartex" xmlns:cx2="http://schemas.microsoft.com/office/drawing/2015/10/21/chartex" xmlns:mc="http://schemas.openxmlformats.org/markup-compatibility/2006" xmlns:o="urn:schemas-microsoft-com:office:office" xmlns:r="http://schemas.openxmlformats.org/officeDocument/2006/relationships" xmlns:m="http://schemas.openxmlformats.org/officeDocument/2006/math" xmlns:v="urn:schemas-microsoft-com:vml" xmlns:wp14="http://schemas.microsoft.com/office/word/2010/wordprocessingDrawing" xmlns:wp="http://schemas.openxmlformats.org/drawingml/2006/wordprocessingDrawing" xmlns:w10="urn:schemas-microsoft-com:office:word" xmlns:w="http://schemas.openxmlformats.org/wordprocessingml/2006/main" xmlns:w14="http://schemas.microsoft.com/office/word/2010/wordml" xmlns:w15="http://schemas.microsoft.com/office/word/2012/wordml" xmlns:w16se="http://schemas.microsoft.com/office/word/2015/wordml/symex" xmlns:wpg="http://schemas.microsoft.com/office/word/2010/wordprocessingGroup" xmlns:wpi="http://schemas.microsoft.com/office/word/2010/wordprocessingInk" xmlns:wne="http://schemas.microsoft.com/office/word/2006/wordml" xmlns:wps="http://schemas.microsoft.com/office/word/2010/wordprocessingShape" mc:Ignorable="w14 w15 w16se wp14">
   <w:body>
     <w:p>
       <w:pPr>
-        <w:rPr>
+        <w:pStyle w:val="ListParagraph"/>
+        <w:numPr>
+          <w:ilvl w:val="0"/>
+          <w:numId w:val="9"/>
+        </w:numPr>
+        <w:ind w:left="-90"/>
+        <w:rPr>
+          <w:rFonts w:cstheme="minorHAnsi"/>
           <w:b/>
-          <w:sz w:val="24"/>
-          <w:szCs w:val="24"/>
-        </w:rPr>
-      </w:pPr>
-      <w:r>
-        <w:rPr>
+          <w:sz w:val="28"/>
+          <w:szCs w:val="24"/>
+        </w:rPr>
+      </w:pPr>
+      <w:r>
+        <w:rPr>
+          <w:rFonts w:cstheme="minorHAnsi"/>
           <w:b/>
-          <w:sz w:val="24"/>
+          <w:sz w:val="28"/>
           <w:szCs w:val="24"/>
         </w:rPr>
         <w:t>Minutes of meeting</w:t>
       </w:r>
     </w:p>
-    <w:bookmarkStart w:id="0" w:name="_MON_1535383923"/>
-    <w:bookmarkEnd w:id="0"/>
+    <w:tbl>
+      <w:tblPr>
+        <w:tblStyle w:val="TableGrid"/>
+        <w:tblW w:w="10200" w:type="dxa"/>
+        <w:tblLook w:val="04A0" w:firstRow="1" w:lastRow="0" w:firstColumn="1" w:lastColumn="0" w:noHBand="0" w:noVBand="1"/>
+      </w:tblPr>
+      <w:tblGrid>
+        <w:gridCol w:w="1188"/>
+        <w:gridCol w:w="4137"/>
+        <w:gridCol w:w="1476"/>
+        <w:gridCol w:w="1443"/>
+        <w:gridCol w:w="1956"/>
+      </w:tblGrid>
+      <w:tr>
+        <w:trPr>
+          <w:trHeight w:val="580"/>
+        </w:trPr>
+        <w:tc>
+          <w:tcPr>
+            <w:tcW w:w="1188" w:type="dxa"/>
+            <w:hideMark/>
+          </w:tcPr>
+          <w:p>
+            <w:pPr>
+              <w:spacing w:after="0" w:line="240" w:lineRule="auto"/>
+              <w:rPr>
+                <w:rFonts w:ascii="Calibri" w:eastAsia="Times New Roman" w:hAnsi="Calibri" w:cs="Calibri"/>
+                <w:color w:val="000000"/>
+                <w:lang w:val="en-US"/>
+              </w:rPr>
+            </w:pPr>
+            <w:r>
+              <w:rPr>
+                <w:rFonts w:ascii="Calibri" w:eastAsia="Times New Roman" w:hAnsi="Calibri" w:cs="Calibri"/>
+                <w:color w:val="000000"/>
+                <w:lang w:val="en-US"/>
+              </w:rPr>
+              <w:t>DATE</w:t>
+            </w:r>
+          </w:p>
+        </w:tc>
+        <w:tc>
+          <w:tcPr>
+            <w:tcW w:w="4137" w:type="dxa"/>
+            <w:hideMark/>
+          </w:tcPr>
+          <w:p>
+            <w:pPr>
+              <w:spacing w:after="0" w:line="240" w:lineRule="auto"/>
+              <w:rPr>
+                <w:rFonts w:ascii="Calibri" w:eastAsia="Times New Roman" w:hAnsi="Calibri" w:cs="Calibri"/>
+                <w:color w:val="000000"/>
+                <w:lang w:val="en-US"/>
+              </w:rPr>
+            </w:pPr>
+            <w:r>
+              <w:rPr>
+                <w:rFonts w:ascii="Calibri" w:eastAsia="Times New Roman" w:hAnsi="Calibri" w:cs="Calibri"/>
+                <w:color w:val="000000"/>
+                <w:lang w:val="en-US"/>
+              </w:rPr>
+              <w:t>DISCUSSION HIGHLIGHTS</w:t>
+            </w:r>
+          </w:p>
+        </w:tc>
+        <w:tc>
+          <w:tcPr>
+            <w:tcW w:w="1476" w:type="dxa"/>
+            <w:hideMark/>
+          </w:tcPr>
+          <w:p>
+            <w:pPr>
+              <w:spacing w:after="0" w:line="240" w:lineRule="auto"/>
+              <w:rPr>
+                <w:rFonts w:ascii="Calibri" w:eastAsia="Times New Roman" w:hAnsi="Calibri" w:cs="Calibri"/>
+                <w:color w:val="000000"/>
+                <w:lang w:val="en-US"/>
+              </w:rPr>
+            </w:pPr>
+            <w:r>
+              <w:rPr>
+                <w:rFonts w:ascii="Calibri" w:eastAsia="Times New Roman" w:hAnsi="Calibri" w:cs="Calibri"/>
+                <w:color w:val="000000"/>
+                <w:lang w:val="en-US"/>
+              </w:rPr>
+              <w:t>TIME</w:t>
+            </w:r>
+          </w:p>
+        </w:tc>
+        <w:tc>
+          <w:tcPr>
+            <w:tcW w:w="1443" w:type="dxa"/>
+            <w:hideMark/>
+          </w:tcPr>
+          <w:p>
+            <w:pPr>
+              <w:spacing w:after="0" w:line="240" w:lineRule="auto"/>
+              <w:rPr>
+                <w:rFonts w:ascii="Calibri" w:eastAsia="Times New Roman" w:hAnsi="Calibri" w:cs="Calibri"/>
+                <w:color w:val="000000"/>
+                <w:lang w:val="en-US"/>
+              </w:rPr>
+            </w:pPr>
+            <w:r>
+              <w:rPr>
+                <w:rFonts w:ascii="Calibri" w:eastAsia="Times New Roman" w:hAnsi="Calibri" w:cs="Calibri"/>
+                <w:color w:val="000000"/>
+                <w:lang w:val="en-US"/>
+              </w:rPr>
+              <w:t>MEMEMBERS ATTENDED</w:t>
+            </w:r>
+          </w:p>
+        </w:tc>
+        <w:tc>
+          <w:tcPr>
+            <w:tcW w:w="1956" w:type="dxa"/>
+            <w:hideMark/>
+          </w:tcPr>
+          <w:p>
+            <w:pPr>
+              <w:spacing w:after="0" w:line="240" w:lineRule="auto"/>
+              <w:rPr>
+                <w:rFonts w:ascii="Calibri" w:eastAsia="Times New Roman" w:hAnsi="Calibri" w:cs="Calibri"/>
+                <w:color w:val="000000"/>
+                <w:lang w:val="en-US"/>
+              </w:rPr>
+            </w:pPr>
+            <w:r>
+              <w:rPr>
+                <w:rFonts w:ascii="Calibri" w:eastAsia="Times New Roman" w:hAnsi="Calibri" w:cs="Calibri"/>
+                <w:color w:val="000000"/>
+                <w:lang w:val="en-US"/>
+              </w:rPr>
+              <w:t>ATTENDEES</w:t>
+            </w:r>
+          </w:p>
+        </w:tc>
+      </w:tr>
+      <w:tr>
+        <w:trPr>
+          <w:trHeight w:val="580"/>
+        </w:trPr>
+        <w:tc>
+          <w:tcPr>
+            <w:tcW w:w="1188" w:type="dxa"/>
+            <w:hideMark/>
+          </w:tcPr>
+          <w:p>
+            <w:pPr>
+              <w:spacing w:after="0" w:line="240" w:lineRule="auto"/>
+              <w:rPr>
+                <w:rFonts w:ascii="Calibri" w:eastAsia="Times New Roman" w:hAnsi="Calibri" w:cs="Calibri"/>
+                <w:color w:val="000000"/>
+                <w:lang w:val="en-US"/>
+              </w:rPr>
+            </w:pPr>
+            <w:r>
+              <w:rPr>
+                <w:rFonts w:ascii="Calibri" w:eastAsia="Times New Roman" w:hAnsi="Calibri" w:cs="Calibri"/>
+                <w:color w:val="000000"/>
+                <w:lang w:val="en-US"/>
+              </w:rPr>
+              <w:t>30</w:t>
+            </w:r>
+            <w:r>
+              <w:rPr>
+                <w:rFonts w:ascii="Calibri" w:eastAsia="Times New Roman" w:hAnsi="Calibri" w:cs="Calibri"/>
+                <w:color w:val="000000"/>
+                <w:vertAlign w:val="superscript"/>
+                <w:lang w:val="en-US"/>
+              </w:rPr>
+              <w:t>th</w:t>
+            </w:r>
+            <w:r>
+              <w:rPr>
+                <w:rFonts w:ascii="Calibri" w:eastAsia="Times New Roman" w:hAnsi="Calibri" w:cs="Calibri"/>
+                <w:color w:val="000000"/>
+                <w:lang w:val="en-US"/>
+              </w:rPr>
+              <w:t xml:space="preserve"> AUG</w:t>
+            </w:r>
+          </w:p>
+        </w:tc>
+        <w:tc>
+          <w:tcPr>
+            <w:tcW w:w="4137" w:type="dxa"/>
+            <w:hideMark/>
+          </w:tcPr>
+          <w:p>
+            <w:pPr>
+              <w:spacing w:after="0" w:line="240" w:lineRule="auto"/>
+              <w:rPr>
+                <w:rFonts w:ascii="Calibri" w:eastAsia="Times New Roman" w:hAnsi="Calibri" w:cs="Calibri"/>
+                <w:color w:val="000000"/>
+                <w:lang w:val="en-US"/>
+              </w:rPr>
+            </w:pPr>
+            <w:r>
+              <w:rPr>
+                <w:rFonts w:ascii="Calibri" w:eastAsia="Times New Roman" w:hAnsi="Calibri" w:cs="Calibri"/>
+                <w:color w:val="000000"/>
+                <w:lang w:val="en-US"/>
+              </w:rPr>
+              <w:t>Project idea brain storming</w:t>
+            </w:r>
+          </w:p>
+        </w:tc>
+        <w:tc>
+          <w:tcPr>
+            <w:tcW w:w="1476" w:type="dxa"/>
+            <w:hideMark/>
+          </w:tcPr>
+          <w:p>
+            <w:pPr>
+              <w:spacing w:after="0" w:line="240" w:lineRule="auto"/>
+              <w:rPr>
+                <w:rFonts w:ascii="Calibri" w:eastAsia="Times New Roman" w:hAnsi="Calibri" w:cs="Calibri"/>
+                <w:color w:val="000000"/>
+                <w:lang w:val="en-US"/>
+              </w:rPr>
+            </w:pPr>
+            <w:r>
+              <w:rPr>
+                <w:rFonts w:ascii="Calibri" w:eastAsia="Times New Roman" w:hAnsi="Calibri" w:cs="Calibri"/>
+                <w:color w:val="000000"/>
+                <w:lang w:val="en-US"/>
+              </w:rPr>
+              <w:t xml:space="preserve"> 1hr 30min</w:t>
+            </w:r>
+          </w:p>
+        </w:tc>
+        <w:tc>
+          <w:tcPr>
+            <w:tcW w:w="1443" w:type="dxa"/>
+            <w:hideMark/>
+          </w:tcPr>
+          <w:p>
+            <w:pPr>
+              <w:spacing w:after="0" w:line="240" w:lineRule="auto"/>
+              <w:jc w:val="right"/>
+              <w:rPr>
+                <w:rFonts w:ascii="Calibri" w:eastAsia="Times New Roman" w:hAnsi="Calibri" w:cs="Calibri"/>
+                <w:color w:val="000000"/>
+                <w:lang w:val="en-US"/>
+              </w:rPr>
+            </w:pPr>
+            <w:r>
+              <w:rPr>
+                <w:rFonts w:ascii="Calibri" w:eastAsia="Times New Roman" w:hAnsi="Calibri" w:cs="Calibri"/>
+                <w:color w:val="000000"/>
+                <w:lang w:val="en-US"/>
+              </w:rPr>
+              <w:t>4</w:t>
+            </w:r>
+          </w:p>
+        </w:tc>
+        <w:tc>
+          <w:tcPr>
+            <w:tcW w:w="1956" w:type="dxa"/>
+            <w:hideMark/>
+          </w:tcPr>
+          <w:p>
+            <w:pPr>
+              <w:spacing w:after="0" w:line="240" w:lineRule="auto"/>
+              <w:rPr>
+                <w:rFonts w:ascii="Calibri" w:eastAsia="Times New Roman" w:hAnsi="Calibri" w:cs="Calibri"/>
+                <w:color w:val="000000"/>
+                <w:lang w:val="en-US"/>
+              </w:rPr>
+            </w:pPr>
+            <w:r>
+              <w:rPr>
+                <w:rFonts w:ascii="Calibri" w:eastAsia="Times New Roman" w:hAnsi="Calibri" w:cs="Calibri"/>
+                <w:color w:val="000000"/>
+                <w:lang w:val="en-US"/>
+              </w:rPr>
+              <w:t>Ashik, Anvesh, Srikanth, Sudhira</w:t>
+            </w:r>
+          </w:p>
+        </w:tc>
+      </w:tr>
+      <w:tr>
+        <w:trPr>
+          <w:trHeight w:val="580"/>
+        </w:trPr>
+        <w:tc>
+          <w:tcPr>
+            <w:tcW w:w="1188" w:type="dxa"/>
+            <w:hideMark/>
+          </w:tcPr>
+          <w:p>
+            <w:pPr>
+              <w:spacing w:after="0" w:line="240" w:lineRule="auto"/>
+              <w:rPr>
+                <w:rFonts w:ascii="Calibri" w:eastAsia="Times New Roman" w:hAnsi="Calibri" w:cs="Calibri"/>
+                <w:color w:val="000000"/>
+                <w:lang w:val="en-US"/>
+              </w:rPr>
+            </w:pPr>
+            <w:r>
+              <w:rPr>
+                <w:rFonts w:ascii="Calibri" w:eastAsia="Times New Roman" w:hAnsi="Calibri" w:cs="Calibri"/>
+                <w:color w:val="000000"/>
+                <w:lang w:val="en-US"/>
+              </w:rPr>
+              <w:t>1</w:t>
+            </w:r>
+            <w:r>
+              <w:rPr>
+                <w:rFonts w:ascii="Calibri" w:eastAsia="Times New Roman" w:hAnsi="Calibri" w:cs="Calibri"/>
+                <w:color w:val="000000"/>
+                <w:vertAlign w:val="superscript"/>
+                <w:lang w:val="en-US"/>
+              </w:rPr>
+              <w:t>st</w:t>
+            </w:r>
+            <w:r>
+              <w:rPr>
+                <w:rFonts w:ascii="Calibri" w:eastAsia="Times New Roman" w:hAnsi="Calibri" w:cs="Calibri"/>
+                <w:color w:val="000000"/>
+                <w:lang w:val="en-US"/>
+              </w:rPr>
+              <w:t xml:space="preserve"> SEP</w:t>
+            </w:r>
+          </w:p>
+        </w:tc>
+        <w:tc>
+          <w:tcPr>
+            <w:tcW w:w="4137" w:type="dxa"/>
+            <w:hideMark/>
+          </w:tcPr>
+          <w:p>
+            <w:pPr>
+              <w:spacing w:after="0" w:line="240" w:lineRule="auto"/>
+              <w:rPr>
+                <w:rFonts w:ascii="Calibri" w:eastAsia="Times New Roman" w:hAnsi="Calibri" w:cs="Calibri"/>
+                <w:color w:val="000000"/>
+                <w:lang w:val="en-US"/>
+              </w:rPr>
+            </w:pPr>
+            <w:r>
+              <w:rPr>
+                <w:rFonts w:ascii="Calibri" w:eastAsia="Times New Roman" w:hAnsi="Calibri" w:cs="Calibri"/>
+                <w:color w:val="000000"/>
+                <w:lang w:val="en-US"/>
+              </w:rPr>
+              <w:t>Defining Functionalities precisely</w:t>
+            </w:r>
+          </w:p>
+        </w:tc>
+        <w:tc>
+          <w:tcPr>
+            <w:tcW w:w="1476" w:type="dxa"/>
+            <w:hideMark/>
+          </w:tcPr>
+          <w:p>
+            <w:pPr>
+              <w:spacing w:after="0" w:line="240" w:lineRule="auto"/>
+              <w:rPr>
+                <w:rFonts w:ascii="Calibri" w:eastAsia="Times New Roman" w:hAnsi="Calibri" w:cs="Calibri"/>
+                <w:color w:val="000000"/>
+                <w:lang w:val="en-US"/>
+              </w:rPr>
+            </w:pPr>
+            <w:r>
+              <w:rPr>
+                <w:rFonts w:ascii="Calibri" w:eastAsia="Times New Roman" w:hAnsi="Calibri" w:cs="Calibri"/>
+                <w:color w:val="000000"/>
+                <w:lang w:val="en-US"/>
+              </w:rPr>
+              <w:t>2 hours</w:t>
+            </w:r>
+          </w:p>
+        </w:tc>
+        <w:tc>
+          <w:tcPr>
+            <w:tcW w:w="1443" w:type="dxa"/>
+            <w:hideMark/>
+          </w:tcPr>
+          <w:p>
+            <w:pPr>
+              <w:spacing w:after="0" w:line="240" w:lineRule="auto"/>
+              <w:jc w:val="right"/>
+              <w:rPr>
+                <w:rFonts w:ascii="Calibri" w:eastAsia="Times New Roman" w:hAnsi="Calibri" w:cs="Calibri"/>
+                <w:color w:val="000000"/>
+                <w:lang w:val="en-US"/>
+              </w:rPr>
+            </w:pPr>
+            <w:r>
+              <w:rPr>
+                <w:rFonts w:ascii="Calibri" w:eastAsia="Times New Roman" w:hAnsi="Calibri" w:cs="Calibri"/>
+                <w:color w:val="000000"/>
+                <w:lang w:val="en-US"/>
+              </w:rPr>
+              <w:t>4</w:t>
+            </w:r>
+          </w:p>
+        </w:tc>
+        <w:tc>
+          <w:tcPr>
+            <w:tcW w:w="1956" w:type="dxa"/>
+            <w:hideMark/>
+          </w:tcPr>
+          <w:p>
+            <w:pPr>
+              <w:spacing w:after="0" w:line="240" w:lineRule="auto"/>
+              <w:rPr>
+                <w:rFonts w:ascii="Calibri" w:eastAsia="Times New Roman" w:hAnsi="Calibri" w:cs="Calibri"/>
+                <w:color w:val="000000"/>
+                <w:lang w:val="en-US"/>
+              </w:rPr>
+            </w:pPr>
+            <w:r>
+              <w:rPr>
+                <w:rFonts w:ascii="Calibri" w:eastAsia="Times New Roman" w:hAnsi="Calibri" w:cs="Calibri"/>
+                <w:color w:val="000000"/>
+                <w:lang w:val="en-US"/>
+              </w:rPr>
+              <w:t>Ashik, Anvesh, Srikanth, Sudhira</w:t>
+            </w:r>
+          </w:p>
+        </w:tc>
+      </w:tr>
+      <w:tr>
+        <w:trPr>
+          <w:trHeight w:val="580"/>
+        </w:trPr>
+        <w:tc>
+          <w:tcPr>
+            <w:tcW w:w="1188" w:type="dxa"/>
+            <w:hideMark/>
+          </w:tcPr>
+          <w:p>
+            <w:pPr>
+              <w:spacing w:after="0" w:line="240" w:lineRule="auto"/>
+              <w:rPr>
+                <w:rFonts w:ascii="Calibri" w:eastAsia="Times New Roman" w:hAnsi="Calibri" w:cs="Calibri"/>
+                <w:color w:val="000000"/>
+                <w:lang w:val="en-US"/>
+              </w:rPr>
+            </w:pPr>
+            <w:r>
+              <w:rPr>
+                <w:rFonts w:ascii="Calibri" w:eastAsia="Times New Roman" w:hAnsi="Calibri" w:cs="Calibri"/>
+                <w:color w:val="000000"/>
+                <w:lang w:val="en-US"/>
+              </w:rPr>
+              <w:t>4</w:t>
+            </w:r>
+            <w:r>
+              <w:rPr>
+                <w:rFonts w:ascii="Calibri" w:eastAsia="Times New Roman" w:hAnsi="Calibri" w:cs="Calibri"/>
+                <w:color w:val="000000"/>
+                <w:vertAlign w:val="superscript"/>
+                <w:lang w:val="en-US"/>
+              </w:rPr>
+              <w:t>th</w:t>
+            </w:r>
+            <w:r>
+              <w:rPr>
+                <w:rFonts w:ascii="Calibri" w:eastAsia="Times New Roman" w:hAnsi="Calibri" w:cs="Calibri"/>
+                <w:color w:val="000000"/>
+                <w:lang w:val="en-US"/>
+              </w:rPr>
+              <w:t xml:space="preserve"> SEP</w:t>
+            </w:r>
+          </w:p>
+        </w:tc>
+        <w:tc>
+          <w:tcPr>
+            <w:tcW w:w="4137" w:type="dxa"/>
+            <w:hideMark/>
+          </w:tcPr>
+          <w:p>
+            <w:pPr>
+              <w:spacing w:after="0" w:line="240" w:lineRule="auto"/>
+              <w:rPr>
+                <w:rFonts w:ascii="Calibri" w:eastAsia="Times New Roman" w:hAnsi="Calibri" w:cs="Calibri"/>
+                <w:color w:val="000000"/>
+                <w:lang w:val="en-US"/>
+              </w:rPr>
+            </w:pPr>
+            <w:r>
+              <w:rPr>
+                <w:rFonts w:ascii="Calibri" w:eastAsia="Times New Roman" w:hAnsi="Calibri" w:cs="Calibri"/>
+                <w:color w:val="000000"/>
+                <w:lang w:val="en-US"/>
+              </w:rPr>
+              <w:t>Research on platforms and languages</w:t>
+            </w:r>
+          </w:p>
+        </w:tc>
+        <w:tc>
+          <w:tcPr>
+            <w:tcW w:w="1476" w:type="dxa"/>
+            <w:hideMark/>
+          </w:tcPr>
+          <w:p>
+            <w:pPr>
+              <w:spacing w:after="0" w:line="240" w:lineRule="auto"/>
+              <w:rPr>
+                <w:rFonts w:ascii="Calibri" w:eastAsia="Times New Roman" w:hAnsi="Calibri" w:cs="Calibri"/>
+                <w:color w:val="000000"/>
+                <w:lang w:val="en-US"/>
+              </w:rPr>
+            </w:pPr>
+            <w:r>
+              <w:rPr>
+                <w:rFonts w:ascii="Calibri" w:eastAsia="Times New Roman" w:hAnsi="Calibri" w:cs="Calibri"/>
+                <w:color w:val="000000"/>
+                <w:lang w:val="en-US"/>
+              </w:rPr>
+              <w:t>1hr</w:t>
+            </w:r>
+          </w:p>
+        </w:tc>
+        <w:tc>
+          <w:tcPr>
+            <w:tcW w:w="1443" w:type="dxa"/>
+            <w:hideMark/>
+          </w:tcPr>
+          <w:p>
+            <w:pPr>
+              <w:spacing w:after="0" w:line="240" w:lineRule="auto"/>
+              <w:jc w:val="right"/>
+              <w:rPr>
+                <w:rFonts w:ascii="Calibri" w:eastAsia="Times New Roman" w:hAnsi="Calibri" w:cs="Calibri"/>
+                <w:color w:val="000000"/>
+                <w:lang w:val="en-US"/>
+              </w:rPr>
+            </w:pPr>
+            <w:r>
+              <w:rPr>
+                <w:rFonts w:ascii="Calibri" w:eastAsia="Times New Roman" w:hAnsi="Calibri" w:cs="Calibri"/>
+                <w:color w:val="000000"/>
+                <w:lang w:val="en-US"/>
+              </w:rPr>
+              <w:t>4</w:t>
+            </w:r>
+          </w:p>
+        </w:tc>
+        <w:tc>
+          <w:tcPr>
+            <w:tcW w:w="1956" w:type="dxa"/>
+            <w:hideMark/>
+          </w:tcPr>
+          <w:p>
+            <w:pPr>
+              <w:spacing w:after="0" w:line="240" w:lineRule="auto"/>
+              <w:rPr>
+                <w:rFonts w:ascii="Calibri" w:eastAsia="Times New Roman" w:hAnsi="Calibri" w:cs="Calibri"/>
+                <w:color w:val="000000"/>
+                <w:lang w:val="en-US"/>
+              </w:rPr>
+            </w:pPr>
+            <w:r>
+              <w:rPr>
+                <w:rFonts w:ascii="Calibri" w:eastAsia="Times New Roman" w:hAnsi="Calibri" w:cs="Calibri"/>
+                <w:color w:val="000000"/>
+                <w:lang w:val="en-US"/>
+              </w:rPr>
+              <w:t>Ashik, Anvesh, Srikanth, Sudhira</w:t>
+            </w:r>
+          </w:p>
+        </w:tc>
+      </w:tr>
+      <w:tr>
+        <w:trPr>
+          <w:trHeight w:val="580"/>
+        </w:trPr>
+        <w:tc>
+          <w:tcPr>
+            <w:tcW w:w="1188" w:type="dxa"/>
+            <w:hideMark/>
+          </w:tcPr>
+          <w:p>
+            <w:pPr>
+              <w:spacing w:after="0" w:line="240" w:lineRule="auto"/>
+              <w:rPr>
+                <w:rFonts w:ascii="Calibri" w:eastAsia="Times New Roman" w:hAnsi="Calibri" w:cs="Calibri"/>
+                <w:color w:val="000000"/>
+                <w:lang w:val="en-US"/>
+              </w:rPr>
+            </w:pPr>
+            <w:r>
+              <w:rPr>
+                <w:rFonts w:ascii="Calibri" w:eastAsia="Times New Roman" w:hAnsi="Calibri" w:cs="Calibri"/>
+                <w:color w:val="000000"/>
+                <w:lang w:val="en-US"/>
+              </w:rPr>
+              <w:t>6</w:t>
+            </w:r>
+            <w:r>
+              <w:rPr>
+                <w:rFonts w:ascii="Calibri" w:eastAsia="Times New Roman" w:hAnsi="Calibri" w:cs="Calibri"/>
+                <w:color w:val="000000"/>
+                <w:vertAlign w:val="superscript"/>
+                <w:lang w:val="en-US"/>
+              </w:rPr>
+              <w:t>th</w:t>
+            </w:r>
+            <w:r>
+              <w:rPr>
+                <w:rFonts w:ascii="Calibri" w:eastAsia="Times New Roman" w:hAnsi="Calibri" w:cs="Calibri"/>
+                <w:color w:val="000000"/>
+                <w:lang w:val="en-US"/>
+              </w:rPr>
+              <w:t xml:space="preserve"> SEP</w:t>
+            </w:r>
+          </w:p>
+        </w:tc>
+        <w:tc>
+          <w:tcPr>
+            <w:tcW w:w="4137" w:type="dxa"/>
+            <w:hideMark/>
+          </w:tcPr>
+          <w:p>
+            <w:pPr>
+              <w:spacing w:after="0" w:line="240" w:lineRule="auto"/>
+              <w:rPr>
+                <w:rFonts w:ascii="Calibri" w:eastAsia="Times New Roman" w:hAnsi="Calibri" w:cs="Calibri"/>
+                <w:color w:val="000000"/>
+                <w:lang w:val="en-US"/>
+              </w:rPr>
+            </w:pPr>
+            <w:r>
+              <w:rPr>
+                <w:rFonts w:ascii="Calibri" w:eastAsia="Times New Roman" w:hAnsi="Calibri" w:cs="Calibri"/>
+                <w:color w:val="000000"/>
+                <w:lang w:val="en-US"/>
+              </w:rPr>
+              <w:t>Identifying the risks in the project</w:t>
+            </w:r>
+          </w:p>
+        </w:tc>
+        <w:tc>
+          <w:tcPr>
+            <w:tcW w:w="1476" w:type="dxa"/>
+            <w:hideMark/>
+          </w:tcPr>
+          <w:p>
+            <w:pPr>
+              <w:spacing w:after="0" w:line="240" w:lineRule="auto"/>
+              <w:rPr>
+                <w:rFonts w:ascii="Calibri" w:eastAsia="Times New Roman" w:hAnsi="Calibri" w:cs="Calibri"/>
+                <w:color w:val="000000"/>
+                <w:lang w:val="en-US"/>
+              </w:rPr>
+            </w:pPr>
+            <w:r>
+              <w:rPr>
+                <w:rFonts w:ascii="Calibri" w:eastAsia="Times New Roman" w:hAnsi="Calibri" w:cs="Calibri"/>
+                <w:color w:val="000000"/>
+                <w:lang w:val="en-US"/>
+              </w:rPr>
+              <w:t>1</w:t>
+            </w:r>
+            <w:r>
+              <w:rPr>
+                <w:rFonts w:ascii="Calibri" w:eastAsia="Times New Roman" w:hAnsi="Calibri" w:cs="Calibri"/>
+                <w:color w:val="000000"/>
+                <w:lang w:val="en-US"/>
+              </w:rPr>
+              <w:t>hr</w:t>
+            </w:r>
+            <w:r>
+              <w:rPr>
+                <w:rFonts w:ascii="Calibri" w:eastAsia="Times New Roman" w:hAnsi="Calibri" w:cs="Calibri"/>
+                <w:color w:val="000000"/>
+                <w:lang w:val="en-US"/>
+              </w:rPr>
+              <w:t>.</w:t>
+            </w:r>
+            <w:r>
+              <w:rPr>
+                <w:rFonts w:ascii="Calibri" w:eastAsia="Times New Roman" w:hAnsi="Calibri" w:cs="Calibri"/>
+                <w:color w:val="000000"/>
+                <w:lang w:val="en-US"/>
+              </w:rPr>
+              <w:t xml:space="preserve"> 20 min</w:t>
+            </w:r>
+          </w:p>
+        </w:tc>
+        <w:tc>
+          <w:tcPr>
+            <w:tcW w:w="1443" w:type="dxa"/>
+            <w:hideMark/>
+          </w:tcPr>
+          <w:p>
+            <w:pPr>
+              <w:spacing w:after="0" w:line="240" w:lineRule="auto"/>
+              <w:jc w:val="right"/>
+              <w:rPr>
+                <w:rFonts w:ascii="Calibri" w:eastAsia="Times New Roman" w:hAnsi="Calibri" w:cs="Calibri"/>
+                <w:color w:val="000000"/>
+                <w:lang w:val="en-US"/>
+              </w:rPr>
+            </w:pPr>
+            <w:r>
+              <w:rPr>
+                <w:rFonts w:ascii="Calibri" w:eastAsia="Times New Roman" w:hAnsi="Calibri" w:cs="Calibri"/>
+                <w:color w:val="000000"/>
+                <w:lang w:val="en-US"/>
+              </w:rPr>
+              <w:t>4</w:t>
+            </w:r>
+          </w:p>
+        </w:tc>
+        <w:tc>
+          <w:tcPr>
+            <w:tcW w:w="1956" w:type="dxa"/>
+            <w:hideMark/>
+          </w:tcPr>
+          <w:p>
+            <w:pPr>
+              <w:spacing w:after="0" w:line="240" w:lineRule="auto"/>
+              <w:rPr>
+                <w:rFonts w:ascii="Calibri" w:eastAsia="Times New Roman" w:hAnsi="Calibri" w:cs="Calibri"/>
+                <w:color w:val="000000"/>
+                <w:lang w:val="en-US"/>
+              </w:rPr>
+            </w:pPr>
+            <w:r>
+              <w:rPr>
+                <w:rFonts w:ascii="Calibri" w:eastAsia="Times New Roman" w:hAnsi="Calibri" w:cs="Calibri"/>
+                <w:color w:val="000000"/>
+                <w:lang w:val="en-US"/>
+              </w:rPr>
+              <w:t>Ashik, Anvesh, Srikanth, Sudhira</w:t>
+            </w:r>
+          </w:p>
+        </w:tc>
+      </w:tr>
+      <w:tr>
+        <w:trPr>
+          <w:trHeight w:val="580"/>
+        </w:trPr>
+        <w:tc>
+          <w:tcPr>
+            <w:tcW w:w="1188" w:type="dxa"/>
+            <w:hideMark/>
+          </w:tcPr>
+          <w:p>
+            <w:pPr>
+              <w:spacing w:after="0" w:line="240" w:lineRule="auto"/>
+              <w:rPr>
+                <w:rFonts w:ascii="Calibri" w:eastAsia="Times New Roman" w:hAnsi="Calibri" w:cs="Calibri"/>
+                <w:color w:val="000000"/>
+                <w:lang w:val="en-US"/>
+              </w:rPr>
+            </w:pPr>
+            <w:r>
+              <w:rPr>
+                <w:rFonts w:ascii="Calibri" w:eastAsia="Times New Roman" w:hAnsi="Calibri" w:cs="Calibri"/>
+                <w:color w:val="000000"/>
+                <w:lang w:val="en-US"/>
+              </w:rPr>
+              <w:t>8</w:t>
+            </w:r>
+            <w:r>
+              <w:rPr>
+                <w:rFonts w:ascii="Calibri" w:eastAsia="Times New Roman" w:hAnsi="Calibri" w:cs="Calibri"/>
+                <w:color w:val="000000"/>
+                <w:vertAlign w:val="superscript"/>
+                <w:lang w:val="en-US"/>
+              </w:rPr>
+              <w:t>th</w:t>
+            </w:r>
+            <w:r>
+              <w:rPr>
+                <w:rFonts w:ascii="Calibri" w:eastAsia="Times New Roman" w:hAnsi="Calibri" w:cs="Calibri"/>
+                <w:color w:val="000000"/>
+                <w:lang w:val="en-US"/>
+              </w:rPr>
+              <w:t xml:space="preserve"> SEP</w:t>
+            </w:r>
+          </w:p>
+        </w:tc>
+        <w:tc>
+          <w:tcPr>
+            <w:tcW w:w="4137" w:type="dxa"/>
+            <w:hideMark/>
+          </w:tcPr>
+          <w:p>
+            <w:pPr>
+              <w:spacing w:after="0" w:line="240" w:lineRule="auto"/>
+              <w:rPr>
+                <w:rFonts w:ascii="Calibri" w:eastAsia="Times New Roman" w:hAnsi="Calibri" w:cs="Calibri"/>
+                <w:color w:val="000000"/>
+                <w:lang w:val="en-US"/>
+              </w:rPr>
+            </w:pPr>
+            <w:r>
+              <w:rPr>
+                <w:rFonts w:ascii="Calibri" w:eastAsia="Times New Roman" w:hAnsi="Calibri" w:cs="Calibri"/>
+                <w:color w:val="000000"/>
+                <w:lang w:val="en-US"/>
+              </w:rPr>
+              <w:t>Gathering the requirements and installations</w:t>
+            </w:r>
+          </w:p>
+        </w:tc>
+        <w:tc>
+          <w:tcPr>
+            <w:tcW w:w="1476" w:type="dxa"/>
+            <w:hideMark/>
+          </w:tcPr>
+          <w:p>
+            <w:pPr>
+              <w:spacing w:after="0" w:line="240" w:lineRule="auto"/>
+              <w:rPr>
+                <w:rFonts w:ascii="Calibri" w:eastAsia="Times New Roman" w:hAnsi="Calibri" w:cs="Calibri"/>
+                <w:color w:val="000000"/>
+                <w:lang w:val="en-US"/>
+              </w:rPr>
+            </w:pPr>
+            <w:r>
+              <w:rPr>
+                <w:rFonts w:ascii="Calibri" w:eastAsia="Times New Roman" w:hAnsi="Calibri" w:cs="Calibri"/>
+                <w:color w:val="000000"/>
+                <w:lang w:val="en-US"/>
+              </w:rPr>
+              <w:t>1</w:t>
+            </w:r>
+            <w:r>
+              <w:rPr>
+                <w:rFonts w:ascii="Calibri" w:eastAsia="Times New Roman" w:hAnsi="Calibri" w:cs="Calibri"/>
+                <w:color w:val="000000"/>
+                <w:lang w:val="en-US"/>
+              </w:rPr>
+              <w:t>hr</w:t>
+            </w:r>
+            <w:r>
+              <w:rPr>
+                <w:rFonts w:ascii="Calibri" w:eastAsia="Times New Roman" w:hAnsi="Calibri" w:cs="Calibri"/>
+                <w:color w:val="000000"/>
+                <w:lang w:val="en-US"/>
+              </w:rPr>
+              <w:t>.</w:t>
+            </w:r>
+          </w:p>
+        </w:tc>
+        <w:tc>
+          <w:tcPr>
+            <w:tcW w:w="1443" w:type="dxa"/>
+            <w:hideMark/>
+          </w:tcPr>
+          <w:p>
+            <w:pPr>
+              <w:spacing w:after="0" w:line="240" w:lineRule="auto"/>
+              <w:jc w:val="right"/>
+              <w:rPr>
+                <w:rFonts w:ascii="Calibri" w:eastAsia="Times New Roman" w:hAnsi="Calibri" w:cs="Calibri"/>
+                <w:color w:val="000000"/>
+                <w:lang w:val="en-US"/>
+              </w:rPr>
+            </w:pPr>
+            <w:r>
+              <w:rPr>
+                <w:rFonts w:ascii="Calibri" w:eastAsia="Times New Roman" w:hAnsi="Calibri" w:cs="Calibri"/>
+                <w:color w:val="000000"/>
+                <w:lang w:val="en-US"/>
+              </w:rPr>
+              <w:t>4</w:t>
+            </w:r>
+          </w:p>
+        </w:tc>
+        <w:tc>
+          <w:tcPr>
+            <w:tcW w:w="1956" w:type="dxa"/>
+            <w:hideMark/>
+          </w:tcPr>
+          <w:p>
+            <w:pPr>
+              <w:spacing w:after="0" w:line="240" w:lineRule="auto"/>
+              <w:rPr>
+                <w:rFonts w:ascii="Calibri" w:eastAsia="Times New Roman" w:hAnsi="Calibri" w:cs="Calibri"/>
+                <w:color w:val="000000"/>
+                <w:lang w:val="en-US"/>
+              </w:rPr>
+            </w:pPr>
+            <w:r>
+              <w:rPr>
+                <w:rFonts w:ascii="Calibri" w:eastAsia="Times New Roman" w:hAnsi="Calibri" w:cs="Calibri"/>
+                <w:color w:val="000000"/>
+                <w:lang w:val="en-US"/>
+              </w:rPr>
+              <w:t>Ashik, Anvesh, Srikanth, Sudhira</w:t>
+            </w:r>
+          </w:p>
+        </w:tc>
+      </w:tr>
+      <w:tr>
+        <w:trPr>
+          <w:trHeight w:val="580"/>
+        </w:trPr>
+        <w:tc>
+          <w:tcPr>
+            <w:tcW w:w="1188" w:type="dxa"/>
+            <w:hideMark/>
+          </w:tcPr>
+          <w:p>
+            <w:pPr>
+              <w:spacing w:after="0" w:line="240" w:lineRule="auto"/>
+              <w:rPr>
+                <w:rFonts w:ascii="Calibri" w:eastAsia="Times New Roman" w:hAnsi="Calibri" w:cs="Calibri"/>
+                <w:color w:val="000000"/>
+                <w:lang w:val="en-US"/>
+              </w:rPr>
+            </w:pPr>
+            <w:r>
+              <w:rPr>
+                <w:rFonts w:ascii="Calibri" w:eastAsia="Times New Roman" w:hAnsi="Calibri" w:cs="Calibri"/>
+                <w:color w:val="000000"/>
+                <w:lang w:val="en-US"/>
+              </w:rPr>
+              <w:t>9</w:t>
+            </w:r>
+            <w:r>
+              <w:rPr>
+                <w:rFonts w:ascii="Calibri" w:eastAsia="Times New Roman" w:hAnsi="Calibri" w:cs="Calibri"/>
+                <w:color w:val="000000"/>
+                <w:vertAlign w:val="superscript"/>
+                <w:lang w:val="en-US"/>
+              </w:rPr>
+              <w:t>th</w:t>
+            </w:r>
+            <w:r>
+              <w:rPr>
+                <w:rFonts w:ascii="Calibri" w:eastAsia="Times New Roman" w:hAnsi="Calibri" w:cs="Calibri"/>
+                <w:color w:val="000000"/>
+                <w:lang w:val="en-US"/>
+              </w:rPr>
+              <w:t xml:space="preserve"> SEP</w:t>
+            </w:r>
+          </w:p>
+        </w:tc>
+        <w:tc>
+          <w:tcPr>
+            <w:tcW w:w="4137" w:type="dxa"/>
+            <w:hideMark/>
+          </w:tcPr>
+          <w:p>
+            <w:pPr>
+              <w:spacing w:after="0" w:line="240" w:lineRule="auto"/>
+              <w:rPr>
+                <w:rFonts w:ascii="Calibri" w:eastAsia="Times New Roman" w:hAnsi="Calibri" w:cs="Calibri"/>
+                <w:color w:val="000000"/>
+                <w:lang w:val="en-US"/>
+              </w:rPr>
+            </w:pPr>
+            <w:r>
+              <w:rPr>
+                <w:rFonts w:ascii="Calibri" w:eastAsia="Times New Roman" w:hAnsi="Calibri" w:cs="Calibri"/>
+                <w:color w:val="000000"/>
+                <w:lang w:val="en-US"/>
+              </w:rPr>
+              <w:t xml:space="preserve">Work Sharing of </w:t>
+            </w:r>
+            <w:proofErr w:type="spellStart"/>
+            <w:r>
+              <w:rPr>
+                <w:rFonts w:ascii="Calibri" w:eastAsia="Times New Roman" w:hAnsi="Calibri" w:cs="Calibri"/>
+                <w:color w:val="000000"/>
+                <w:lang w:val="en-US"/>
+              </w:rPr>
+              <w:t>Delivarble</w:t>
+            </w:r>
+            <w:proofErr w:type="spellEnd"/>
+            <w:r>
+              <w:rPr>
+                <w:rFonts w:ascii="Calibri" w:eastAsia="Times New Roman" w:hAnsi="Calibri" w:cs="Calibri"/>
+                <w:color w:val="000000"/>
+                <w:lang w:val="en-US"/>
+              </w:rPr>
+              <w:t xml:space="preserve"> -1</w:t>
+            </w:r>
+          </w:p>
+        </w:tc>
+        <w:tc>
+          <w:tcPr>
+            <w:tcW w:w="1476" w:type="dxa"/>
+            <w:hideMark/>
+          </w:tcPr>
+          <w:p>
+            <w:pPr>
+              <w:spacing w:after="0" w:line="240" w:lineRule="auto"/>
+              <w:rPr>
+                <w:rFonts w:ascii="Calibri" w:eastAsia="Times New Roman" w:hAnsi="Calibri" w:cs="Calibri"/>
+                <w:color w:val="000000"/>
+                <w:lang w:val="en-US"/>
+              </w:rPr>
+            </w:pPr>
+            <w:r>
+              <w:rPr>
+                <w:rFonts w:ascii="Calibri" w:eastAsia="Times New Roman" w:hAnsi="Calibri" w:cs="Calibri"/>
+                <w:color w:val="000000"/>
+                <w:lang w:val="en-US"/>
+              </w:rPr>
+              <w:t xml:space="preserve"> 3</w:t>
+            </w:r>
+            <w:r>
+              <w:rPr>
+                <w:rFonts w:ascii="Calibri" w:eastAsia="Times New Roman" w:hAnsi="Calibri" w:cs="Calibri"/>
+                <w:color w:val="000000"/>
+                <w:lang w:val="en-US"/>
+              </w:rPr>
+              <w:t>hrs</w:t>
+            </w:r>
+          </w:p>
+        </w:tc>
+        <w:tc>
+          <w:tcPr>
+            <w:tcW w:w="1443" w:type="dxa"/>
+            <w:hideMark/>
+          </w:tcPr>
+          <w:p>
+            <w:pPr>
+              <w:spacing w:after="0" w:line="240" w:lineRule="auto"/>
+              <w:jc w:val="right"/>
+              <w:rPr>
+                <w:rFonts w:ascii="Calibri" w:eastAsia="Times New Roman" w:hAnsi="Calibri" w:cs="Calibri"/>
+                <w:color w:val="000000"/>
+                <w:lang w:val="en-US"/>
+              </w:rPr>
+            </w:pPr>
+            <w:r>
+              <w:rPr>
+                <w:rFonts w:ascii="Calibri" w:eastAsia="Times New Roman" w:hAnsi="Calibri" w:cs="Calibri"/>
+                <w:color w:val="000000"/>
+                <w:lang w:val="en-US"/>
+              </w:rPr>
+              <w:t>4</w:t>
+            </w:r>
+          </w:p>
+        </w:tc>
+        <w:tc>
+          <w:tcPr>
+            <w:tcW w:w="1956" w:type="dxa"/>
+            <w:hideMark/>
+          </w:tcPr>
+          <w:p>
+            <w:pPr>
+              <w:spacing w:after="0" w:line="240" w:lineRule="auto"/>
+              <w:rPr>
+                <w:rFonts w:ascii="Calibri" w:eastAsia="Times New Roman" w:hAnsi="Calibri" w:cs="Calibri"/>
+                <w:color w:val="000000"/>
+                <w:lang w:val="en-US"/>
+              </w:rPr>
+            </w:pPr>
+            <w:r>
+              <w:rPr>
+                <w:rFonts w:ascii="Calibri" w:eastAsia="Times New Roman" w:hAnsi="Calibri" w:cs="Calibri"/>
+                <w:color w:val="000000"/>
+                <w:lang w:val="en-US"/>
+              </w:rPr>
+              <w:t>Ashik, Anvesh, Srikanth, Sudhira</w:t>
+            </w:r>
+          </w:p>
+        </w:tc>
+      </w:tr>
+      <w:tr>
+        <w:trPr>
+          <w:trHeight w:val="580"/>
+        </w:trPr>
+        <w:tc>
+          <w:tcPr>
+            <w:tcW w:w="1188" w:type="dxa"/>
+            <w:hideMark/>
+          </w:tcPr>
+          <w:p>
+            <w:pPr>
+              <w:spacing w:after="0" w:line="240" w:lineRule="auto"/>
+              <w:rPr>
+                <w:rFonts w:ascii="Calibri" w:eastAsia="Times New Roman" w:hAnsi="Calibri" w:cs="Calibri"/>
+                <w:color w:val="000000"/>
+                <w:lang w:val="en-US"/>
+              </w:rPr>
+            </w:pPr>
+            <w:r>
+              <w:rPr>
+                <w:rFonts w:ascii="Calibri" w:eastAsia="Times New Roman" w:hAnsi="Calibri" w:cs="Calibri"/>
+                <w:color w:val="000000"/>
+                <w:lang w:val="en-US"/>
+              </w:rPr>
+              <w:t>10</w:t>
+            </w:r>
+            <w:r>
+              <w:rPr>
+                <w:rFonts w:ascii="Calibri" w:eastAsia="Times New Roman" w:hAnsi="Calibri" w:cs="Calibri"/>
+                <w:color w:val="000000"/>
+                <w:vertAlign w:val="superscript"/>
+                <w:lang w:val="en-US"/>
+              </w:rPr>
+              <w:t>th</w:t>
+            </w:r>
+            <w:r>
+              <w:rPr>
+                <w:rFonts w:ascii="Calibri" w:eastAsia="Times New Roman" w:hAnsi="Calibri" w:cs="Calibri"/>
+                <w:color w:val="000000"/>
+                <w:lang w:val="en-US"/>
+              </w:rPr>
+              <w:t xml:space="preserve"> SEP</w:t>
+            </w:r>
+          </w:p>
+        </w:tc>
+        <w:tc>
+          <w:tcPr>
+            <w:tcW w:w="4137" w:type="dxa"/>
+            <w:hideMark/>
+          </w:tcPr>
+          <w:p>
+            <w:pPr>
+              <w:spacing w:after="0" w:line="240" w:lineRule="auto"/>
+              <w:rPr>
+                <w:rFonts w:ascii="Calibri" w:eastAsia="Times New Roman" w:hAnsi="Calibri" w:cs="Calibri"/>
+                <w:color w:val="000000"/>
+                <w:lang w:val="en-US"/>
+              </w:rPr>
+            </w:pPr>
+            <w:r>
+              <w:rPr>
+                <w:rFonts w:ascii="Calibri" w:eastAsia="Times New Roman" w:hAnsi="Calibri" w:cs="Calibri"/>
+                <w:color w:val="000000"/>
+                <w:lang w:val="en-US"/>
+              </w:rPr>
+              <w:t xml:space="preserve">Presentation of </w:t>
+            </w:r>
+            <w:proofErr w:type="spellStart"/>
+            <w:r>
+              <w:rPr>
+                <w:rFonts w:ascii="Calibri" w:eastAsia="Times New Roman" w:hAnsi="Calibri" w:cs="Calibri"/>
+                <w:color w:val="000000"/>
+                <w:lang w:val="en-US"/>
+              </w:rPr>
+              <w:t>Delivearble</w:t>
+            </w:r>
+            <w:proofErr w:type="spellEnd"/>
+            <w:r>
+              <w:rPr>
+                <w:rFonts w:ascii="Calibri" w:eastAsia="Times New Roman" w:hAnsi="Calibri" w:cs="Calibri"/>
+                <w:color w:val="000000"/>
+                <w:lang w:val="en-US"/>
+              </w:rPr>
+              <w:t xml:space="preserve"> -1</w:t>
+            </w:r>
+          </w:p>
+        </w:tc>
+        <w:tc>
+          <w:tcPr>
+            <w:tcW w:w="1476" w:type="dxa"/>
+            <w:hideMark/>
+          </w:tcPr>
+          <w:p>
+            <w:pPr>
+              <w:spacing w:after="0" w:line="240" w:lineRule="auto"/>
+              <w:rPr>
+                <w:rFonts w:ascii="Calibri" w:eastAsia="Times New Roman" w:hAnsi="Calibri" w:cs="Calibri"/>
+                <w:color w:val="000000"/>
+                <w:lang w:val="en-US"/>
+              </w:rPr>
+            </w:pPr>
+            <w:r>
+              <w:rPr>
+                <w:rFonts w:ascii="Calibri" w:eastAsia="Times New Roman" w:hAnsi="Calibri" w:cs="Calibri"/>
+                <w:color w:val="000000"/>
+                <w:lang w:val="en-US"/>
+              </w:rPr>
+              <w:t>1</w:t>
+            </w:r>
+            <w:r>
+              <w:rPr>
+                <w:rFonts w:ascii="Calibri" w:eastAsia="Times New Roman" w:hAnsi="Calibri" w:cs="Calibri"/>
+                <w:color w:val="000000"/>
+                <w:lang w:val="en-US"/>
+              </w:rPr>
+              <w:t>hr</w:t>
+            </w:r>
+          </w:p>
+        </w:tc>
+        <w:tc>
+          <w:tcPr>
+            <w:tcW w:w="1443" w:type="dxa"/>
+            <w:hideMark/>
+          </w:tcPr>
+          <w:p>
+            <w:pPr>
+              <w:spacing w:after="0" w:line="240" w:lineRule="auto"/>
+              <w:jc w:val="right"/>
+              <w:rPr>
+                <w:rFonts w:ascii="Calibri" w:eastAsia="Times New Roman" w:hAnsi="Calibri" w:cs="Calibri"/>
+                <w:color w:val="000000"/>
+                <w:lang w:val="en-US"/>
+              </w:rPr>
+            </w:pPr>
+            <w:r>
+              <w:rPr>
+                <w:rFonts w:ascii="Calibri" w:eastAsia="Times New Roman" w:hAnsi="Calibri" w:cs="Calibri"/>
+                <w:color w:val="000000"/>
+                <w:lang w:val="en-US"/>
+              </w:rPr>
+              <w:t>4</w:t>
+            </w:r>
+          </w:p>
+        </w:tc>
+        <w:tc>
+          <w:tcPr>
+            <w:tcW w:w="1956" w:type="dxa"/>
+            <w:hideMark/>
+          </w:tcPr>
+          <w:p>
+            <w:pPr>
+              <w:spacing w:after="0" w:line="240" w:lineRule="auto"/>
+              <w:rPr>
+                <w:rFonts w:ascii="Calibri" w:eastAsia="Times New Roman" w:hAnsi="Calibri" w:cs="Calibri"/>
+                <w:color w:val="000000"/>
+                <w:lang w:val="en-US"/>
+              </w:rPr>
+            </w:pPr>
+            <w:r>
+              <w:rPr>
+                <w:rFonts w:ascii="Calibri" w:eastAsia="Times New Roman" w:hAnsi="Calibri" w:cs="Calibri"/>
+                <w:color w:val="000000"/>
+                <w:lang w:val="en-US"/>
+              </w:rPr>
+              <w:t>Ashik, Anvesh, Srikanth, Sudhira</w:t>
+            </w:r>
+          </w:p>
+        </w:tc>
+      </w:tr>
+      <w:tr>
+        <w:trPr>
+          <w:trHeight w:val="580"/>
+        </w:trPr>
+        <w:tc>
+          <w:tcPr>
+            <w:tcW w:w="1188" w:type="dxa"/>
+            <w:hideMark/>
+          </w:tcPr>
+          <w:p>
+            <w:pPr>
+              <w:spacing w:after="0" w:line="240" w:lineRule="auto"/>
+              <w:rPr>
+                <w:rFonts w:ascii="Calibri" w:eastAsia="Times New Roman" w:hAnsi="Calibri" w:cs="Calibri"/>
+                <w:color w:val="000000"/>
+                <w:lang w:val="en-US"/>
+              </w:rPr>
+            </w:pPr>
+            <w:r>
+              <w:rPr>
+                <w:rFonts w:ascii="Calibri" w:eastAsia="Times New Roman" w:hAnsi="Calibri" w:cs="Calibri"/>
+                <w:color w:val="000000"/>
+                <w:lang w:val="en-US"/>
+              </w:rPr>
+              <w:t>11</w:t>
+            </w:r>
+            <w:r>
+              <w:rPr>
+                <w:rFonts w:ascii="Calibri" w:eastAsia="Times New Roman" w:hAnsi="Calibri" w:cs="Calibri"/>
+                <w:color w:val="000000"/>
+                <w:vertAlign w:val="superscript"/>
+                <w:lang w:val="en-US"/>
+              </w:rPr>
+              <w:t>th</w:t>
+            </w:r>
+            <w:r>
+              <w:rPr>
+                <w:rFonts w:ascii="Calibri" w:eastAsia="Times New Roman" w:hAnsi="Calibri" w:cs="Calibri"/>
+                <w:color w:val="000000"/>
+                <w:lang w:val="en-US"/>
+              </w:rPr>
+              <w:t xml:space="preserve"> SEP</w:t>
+            </w:r>
+          </w:p>
+        </w:tc>
+        <w:tc>
+          <w:tcPr>
+            <w:tcW w:w="4137" w:type="dxa"/>
+            <w:hideMark/>
+          </w:tcPr>
+          <w:p>
+            <w:pPr>
+              <w:spacing w:after="0" w:line="240" w:lineRule="auto"/>
+              <w:rPr>
+                <w:rFonts w:ascii="Calibri" w:eastAsia="Times New Roman" w:hAnsi="Calibri" w:cs="Calibri"/>
+                <w:color w:val="000000"/>
+                <w:lang w:val="en-US"/>
+              </w:rPr>
+            </w:pPr>
+            <w:r>
+              <w:rPr>
+                <w:rFonts w:ascii="Calibri" w:eastAsia="Times New Roman" w:hAnsi="Calibri" w:cs="Calibri"/>
+                <w:color w:val="000000"/>
+                <w:lang w:val="en-US"/>
+              </w:rPr>
+              <w:t xml:space="preserve">Gantt Chart making </w:t>
+            </w:r>
+          </w:p>
+        </w:tc>
+        <w:tc>
+          <w:tcPr>
+            <w:tcW w:w="1476" w:type="dxa"/>
+            <w:hideMark/>
+          </w:tcPr>
+          <w:p>
+            <w:pPr>
+              <w:spacing w:after="0" w:line="240" w:lineRule="auto"/>
+              <w:rPr>
+                <w:rFonts w:ascii="Calibri" w:eastAsia="Times New Roman" w:hAnsi="Calibri" w:cs="Calibri"/>
+                <w:color w:val="000000"/>
+                <w:lang w:val="en-US"/>
+              </w:rPr>
+            </w:pPr>
+            <w:r>
+              <w:rPr>
+                <w:rFonts w:ascii="Calibri" w:eastAsia="Times New Roman" w:hAnsi="Calibri" w:cs="Calibri"/>
+                <w:color w:val="000000"/>
+                <w:lang w:val="en-US"/>
+              </w:rPr>
+              <w:t>1</w:t>
+            </w:r>
+            <w:r>
+              <w:rPr>
+                <w:rFonts w:ascii="Calibri" w:eastAsia="Times New Roman" w:hAnsi="Calibri" w:cs="Calibri"/>
+                <w:color w:val="000000"/>
+                <w:lang w:val="en-US"/>
+              </w:rPr>
+              <w:t>hr</w:t>
+            </w:r>
+          </w:p>
+        </w:tc>
+        <w:tc>
+          <w:tcPr>
+            <w:tcW w:w="1443" w:type="dxa"/>
+            <w:hideMark/>
+          </w:tcPr>
+          <w:p>
+            <w:pPr>
+              <w:spacing w:after="0" w:line="240" w:lineRule="auto"/>
+              <w:jc w:val="right"/>
+              <w:rPr>
+                <w:rFonts w:ascii="Calibri" w:eastAsia="Times New Roman" w:hAnsi="Calibri" w:cs="Calibri"/>
+                <w:color w:val="000000"/>
+                <w:lang w:val="en-US"/>
+              </w:rPr>
+            </w:pPr>
+            <w:r>
+              <w:rPr>
+                <w:rFonts w:ascii="Calibri" w:eastAsia="Times New Roman" w:hAnsi="Calibri" w:cs="Calibri"/>
+                <w:color w:val="000000"/>
+                <w:lang w:val="en-US"/>
+              </w:rPr>
+              <w:t>4</w:t>
+            </w:r>
+          </w:p>
+        </w:tc>
+        <w:tc>
+          <w:tcPr>
+            <w:tcW w:w="1956" w:type="dxa"/>
+            <w:hideMark/>
+          </w:tcPr>
+          <w:p>
+            <w:pPr>
+              <w:spacing w:after="0" w:line="240" w:lineRule="auto"/>
+              <w:rPr>
+                <w:rFonts w:ascii="Calibri" w:eastAsia="Times New Roman" w:hAnsi="Calibri" w:cs="Calibri"/>
+                <w:color w:val="000000"/>
+                <w:lang w:val="en-US"/>
+              </w:rPr>
+            </w:pPr>
+            <w:r>
+              <w:rPr>
+                <w:rFonts w:ascii="Calibri" w:eastAsia="Times New Roman" w:hAnsi="Calibri" w:cs="Calibri"/>
+                <w:color w:val="000000"/>
+                <w:lang w:val="en-US"/>
+              </w:rPr>
+              <w:t>Ashik, Anvesh, Srikanth, Sudhira</w:t>
+            </w:r>
+          </w:p>
+        </w:tc>
+      </w:tr>
+      <w:tr>
+        <w:trPr>
+          <w:trHeight w:val="580"/>
+        </w:trPr>
+        <w:tc>
+          <w:tcPr>
+            <w:tcW w:w="1188" w:type="dxa"/>
+            <w:hideMark/>
+          </w:tcPr>
+          <w:p>
+            <w:pPr>
+              <w:spacing w:after="0" w:line="240" w:lineRule="auto"/>
+              <w:rPr>
+                <w:rFonts w:ascii="Calibri" w:eastAsia="Times New Roman" w:hAnsi="Calibri" w:cs="Calibri"/>
+                <w:color w:val="000000"/>
+                <w:lang w:val="en-US"/>
+              </w:rPr>
+            </w:pPr>
+            <w:r>
+              <w:rPr>
+                <w:rFonts w:ascii="Calibri" w:eastAsia="Times New Roman" w:hAnsi="Calibri" w:cs="Calibri"/>
+                <w:color w:val="000000"/>
+                <w:lang w:val="en-US"/>
+              </w:rPr>
+              <w:t>13</w:t>
+            </w:r>
+            <w:r>
+              <w:rPr>
+                <w:rFonts w:ascii="Calibri" w:eastAsia="Times New Roman" w:hAnsi="Calibri" w:cs="Calibri"/>
+                <w:color w:val="000000"/>
+                <w:vertAlign w:val="superscript"/>
+                <w:lang w:val="en-US"/>
+              </w:rPr>
+              <w:t>th</w:t>
+            </w:r>
+            <w:r>
+              <w:rPr>
+                <w:rFonts w:ascii="Calibri" w:eastAsia="Times New Roman" w:hAnsi="Calibri" w:cs="Calibri"/>
+                <w:color w:val="000000"/>
+                <w:lang w:val="en-US"/>
+              </w:rPr>
+              <w:t xml:space="preserve"> </w:t>
+            </w:r>
+            <w:r>
+              <w:rPr>
+                <w:rFonts w:ascii="Calibri" w:eastAsia="Times New Roman" w:hAnsi="Calibri" w:cs="Calibri"/>
+                <w:color w:val="000000"/>
+                <w:lang w:val="en-US"/>
+              </w:rPr>
+              <w:t>SEP</w:t>
+            </w:r>
+          </w:p>
+        </w:tc>
+        <w:tc>
+          <w:tcPr>
+            <w:tcW w:w="4137" w:type="dxa"/>
+            <w:hideMark/>
+          </w:tcPr>
+          <w:p>
+            <w:pPr>
+              <w:spacing w:after="0" w:line="240" w:lineRule="auto"/>
+              <w:rPr>
+                <w:rFonts w:ascii="Calibri" w:eastAsia="Times New Roman" w:hAnsi="Calibri" w:cs="Calibri"/>
+                <w:color w:val="000000"/>
+                <w:lang w:val="en-US"/>
+              </w:rPr>
+            </w:pPr>
+            <w:r>
+              <w:rPr>
+                <w:rFonts w:ascii="Calibri" w:eastAsia="Times New Roman" w:hAnsi="Calibri" w:cs="Calibri"/>
+                <w:color w:val="000000"/>
+                <w:lang w:val="en-US"/>
+              </w:rPr>
+              <w:t xml:space="preserve">Study and quick review of concepts </w:t>
+            </w:r>
+          </w:p>
+        </w:tc>
+        <w:tc>
+          <w:tcPr>
+            <w:tcW w:w="1476" w:type="dxa"/>
+            <w:hideMark/>
+          </w:tcPr>
+          <w:p>
+            <w:pPr>
+              <w:spacing w:after="0" w:line="240" w:lineRule="auto"/>
+              <w:rPr>
+                <w:rFonts w:ascii="Calibri" w:eastAsia="Times New Roman" w:hAnsi="Calibri" w:cs="Calibri"/>
+                <w:color w:val="000000"/>
+                <w:lang w:val="en-US"/>
+              </w:rPr>
+            </w:pPr>
+            <w:r>
+              <w:rPr>
+                <w:rFonts w:ascii="Calibri" w:eastAsia="Times New Roman" w:hAnsi="Calibri" w:cs="Calibri"/>
+                <w:color w:val="000000"/>
+                <w:lang w:val="en-US"/>
+              </w:rPr>
+              <w:t>50 mins</w:t>
+            </w:r>
+          </w:p>
+        </w:tc>
+        <w:tc>
+          <w:tcPr>
+            <w:tcW w:w="1443" w:type="dxa"/>
+            <w:hideMark/>
+          </w:tcPr>
+          <w:p>
+            <w:pPr>
+              <w:spacing w:after="0" w:line="240" w:lineRule="auto"/>
+              <w:jc w:val="right"/>
+              <w:rPr>
+                <w:rFonts w:ascii="Calibri" w:eastAsia="Times New Roman" w:hAnsi="Calibri" w:cs="Calibri"/>
+                <w:color w:val="000000"/>
+                <w:lang w:val="en-US"/>
+              </w:rPr>
+            </w:pPr>
+            <w:r>
+              <w:rPr>
+                <w:rFonts w:ascii="Calibri" w:eastAsia="Times New Roman" w:hAnsi="Calibri" w:cs="Calibri"/>
+                <w:color w:val="000000"/>
+                <w:lang w:val="en-US"/>
+              </w:rPr>
+              <w:t>4</w:t>
+            </w:r>
+          </w:p>
+        </w:tc>
+        <w:tc>
+          <w:tcPr>
+            <w:tcW w:w="1956" w:type="dxa"/>
+            <w:hideMark/>
+          </w:tcPr>
+          <w:p>
+            <w:pPr>
+              <w:spacing w:after="0" w:line="240" w:lineRule="auto"/>
+              <w:rPr>
+                <w:rFonts w:ascii="Calibri" w:eastAsia="Times New Roman" w:hAnsi="Calibri" w:cs="Calibri"/>
+                <w:color w:val="000000"/>
+                <w:lang w:val="en-US"/>
+              </w:rPr>
+            </w:pPr>
+            <w:r>
+              <w:rPr>
+                <w:rFonts w:ascii="Calibri" w:eastAsia="Times New Roman" w:hAnsi="Calibri" w:cs="Calibri"/>
+                <w:color w:val="000000"/>
+                <w:lang w:val="en-US"/>
+              </w:rPr>
+              <w:t>Ashik, Anvesh, Srikanth, Sudhira</w:t>
+            </w:r>
+          </w:p>
+        </w:tc>
+      </w:tr>
+      <w:tr>
+        <w:trPr>
+          <w:trHeight w:val="580"/>
+        </w:trPr>
+        <w:tc>
+          <w:tcPr>
+            <w:tcW w:w="1188" w:type="dxa"/>
+          </w:tcPr>
+          <w:p>
+            <w:pPr>
+              <w:spacing w:after="0" w:line="240" w:lineRule="auto"/>
+              <w:rPr>
+                <w:rFonts w:ascii="Calibri" w:eastAsia="Times New Roman" w:hAnsi="Calibri" w:cs="Calibri"/>
+                <w:color w:val="000000"/>
+                <w:lang w:val="en-US"/>
+              </w:rPr>
+            </w:pPr>
+            <w:r>
+              <w:rPr>
+                <w:rFonts w:ascii="Calibri" w:eastAsia="Times New Roman" w:hAnsi="Calibri" w:cs="Calibri"/>
+                <w:color w:val="000000"/>
+                <w:lang w:val="en-US"/>
+              </w:rPr>
+              <w:t>15</w:t>
+            </w:r>
+            <w:r>
+              <w:rPr>
+                <w:rFonts w:ascii="Calibri" w:eastAsia="Times New Roman" w:hAnsi="Calibri" w:cs="Calibri"/>
+                <w:color w:val="000000"/>
+                <w:vertAlign w:val="superscript"/>
+                <w:lang w:val="en-US"/>
+              </w:rPr>
+              <w:t>th</w:t>
+            </w:r>
+            <w:r>
+              <w:rPr>
+                <w:rFonts w:ascii="Calibri" w:eastAsia="Times New Roman" w:hAnsi="Calibri" w:cs="Calibri"/>
+                <w:color w:val="000000"/>
+                <w:lang w:val="en-US"/>
+              </w:rPr>
+              <w:t xml:space="preserve"> SEP</w:t>
+            </w:r>
+          </w:p>
+        </w:tc>
+        <w:tc>
+          <w:tcPr>
+            <w:tcW w:w="4137" w:type="dxa"/>
+          </w:tcPr>
+          <w:p>
+            <w:pPr>
+              <w:spacing w:after="0" w:line="240" w:lineRule="auto"/>
+              <w:rPr>
+                <w:rFonts w:ascii="Calibri" w:eastAsia="Times New Roman" w:hAnsi="Calibri" w:cs="Calibri"/>
+                <w:color w:val="000000"/>
+                <w:lang w:val="en-US"/>
+              </w:rPr>
+            </w:pPr>
+            <w:r>
+              <w:rPr>
+                <w:rFonts w:ascii="Calibri" w:eastAsia="Times New Roman" w:hAnsi="Calibri" w:cs="Calibri"/>
+                <w:color w:val="000000"/>
+                <w:lang w:val="en-US"/>
+              </w:rPr>
+              <w:t>Presentation for the deliverable 1</w:t>
+            </w:r>
+          </w:p>
+        </w:tc>
+        <w:tc>
+          <w:tcPr>
+            <w:tcW w:w="1476" w:type="dxa"/>
+          </w:tcPr>
+          <w:p>
+            <w:pPr>
+              <w:spacing w:after="0" w:line="240" w:lineRule="auto"/>
+              <w:rPr>
+                <w:rFonts w:ascii="Calibri" w:eastAsia="Times New Roman" w:hAnsi="Calibri" w:cs="Calibri"/>
+                <w:color w:val="000000"/>
+                <w:lang w:val="en-US"/>
+              </w:rPr>
+            </w:pPr>
+            <w:r>
+              <w:rPr>
+                <w:rFonts w:ascii="Calibri" w:eastAsia="Times New Roman" w:hAnsi="Calibri" w:cs="Calibri"/>
+                <w:color w:val="000000"/>
+                <w:lang w:val="en-US"/>
+              </w:rPr>
+              <w:t>30 min</w:t>
+            </w:r>
+          </w:p>
+        </w:tc>
+        <w:tc>
+          <w:tcPr>
+            <w:tcW w:w="1443" w:type="dxa"/>
+          </w:tcPr>
+          <w:p>
+            <w:pPr>
+              <w:spacing w:after="0" w:line="240" w:lineRule="auto"/>
+              <w:jc w:val="right"/>
+              <w:rPr>
+                <w:rFonts w:ascii="Calibri" w:eastAsia="Times New Roman" w:hAnsi="Calibri" w:cs="Calibri"/>
+                <w:color w:val="000000"/>
+                <w:lang w:val="en-US"/>
+              </w:rPr>
+            </w:pPr>
+            <w:r>
+              <w:rPr>
+                <w:rFonts w:ascii="Calibri" w:eastAsia="Times New Roman" w:hAnsi="Calibri" w:cs="Calibri"/>
+                <w:color w:val="000000"/>
+                <w:lang w:val="en-US"/>
+              </w:rPr>
+              <w:t>4</w:t>
+            </w:r>
+          </w:p>
+        </w:tc>
+        <w:tc>
+          <w:tcPr>
+            <w:tcW w:w="1956" w:type="dxa"/>
+          </w:tcPr>
+          <w:p>
+            <w:pPr>
+              <w:spacing w:after="0" w:line="240" w:lineRule="auto"/>
+              <w:rPr>
+                <w:rFonts w:ascii="Calibri" w:eastAsia="Times New Roman" w:hAnsi="Calibri" w:cs="Calibri"/>
+                <w:color w:val="000000"/>
+                <w:lang w:val="en-US"/>
+              </w:rPr>
+            </w:pPr>
+            <w:r>
+              <w:rPr>
+                <w:rFonts w:ascii="Calibri" w:eastAsia="Times New Roman" w:hAnsi="Calibri" w:cs="Calibri"/>
+                <w:color w:val="000000"/>
+                <w:lang w:val="en-US"/>
+              </w:rPr>
+              <w:t>Ashik, Anvesh, Srikanth, Sudhira</w:t>
+            </w:r>
+          </w:p>
+        </w:tc>
+      </w:tr>
+      <w:tr>
+        <w:trPr>
+          <w:trHeight w:val="580"/>
+        </w:trPr>
+        <w:tc>
+          <w:tcPr>
+            <w:tcW w:w="1188" w:type="dxa"/>
+          </w:tcPr>
+          <w:p>
+            <w:pPr>
+              <w:spacing w:after="0" w:line="240" w:lineRule="auto"/>
+              <w:rPr>
+                <w:rFonts w:ascii="Calibri" w:eastAsia="Times New Roman" w:hAnsi="Calibri" w:cs="Calibri"/>
+                <w:color w:val="000000"/>
+                <w:lang w:val="en-US"/>
+              </w:rPr>
+            </w:pPr>
+            <w:r>
+              <w:rPr>
+                <w:rFonts w:ascii="Calibri" w:eastAsia="Times New Roman" w:hAnsi="Calibri" w:cs="Calibri"/>
+                <w:color w:val="000000"/>
+                <w:lang w:val="en-US"/>
+              </w:rPr>
+              <w:t>20</w:t>
+            </w:r>
+            <w:r>
+              <w:rPr>
+                <w:rFonts w:ascii="Calibri" w:eastAsia="Times New Roman" w:hAnsi="Calibri" w:cs="Calibri"/>
+                <w:color w:val="000000"/>
+                <w:vertAlign w:val="superscript"/>
+                <w:lang w:val="en-US"/>
+              </w:rPr>
+              <w:t>th</w:t>
+            </w:r>
+            <w:r>
+              <w:rPr>
+                <w:rFonts w:ascii="Calibri" w:eastAsia="Times New Roman" w:hAnsi="Calibri" w:cs="Calibri"/>
+                <w:color w:val="000000"/>
+                <w:lang w:val="en-US"/>
+              </w:rPr>
+              <w:t xml:space="preserve"> SEP</w:t>
+            </w:r>
+          </w:p>
+        </w:tc>
+        <w:tc>
+          <w:tcPr>
+            <w:tcW w:w="4137" w:type="dxa"/>
+          </w:tcPr>
+          <w:p>
+            <w:pPr>
+              <w:spacing w:after="0" w:line="240" w:lineRule="auto"/>
+              <w:rPr>
+                <w:rFonts w:ascii="Calibri" w:eastAsia="Times New Roman" w:hAnsi="Calibri" w:cs="Calibri"/>
+                <w:color w:val="000000"/>
+                <w:lang w:val="en-US"/>
+              </w:rPr>
+            </w:pPr>
+            <w:bookmarkStart w:id="0" w:name="_GoBack"/>
+            <w:bookmarkEnd w:id="0"/>
+          </w:p>
+        </w:tc>
+        <w:tc>
+          <w:tcPr>
+            <w:tcW w:w="1476" w:type="dxa"/>
+          </w:tcPr>
+          <w:p>
+            <w:pPr>
+              <w:spacing w:after="0" w:line="240" w:lineRule="auto"/>
+              <w:rPr>
+                <w:rFonts w:ascii="Calibri" w:eastAsia="Times New Roman" w:hAnsi="Calibri" w:cs="Calibri"/>
+                <w:color w:val="000000"/>
+                <w:lang w:val="en-US"/>
+              </w:rPr>
+            </w:pPr>
+            <w:r>
+              <w:rPr>
+                <w:rFonts w:ascii="Calibri" w:eastAsia="Times New Roman" w:hAnsi="Calibri" w:cs="Calibri"/>
+                <w:color w:val="000000"/>
+                <w:lang w:val="en-US"/>
+              </w:rPr>
+              <w:t xml:space="preserve">40 min </w:t>
+            </w:r>
+          </w:p>
+        </w:tc>
+        <w:tc>
+          <w:tcPr>
+            <w:tcW w:w="1443" w:type="dxa"/>
+          </w:tcPr>
+          <w:p>
+            <w:pPr>
+              <w:spacing w:after="0" w:line="240" w:lineRule="auto"/>
+              <w:jc w:val="right"/>
+              <w:rPr>
+                <w:rFonts w:ascii="Calibri" w:eastAsia="Times New Roman" w:hAnsi="Calibri" w:cs="Calibri"/>
+                <w:color w:val="000000"/>
+                <w:lang w:val="en-US"/>
+              </w:rPr>
+            </w:pPr>
+            <w:r>
+              <w:rPr>
+                <w:rFonts w:ascii="Calibri" w:eastAsia="Times New Roman" w:hAnsi="Calibri" w:cs="Calibri"/>
+                <w:color w:val="000000"/>
+                <w:lang w:val="en-US"/>
+              </w:rPr>
+              <w:t>4</w:t>
+            </w:r>
+          </w:p>
+        </w:tc>
+        <w:tc>
+          <w:tcPr>
+            <w:tcW w:w="1956" w:type="dxa"/>
+          </w:tcPr>
+          <w:p>
+            <w:pPr>
+              <w:spacing w:after="0" w:line="240" w:lineRule="auto"/>
+              <w:rPr>
+                <w:rFonts w:ascii="Calibri" w:eastAsia="Times New Roman" w:hAnsi="Calibri" w:cs="Calibri"/>
+                <w:color w:val="000000"/>
+                <w:lang w:val="en-US"/>
+              </w:rPr>
+            </w:pPr>
+            <w:r>
+              <w:rPr>
+                <w:rFonts w:ascii="Calibri" w:eastAsia="Times New Roman" w:hAnsi="Calibri" w:cs="Calibri"/>
+                <w:color w:val="000000"/>
+                <w:lang w:val="en-US"/>
+              </w:rPr>
+              <w:t>Ashik, Anvesh, Srikanth, Sudhira</w:t>
+            </w:r>
+          </w:p>
+        </w:tc>
+      </w:tr>
+      <w:tr>
+        <w:trPr>
+          <w:trHeight w:val="580"/>
+        </w:trPr>
+        <w:tc>
+          <w:tcPr>
+            <w:tcW w:w="1188" w:type="dxa"/>
+          </w:tcPr>
+          <w:p>
+            <w:pPr>
+              <w:spacing w:after="0" w:line="240" w:lineRule="auto"/>
+              <w:rPr>
+                <w:rFonts w:ascii="Calibri" w:eastAsia="Times New Roman" w:hAnsi="Calibri" w:cs="Calibri"/>
+                <w:color w:val="000000"/>
+                <w:lang w:val="en-US"/>
+              </w:rPr>
+            </w:pPr>
+            <w:r>
+              <w:rPr>
+                <w:rFonts w:ascii="Calibri" w:eastAsia="Times New Roman" w:hAnsi="Calibri" w:cs="Calibri"/>
+                <w:color w:val="000000"/>
+                <w:lang w:val="en-US"/>
+              </w:rPr>
+              <w:t>22</w:t>
+            </w:r>
+            <w:r>
+              <w:rPr>
+                <w:rFonts w:ascii="Calibri" w:eastAsia="Times New Roman" w:hAnsi="Calibri" w:cs="Calibri"/>
+                <w:color w:val="000000"/>
+                <w:vertAlign w:val="superscript"/>
+                <w:lang w:val="en-US"/>
+              </w:rPr>
+              <w:t>nd</w:t>
+            </w:r>
+            <w:r>
+              <w:rPr>
+                <w:rFonts w:ascii="Calibri" w:eastAsia="Times New Roman" w:hAnsi="Calibri" w:cs="Calibri"/>
+                <w:color w:val="000000"/>
+                <w:lang w:val="en-US"/>
+              </w:rPr>
+              <w:t xml:space="preserve"> SEP</w:t>
+            </w:r>
+          </w:p>
+        </w:tc>
+        <w:tc>
+          <w:tcPr>
+            <w:tcW w:w="4137" w:type="dxa"/>
+          </w:tcPr>
+          <w:p>
+            <w:pPr>
+              <w:spacing w:after="0" w:line="240" w:lineRule="auto"/>
+              <w:rPr>
+                <w:rFonts w:ascii="Calibri" w:eastAsia="Times New Roman" w:hAnsi="Calibri" w:cs="Calibri"/>
+                <w:color w:val="000000"/>
+                <w:lang w:val="en-US"/>
+              </w:rPr>
+            </w:pPr>
+            <w:r>
+              <w:rPr>
+                <w:rFonts w:ascii="Calibri" w:eastAsia="Times New Roman" w:hAnsi="Calibri" w:cs="Calibri"/>
+                <w:color w:val="000000"/>
+                <w:lang w:val="en-US"/>
+              </w:rPr>
+              <w:t xml:space="preserve">Feedback of the deliverable 1 obtained and analyzed </w:t>
+            </w:r>
+          </w:p>
+        </w:tc>
+        <w:tc>
+          <w:tcPr>
+            <w:tcW w:w="1476" w:type="dxa"/>
+          </w:tcPr>
+          <w:p>
+            <w:pPr>
+              <w:spacing w:after="0" w:line="240" w:lineRule="auto"/>
+              <w:rPr>
+                <w:rFonts w:ascii="Calibri" w:eastAsia="Times New Roman" w:hAnsi="Calibri" w:cs="Calibri"/>
+                <w:color w:val="000000"/>
+                <w:lang w:val="en-US"/>
+              </w:rPr>
+            </w:pPr>
+            <w:r>
+              <w:rPr>
+                <w:rFonts w:ascii="Calibri" w:eastAsia="Times New Roman" w:hAnsi="Calibri" w:cs="Calibri"/>
+                <w:color w:val="000000"/>
+                <w:lang w:val="en-US"/>
+              </w:rPr>
+              <w:t>20 min</w:t>
+            </w:r>
+          </w:p>
+        </w:tc>
+        <w:tc>
+          <w:tcPr>
+            <w:tcW w:w="1443" w:type="dxa"/>
+          </w:tcPr>
+          <w:p>
+            <w:pPr>
+              <w:spacing w:after="0" w:line="240" w:lineRule="auto"/>
+              <w:jc w:val="right"/>
+              <w:rPr>
+                <w:rFonts w:ascii="Calibri" w:eastAsia="Times New Roman" w:hAnsi="Calibri" w:cs="Calibri"/>
+                <w:color w:val="000000"/>
+                <w:lang w:val="en-US"/>
+              </w:rPr>
+            </w:pPr>
+            <w:r>
+              <w:rPr>
+                <w:rFonts w:ascii="Calibri" w:eastAsia="Times New Roman" w:hAnsi="Calibri" w:cs="Calibri"/>
+                <w:color w:val="000000"/>
+                <w:lang w:val="en-US"/>
+              </w:rPr>
+              <w:t>4</w:t>
+            </w:r>
+          </w:p>
+        </w:tc>
+        <w:tc>
+          <w:tcPr>
+            <w:tcW w:w="1956" w:type="dxa"/>
+          </w:tcPr>
+          <w:p>
+            <w:pPr>
+              <w:spacing w:after="0" w:line="240" w:lineRule="auto"/>
+              <w:rPr>
+                <w:rFonts w:ascii="Calibri" w:eastAsia="Times New Roman" w:hAnsi="Calibri" w:cs="Calibri"/>
+                <w:color w:val="000000"/>
+                <w:lang w:val="en-US"/>
+              </w:rPr>
+            </w:pPr>
+            <w:r>
+              <w:rPr>
+                <w:rFonts w:ascii="Calibri" w:eastAsia="Times New Roman" w:hAnsi="Calibri" w:cs="Calibri"/>
+                <w:color w:val="000000"/>
+                <w:lang w:val="en-US"/>
+              </w:rPr>
+              <w:t>Ashik, Anvesh, Srikanth, Sudhira</w:t>
+            </w:r>
+          </w:p>
+        </w:tc>
+      </w:tr>
+      <w:tr>
+        <w:trPr>
+          <w:trHeight w:val="580"/>
+        </w:trPr>
+        <w:tc>
+          <w:tcPr>
+            <w:tcW w:w="1188" w:type="dxa"/>
+          </w:tcPr>
+          <w:p>
+            <w:pPr>
+              <w:spacing w:after="0" w:line="240" w:lineRule="auto"/>
+              <w:rPr>
+                <w:rFonts w:ascii="Calibri" w:eastAsia="Times New Roman" w:hAnsi="Calibri" w:cs="Calibri"/>
+                <w:color w:val="000000"/>
+                <w:lang w:val="en-US"/>
+              </w:rPr>
+            </w:pPr>
+            <w:r>
+              <w:rPr>
+                <w:rFonts w:ascii="Calibri" w:eastAsia="Times New Roman" w:hAnsi="Calibri" w:cs="Calibri"/>
+                <w:color w:val="000000"/>
+                <w:lang w:val="en-US"/>
+              </w:rPr>
+              <w:t>27</w:t>
+            </w:r>
+            <w:r>
+              <w:rPr>
+                <w:rFonts w:ascii="Calibri" w:eastAsia="Times New Roman" w:hAnsi="Calibri" w:cs="Calibri"/>
+                <w:color w:val="000000"/>
+                <w:vertAlign w:val="superscript"/>
+                <w:lang w:val="en-US"/>
+              </w:rPr>
+              <w:t>th</w:t>
+            </w:r>
+            <w:r>
+              <w:rPr>
+                <w:rFonts w:ascii="Calibri" w:eastAsia="Times New Roman" w:hAnsi="Calibri" w:cs="Calibri"/>
+                <w:color w:val="000000"/>
+                <w:lang w:val="en-US"/>
+              </w:rPr>
+              <w:t xml:space="preserve"> SEP</w:t>
+            </w:r>
+          </w:p>
+        </w:tc>
+        <w:tc>
+          <w:tcPr>
+            <w:tcW w:w="4137" w:type="dxa"/>
+          </w:tcPr>
+          <w:p>
+            <w:pPr>
+              <w:spacing w:after="0" w:line="240" w:lineRule="auto"/>
+              <w:rPr>
+                <w:rFonts w:ascii="Calibri" w:eastAsia="Times New Roman" w:hAnsi="Calibri" w:cs="Calibri"/>
+                <w:color w:val="000000"/>
+                <w:lang w:val="en-US"/>
+              </w:rPr>
+            </w:pPr>
+          </w:p>
+        </w:tc>
+        <w:tc>
+          <w:tcPr>
+            <w:tcW w:w="1476" w:type="dxa"/>
+          </w:tcPr>
+          <w:p>
+            <w:pPr>
+              <w:spacing w:after="0" w:line="240" w:lineRule="auto"/>
+              <w:rPr>
+                <w:rFonts w:ascii="Calibri" w:eastAsia="Times New Roman" w:hAnsi="Calibri" w:cs="Calibri"/>
+                <w:color w:val="000000"/>
+                <w:lang w:val="en-US"/>
+              </w:rPr>
+            </w:pPr>
+          </w:p>
+        </w:tc>
+        <w:tc>
+          <w:tcPr>
+            <w:tcW w:w="1443" w:type="dxa"/>
+          </w:tcPr>
+          <w:p>
+            <w:pPr>
+              <w:spacing w:after="0" w:line="240" w:lineRule="auto"/>
+              <w:jc w:val="right"/>
+              <w:rPr>
+                <w:rFonts w:ascii="Calibri" w:eastAsia="Times New Roman" w:hAnsi="Calibri" w:cs="Calibri"/>
+                <w:color w:val="000000"/>
+                <w:lang w:val="en-US"/>
+              </w:rPr>
+            </w:pPr>
+            <w:r>
+              <w:rPr>
+                <w:rFonts w:ascii="Calibri" w:eastAsia="Times New Roman" w:hAnsi="Calibri" w:cs="Calibri"/>
+                <w:color w:val="000000"/>
+                <w:lang w:val="en-US"/>
+              </w:rPr>
+              <w:t>4</w:t>
+            </w:r>
+          </w:p>
+        </w:tc>
+        <w:tc>
+          <w:tcPr>
+            <w:tcW w:w="1956" w:type="dxa"/>
+          </w:tcPr>
+          <w:p>
+            <w:pPr>
+              <w:spacing w:after="0" w:line="240" w:lineRule="auto"/>
+              <w:rPr>
+                <w:rFonts w:ascii="Calibri" w:eastAsia="Times New Roman" w:hAnsi="Calibri" w:cs="Calibri"/>
+                <w:color w:val="000000"/>
+                <w:lang w:val="en-US"/>
+              </w:rPr>
+            </w:pPr>
+            <w:r>
+              <w:rPr>
+                <w:rFonts w:ascii="Calibri" w:eastAsia="Times New Roman" w:hAnsi="Calibri" w:cs="Calibri"/>
+                <w:color w:val="000000"/>
+                <w:lang w:val="en-US"/>
+              </w:rPr>
+              <w:t>Ashik, Anvesh, Srikanth, Sudhira</w:t>
+            </w:r>
+          </w:p>
+        </w:tc>
+      </w:tr>
+      <w:tr>
+        <w:trPr>
+          <w:trHeight w:val="580"/>
+        </w:trPr>
+        <w:tc>
+          <w:tcPr>
+            <w:tcW w:w="1188" w:type="dxa"/>
+          </w:tcPr>
+          <w:p>
+            <w:pPr>
+              <w:spacing w:after="0" w:line="240" w:lineRule="auto"/>
+              <w:rPr>
+                <w:rFonts w:ascii="Calibri" w:eastAsia="Times New Roman" w:hAnsi="Calibri" w:cs="Calibri"/>
+                <w:color w:val="000000"/>
+                <w:lang w:val="en-US"/>
+              </w:rPr>
+            </w:pPr>
+            <w:r>
+              <w:rPr>
+                <w:rFonts w:ascii="Calibri" w:eastAsia="Times New Roman" w:hAnsi="Calibri" w:cs="Calibri"/>
+                <w:color w:val="000000"/>
+                <w:lang w:val="en-US"/>
+              </w:rPr>
+              <w:t>29</w:t>
+            </w:r>
+            <w:r>
+              <w:rPr>
+                <w:rFonts w:ascii="Calibri" w:eastAsia="Times New Roman" w:hAnsi="Calibri" w:cs="Calibri"/>
+                <w:color w:val="000000"/>
+                <w:vertAlign w:val="superscript"/>
+                <w:lang w:val="en-US"/>
+              </w:rPr>
+              <w:t>th</w:t>
+            </w:r>
+            <w:r>
+              <w:rPr>
+                <w:rFonts w:ascii="Calibri" w:eastAsia="Times New Roman" w:hAnsi="Calibri" w:cs="Calibri"/>
+                <w:color w:val="000000"/>
+                <w:lang w:val="en-US"/>
+              </w:rPr>
+              <w:t xml:space="preserve"> SEP</w:t>
+            </w:r>
+          </w:p>
+        </w:tc>
+        <w:tc>
+          <w:tcPr>
+            <w:tcW w:w="4137" w:type="dxa"/>
+          </w:tcPr>
+          <w:p>
+            <w:pPr>
+              <w:spacing w:after="0" w:line="240" w:lineRule="auto"/>
+              <w:rPr>
+                <w:rFonts w:ascii="Calibri" w:eastAsia="Times New Roman" w:hAnsi="Calibri" w:cs="Calibri"/>
+                <w:color w:val="000000"/>
+                <w:lang w:val="en-US"/>
+              </w:rPr>
+            </w:pPr>
+          </w:p>
+        </w:tc>
+        <w:tc>
+          <w:tcPr>
+            <w:tcW w:w="1476" w:type="dxa"/>
+          </w:tcPr>
+          <w:p>
+            <w:pPr>
+              <w:spacing w:after="0" w:line="240" w:lineRule="auto"/>
+              <w:rPr>
+                <w:rFonts w:ascii="Calibri" w:eastAsia="Times New Roman" w:hAnsi="Calibri" w:cs="Calibri"/>
+                <w:color w:val="000000"/>
+                <w:lang w:val="en-US"/>
+              </w:rPr>
+            </w:pPr>
+          </w:p>
+        </w:tc>
+        <w:tc>
+          <w:tcPr>
+            <w:tcW w:w="1443" w:type="dxa"/>
+          </w:tcPr>
+          <w:p>
+            <w:pPr>
+              <w:spacing w:after="0" w:line="240" w:lineRule="auto"/>
+              <w:jc w:val="right"/>
+              <w:rPr>
+                <w:rFonts w:ascii="Calibri" w:eastAsia="Times New Roman" w:hAnsi="Calibri" w:cs="Calibri"/>
+                <w:color w:val="000000"/>
+                <w:lang w:val="en-US"/>
+              </w:rPr>
+            </w:pPr>
+            <w:r>
+              <w:rPr>
+                <w:rFonts w:ascii="Calibri" w:eastAsia="Times New Roman" w:hAnsi="Calibri" w:cs="Calibri"/>
+                <w:color w:val="000000"/>
+                <w:lang w:val="en-US"/>
+              </w:rPr>
+              <w:t>4</w:t>
+            </w:r>
+          </w:p>
+        </w:tc>
+        <w:tc>
+          <w:tcPr>
+            <w:tcW w:w="1956" w:type="dxa"/>
+          </w:tcPr>
+          <w:p>
+            <w:pPr>
+              <w:spacing w:after="0" w:line="240" w:lineRule="auto"/>
+              <w:rPr>
+                <w:rFonts w:ascii="Calibri" w:eastAsia="Times New Roman" w:hAnsi="Calibri" w:cs="Calibri"/>
+                <w:color w:val="000000"/>
+                <w:lang w:val="en-US"/>
+              </w:rPr>
+            </w:pPr>
+            <w:r>
+              <w:rPr>
+                <w:rFonts w:ascii="Calibri" w:eastAsia="Times New Roman" w:hAnsi="Calibri" w:cs="Calibri"/>
+                <w:color w:val="000000"/>
+                <w:lang w:val="en-US"/>
+              </w:rPr>
+              <w:t>Ashik, Anvesh, Srikanth, Sudhira</w:t>
+            </w:r>
+          </w:p>
+        </w:tc>
+      </w:tr>
+      <w:tr>
+        <w:trPr>
+          <w:trHeight w:val="580"/>
+        </w:trPr>
+        <w:tc>
+          <w:tcPr>
+            <w:tcW w:w="1188" w:type="dxa"/>
+          </w:tcPr>
+          <w:p>
+            <w:pPr>
+              <w:spacing w:after="0" w:line="240" w:lineRule="auto"/>
+              <w:rPr>
+                <w:rFonts w:ascii="Calibri" w:eastAsia="Times New Roman" w:hAnsi="Calibri" w:cs="Calibri"/>
+                <w:color w:val="000000"/>
+                <w:lang w:val="en-US"/>
+              </w:rPr>
+            </w:pPr>
+            <w:r>
+              <w:rPr>
+                <w:rFonts w:ascii="Calibri" w:eastAsia="Times New Roman" w:hAnsi="Calibri" w:cs="Calibri"/>
+                <w:color w:val="000000"/>
+                <w:lang w:val="en-US"/>
+              </w:rPr>
+              <w:t>4</w:t>
+            </w:r>
+            <w:r>
+              <w:rPr>
+                <w:rFonts w:ascii="Calibri" w:eastAsia="Times New Roman" w:hAnsi="Calibri" w:cs="Calibri"/>
+                <w:color w:val="000000"/>
+                <w:vertAlign w:val="superscript"/>
+                <w:lang w:val="en-US"/>
+              </w:rPr>
+              <w:t>th</w:t>
+            </w:r>
+            <w:r>
+              <w:rPr>
+                <w:rFonts w:ascii="Calibri" w:eastAsia="Times New Roman" w:hAnsi="Calibri" w:cs="Calibri"/>
+                <w:color w:val="000000"/>
+                <w:lang w:val="en-US"/>
+              </w:rPr>
+              <w:t xml:space="preserve"> OCT</w:t>
+            </w:r>
+          </w:p>
+        </w:tc>
+        <w:tc>
+          <w:tcPr>
+            <w:tcW w:w="4137" w:type="dxa"/>
+          </w:tcPr>
+          <w:p>
+            <w:pPr>
+              <w:spacing w:after="0" w:line="240" w:lineRule="auto"/>
+              <w:rPr>
+                <w:rFonts w:ascii="Calibri" w:eastAsia="Times New Roman" w:hAnsi="Calibri" w:cs="Calibri"/>
+                <w:color w:val="000000"/>
+                <w:lang w:val="en-US"/>
+              </w:rPr>
+            </w:pPr>
+          </w:p>
+        </w:tc>
+        <w:tc>
+          <w:tcPr>
+            <w:tcW w:w="1476" w:type="dxa"/>
+          </w:tcPr>
+          <w:p>
+            <w:pPr>
+              <w:spacing w:after="0" w:line="240" w:lineRule="auto"/>
+              <w:rPr>
+                <w:rFonts w:ascii="Calibri" w:eastAsia="Times New Roman" w:hAnsi="Calibri" w:cs="Calibri"/>
+                <w:color w:val="000000"/>
+                <w:lang w:val="en-US"/>
+              </w:rPr>
+            </w:pPr>
+          </w:p>
+        </w:tc>
+        <w:tc>
+          <w:tcPr>
+            <w:tcW w:w="1443" w:type="dxa"/>
+          </w:tcPr>
+          <w:p>
+            <w:pPr>
+              <w:spacing w:after="0" w:line="240" w:lineRule="auto"/>
+              <w:jc w:val="right"/>
+              <w:rPr>
+                <w:rFonts w:ascii="Calibri" w:eastAsia="Times New Roman" w:hAnsi="Calibri" w:cs="Calibri"/>
+                <w:color w:val="000000"/>
+                <w:lang w:val="en-US"/>
+              </w:rPr>
+            </w:pPr>
+            <w:r>
+              <w:rPr>
+                <w:rFonts w:ascii="Calibri" w:eastAsia="Times New Roman" w:hAnsi="Calibri" w:cs="Calibri"/>
+                <w:color w:val="000000"/>
+                <w:lang w:val="en-US"/>
+              </w:rPr>
+              <w:t>4</w:t>
+            </w:r>
+          </w:p>
+        </w:tc>
+        <w:tc>
+          <w:tcPr>
+            <w:tcW w:w="1956" w:type="dxa"/>
+          </w:tcPr>
+          <w:p>
+            <w:pPr>
+              <w:spacing w:after="0" w:line="240" w:lineRule="auto"/>
+              <w:rPr>
+                <w:rFonts w:ascii="Calibri" w:eastAsia="Times New Roman" w:hAnsi="Calibri" w:cs="Calibri"/>
+                <w:color w:val="000000"/>
+                <w:lang w:val="en-US"/>
+              </w:rPr>
+            </w:pPr>
+            <w:r>
+              <w:rPr>
+                <w:rFonts w:ascii="Calibri" w:eastAsia="Times New Roman" w:hAnsi="Calibri" w:cs="Calibri"/>
+                <w:color w:val="000000"/>
+                <w:lang w:val="en-US"/>
+              </w:rPr>
+              <w:t>Ashik, Anvesh, Srikanth, Sudhira</w:t>
+            </w:r>
+          </w:p>
+        </w:tc>
+      </w:tr>
+      <w:tr>
+        <w:trPr>
+          <w:trHeight w:val="580"/>
+        </w:trPr>
+        <w:tc>
+          <w:tcPr>
+            <w:tcW w:w="1188" w:type="dxa"/>
+          </w:tcPr>
+          <w:p>
+            <w:pPr>
+              <w:spacing w:after="0" w:line="240" w:lineRule="auto"/>
+              <w:rPr>
+                <w:rFonts w:ascii="Calibri" w:eastAsia="Times New Roman" w:hAnsi="Calibri" w:cs="Calibri"/>
+                <w:color w:val="000000"/>
+                <w:lang w:val="en-US"/>
+              </w:rPr>
+            </w:pPr>
+            <w:r>
+              <w:rPr>
+                <w:rFonts w:ascii="Calibri" w:eastAsia="Times New Roman" w:hAnsi="Calibri" w:cs="Calibri"/>
+                <w:color w:val="000000"/>
+                <w:lang w:val="en-US"/>
+              </w:rPr>
+              <w:t>6</w:t>
+            </w:r>
+            <w:r>
+              <w:rPr>
+                <w:rFonts w:ascii="Calibri" w:eastAsia="Times New Roman" w:hAnsi="Calibri" w:cs="Calibri"/>
+                <w:color w:val="000000"/>
+                <w:vertAlign w:val="superscript"/>
+                <w:lang w:val="en-US"/>
+              </w:rPr>
+              <w:t>th</w:t>
+            </w:r>
+            <w:r>
+              <w:rPr>
+                <w:rFonts w:ascii="Calibri" w:eastAsia="Times New Roman" w:hAnsi="Calibri" w:cs="Calibri"/>
+                <w:color w:val="000000"/>
+                <w:lang w:val="en-US"/>
+              </w:rPr>
+              <w:t xml:space="preserve"> OCT</w:t>
+            </w:r>
+          </w:p>
+        </w:tc>
+        <w:tc>
+          <w:tcPr>
+            <w:tcW w:w="4137" w:type="dxa"/>
+          </w:tcPr>
+          <w:p>
+            <w:pPr>
+              <w:spacing w:after="0" w:line="240" w:lineRule="auto"/>
+              <w:rPr>
+                <w:rFonts w:ascii="Calibri" w:eastAsia="Times New Roman" w:hAnsi="Calibri" w:cs="Calibri"/>
+                <w:color w:val="000000"/>
+                <w:lang w:val="en-US"/>
+              </w:rPr>
+            </w:pPr>
+          </w:p>
+        </w:tc>
+        <w:tc>
+          <w:tcPr>
+            <w:tcW w:w="1476" w:type="dxa"/>
+          </w:tcPr>
+          <w:p>
+            <w:pPr>
+              <w:spacing w:after="0" w:line="240" w:lineRule="auto"/>
+              <w:rPr>
+                <w:rFonts w:ascii="Calibri" w:eastAsia="Times New Roman" w:hAnsi="Calibri" w:cs="Calibri"/>
+                <w:color w:val="000000"/>
+                <w:lang w:val="en-US"/>
+              </w:rPr>
+            </w:pPr>
+          </w:p>
+        </w:tc>
+        <w:tc>
+          <w:tcPr>
+            <w:tcW w:w="1443" w:type="dxa"/>
+          </w:tcPr>
+          <w:p>
+            <w:pPr>
+              <w:spacing w:after="0" w:line="240" w:lineRule="auto"/>
+              <w:jc w:val="right"/>
+              <w:rPr>
+                <w:rFonts w:ascii="Calibri" w:eastAsia="Times New Roman" w:hAnsi="Calibri" w:cs="Calibri"/>
+                <w:color w:val="000000"/>
+                <w:lang w:val="en-US"/>
+              </w:rPr>
+            </w:pPr>
+            <w:r>
+              <w:rPr>
+                <w:rFonts w:ascii="Calibri" w:eastAsia="Times New Roman" w:hAnsi="Calibri" w:cs="Calibri"/>
+                <w:color w:val="000000"/>
+                <w:lang w:val="en-US"/>
+              </w:rPr>
+              <w:t>4</w:t>
+            </w:r>
+          </w:p>
+        </w:tc>
+        <w:tc>
+          <w:tcPr>
+            <w:tcW w:w="1956" w:type="dxa"/>
+          </w:tcPr>
+          <w:p>
+            <w:pPr>
+              <w:spacing w:after="0" w:line="240" w:lineRule="auto"/>
+              <w:rPr>
+                <w:rFonts w:ascii="Calibri" w:eastAsia="Times New Roman" w:hAnsi="Calibri" w:cs="Calibri"/>
+                <w:color w:val="000000"/>
+                <w:lang w:val="en-US"/>
+              </w:rPr>
+            </w:pPr>
+            <w:r>
+              <w:rPr>
+                <w:rFonts w:ascii="Calibri" w:eastAsia="Times New Roman" w:hAnsi="Calibri" w:cs="Calibri"/>
+                <w:color w:val="000000"/>
+                <w:lang w:val="en-US"/>
+              </w:rPr>
+              <w:t>Ashik, Anvesh, Srikanth, Sudhira</w:t>
+            </w:r>
+          </w:p>
+        </w:tc>
+      </w:tr>
+      <w:tr>
+        <w:trPr>
+          <w:trHeight w:val="580"/>
+        </w:trPr>
+        <w:tc>
+          <w:tcPr>
+            <w:tcW w:w="1188" w:type="dxa"/>
+          </w:tcPr>
+          <w:p>
+            <w:pPr>
+              <w:spacing w:after="0" w:line="240" w:lineRule="auto"/>
+              <w:rPr>
+                <w:rFonts w:ascii="Calibri" w:eastAsia="Times New Roman" w:hAnsi="Calibri" w:cs="Calibri"/>
+                <w:color w:val="000000"/>
+                <w:lang w:val="en-US"/>
+              </w:rPr>
+            </w:pPr>
+            <w:r>
+              <w:rPr>
+                <w:rFonts w:ascii="Calibri" w:eastAsia="Times New Roman" w:hAnsi="Calibri" w:cs="Calibri"/>
+                <w:color w:val="000000"/>
+                <w:lang w:val="en-US"/>
+              </w:rPr>
+              <w:t>11</w:t>
+            </w:r>
+            <w:r>
+              <w:rPr>
+                <w:rFonts w:ascii="Calibri" w:eastAsia="Times New Roman" w:hAnsi="Calibri" w:cs="Calibri"/>
+                <w:color w:val="000000"/>
+                <w:vertAlign w:val="superscript"/>
+                <w:lang w:val="en-US"/>
+              </w:rPr>
+              <w:t>th</w:t>
+            </w:r>
+            <w:r>
+              <w:rPr>
+                <w:rFonts w:ascii="Calibri" w:eastAsia="Times New Roman" w:hAnsi="Calibri" w:cs="Calibri"/>
+                <w:color w:val="000000"/>
+                <w:lang w:val="en-US"/>
+              </w:rPr>
+              <w:t xml:space="preserve"> OCT</w:t>
+            </w:r>
+          </w:p>
+        </w:tc>
+        <w:tc>
+          <w:tcPr>
+            <w:tcW w:w="4137" w:type="dxa"/>
+          </w:tcPr>
+          <w:p>
+            <w:pPr>
+              <w:spacing w:after="0" w:line="240" w:lineRule="auto"/>
+              <w:rPr>
+                <w:rFonts w:ascii="Calibri" w:eastAsia="Times New Roman" w:hAnsi="Calibri" w:cs="Calibri"/>
+                <w:color w:val="000000"/>
+                <w:lang w:val="en-US"/>
+              </w:rPr>
+            </w:pPr>
+          </w:p>
+        </w:tc>
+        <w:tc>
+          <w:tcPr>
+            <w:tcW w:w="1476" w:type="dxa"/>
+          </w:tcPr>
+          <w:p>
+            <w:pPr>
+              <w:spacing w:after="0" w:line="240" w:lineRule="auto"/>
+              <w:rPr>
+                <w:rFonts w:ascii="Calibri" w:eastAsia="Times New Roman" w:hAnsi="Calibri" w:cs="Calibri"/>
+                <w:color w:val="000000"/>
+                <w:lang w:val="en-US"/>
+              </w:rPr>
+            </w:pPr>
+          </w:p>
+        </w:tc>
+        <w:tc>
+          <w:tcPr>
+            <w:tcW w:w="1443" w:type="dxa"/>
+          </w:tcPr>
+          <w:p>
+            <w:pPr>
+              <w:spacing w:after="0" w:line="240" w:lineRule="auto"/>
+              <w:jc w:val="right"/>
+              <w:rPr>
+                <w:rFonts w:ascii="Calibri" w:eastAsia="Times New Roman" w:hAnsi="Calibri" w:cs="Calibri"/>
+                <w:color w:val="000000"/>
+                <w:lang w:val="en-US"/>
+              </w:rPr>
+            </w:pPr>
+            <w:r>
+              <w:rPr>
+                <w:rFonts w:ascii="Calibri" w:eastAsia="Times New Roman" w:hAnsi="Calibri" w:cs="Calibri"/>
+                <w:color w:val="000000"/>
+                <w:lang w:val="en-US"/>
+              </w:rPr>
+              <w:t>4</w:t>
+            </w:r>
+          </w:p>
+        </w:tc>
+        <w:tc>
+          <w:tcPr>
+            <w:tcW w:w="1956" w:type="dxa"/>
+          </w:tcPr>
+          <w:p>
+            <w:pPr>
+              <w:spacing w:after="0" w:line="240" w:lineRule="auto"/>
+              <w:rPr>
+                <w:rFonts w:ascii="Calibri" w:eastAsia="Times New Roman" w:hAnsi="Calibri" w:cs="Calibri"/>
+                <w:color w:val="000000"/>
+                <w:lang w:val="en-US"/>
+              </w:rPr>
+            </w:pPr>
+            <w:r>
+              <w:rPr>
+                <w:rFonts w:ascii="Calibri" w:eastAsia="Times New Roman" w:hAnsi="Calibri" w:cs="Calibri"/>
+                <w:color w:val="000000"/>
+                <w:lang w:val="en-US"/>
+              </w:rPr>
+              <w:t>Ashik, Anvesh, Srikanth, Sudhira</w:t>
+            </w:r>
+          </w:p>
+        </w:tc>
+      </w:tr>
+      <w:tr>
+        <w:trPr>
+          <w:trHeight w:val="580"/>
+        </w:trPr>
+        <w:tc>
+          <w:tcPr>
+            <w:tcW w:w="1188" w:type="dxa"/>
+          </w:tcPr>
+          <w:p>
+            <w:pPr>
+              <w:spacing w:after="0" w:line="240" w:lineRule="auto"/>
+              <w:rPr>
+                <w:rFonts w:ascii="Calibri" w:eastAsia="Times New Roman" w:hAnsi="Calibri" w:cs="Calibri"/>
+                <w:color w:val="000000"/>
+                <w:lang w:val="en-US"/>
+              </w:rPr>
+            </w:pPr>
+            <w:r>
+              <w:rPr>
+                <w:rFonts w:ascii="Calibri" w:eastAsia="Times New Roman" w:hAnsi="Calibri" w:cs="Calibri"/>
+                <w:color w:val="000000"/>
+                <w:lang w:val="en-US"/>
+              </w:rPr>
+              <w:t>13</w:t>
+            </w:r>
+            <w:r>
+              <w:rPr>
+                <w:rFonts w:ascii="Calibri" w:eastAsia="Times New Roman" w:hAnsi="Calibri" w:cs="Calibri"/>
+                <w:color w:val="000000"/>
+                <w:vertAlign w:val="superscript"/>
+                <w:lang w:val="en-US"/>
+              </w:rPr>
+              <w:t>th</w:t>
+            </w:r>
+            <w:r>
+              <w:rPr>
+                <w:rFonts w:ascii="Calibri" w:eastAsia="Times New Roman" w:hAnsi="Calibri" w:cs="Calibri"/>
+                <w:color w:val="000000"/>
+                <w:lang w:val="en-US"/>
+              </w:rPr>
+              <w:t xml:space="preserve"> OCT</w:t>
+            </w:r>
+          </w:p>
+        </w:tc>
+        <w:tc>
+          <w:tcPr>
+            <w:tcW w:w="4137" w:type="dxa"/>
+          </w:tcPr>
+          <w:p>
+            <w:pPr>
+              <w:spacing w:after="0" w:line="240" w:lineRule="auto"/>
+              <w:rPr>
+                <w:rFonts w:ascii="Calibri" w:eastAsia="Times New Roman" w:hAnsi="Calibri" w:cs="Calibri"/>
+                <w:color w:val="000000"/>
+                <w:lang w:val="en-US"/>
+              </w:rPr>
+            </w:pPr>
+          </w:p>
+        </w:tc>
+        <w:tc>
+          <w:tcPr>
+            <w:tcW w:w="1476" w:type="dxa"/>
+          </w:tcPr>
+          <w:p>
+            <w:pPr>
+              <w:spacing w:after="0" w:line="240" w:lineRule="auto"/>
+              <w:rPr>
+                <w:rFonts w:ascii="Calibri" w:eastAsia="Times New Roman" w:hAnsi="Calibri" w:cs="Calibri"/>
+                <w:color w:val="000000"/>
+                <w:lang w:val="en-US"/>
+              </w:rPr>
+            </w:pPr>
+          </w:p>
+        </w:tc>
+        <w:tc>
+          <w:tcPr>
+            <w:tcW w:w="1443" w:type="dxa"/>
+          </w:tcPr>
+          <w:p>
+            <w:pPr>
+              <w:spacing w:after="0" w:line="240" w:lineRule="auto"/>
+              <w:jc w:val="right"/>
+              <w:rPr>
+                <w:rFonts w:ascii="Calibri" w:eastAsia="Times New Roman" w:hAnsi="Calibri" w:cs="Calibri"/>
+                <w:color w:val="000000"/>
+                <w:lang w:val="en-US"/>
+              </w:rPr>
+            </w:pPr>
+            <w:r>
+              <w:rPr>
+                <w:rFonts w:ascii="Calibri" w:eastAsia="Times New Roman" w:hAnsi="Calibri" w:cs="Calibri"/>
+                <w:color w:val="000000"/>
+                <w:lang w:val="en-US"/>
+              </w:rPr>
+              <w:t>4</w:t>
+            </w:r>
+          </w:p>
+        </w:tc>
+        <w:tc>
+          <w:tcPr>
+            <w:tcW w:w="1956" w:type="dxa"/>
+          </w:tcPr>
+          <w:p>
+            <w:pPr>
+              <w:spacing w:after="0" w:line="240" w:lineRule="auto"/>
+              <w:rPr>
+                <w:rFonts w:ascii="Calibri" w:eastAsia="Times New Roman" w:hAnsi="Calibri" w:cs="Calibri"/>
+                <w:color w:val="000000"/>
+                <w:lang w:val="en-US"/>
+              </w:rPr>
+            </w:pPr>
+            <w:r>
+              <w:rPr>
+                <w:rFonts w:ascii="Calibri" w:eastAsia="Times New Roman" w:hAnsi="Calibri" w:cs="Calibri"/>
+                <w:color w:val="000000"/>
+                <w:lang w:val="en-US"/>
+              </w:rPr>
+              <w:t>Ashik, Anvesh, Srikanth, Sudhira</w:t>
+            </w:r>
+          </w:p>
+        </w:tc>
+      </w:tr>
+    </w:tbl>
     <w:p>
       <w:pPr>
         <w:rPr>
+          <w:rFonts w:cstheme="minorHAnsi"/>
           <w:b/>
           <w:sz w:val="24"/>
           <w:szCs w:val="24"/>
-        </w:rPr>
-      </w:pPr>
-      <w:r>
-        <w:rPr>
-          <w:b/>
-          <w:sz w:val="24"/>
-          <w:szCs w:val="24"/>
-        </w:rPr>
-        <w:object w:dxaOrig="11175" w:dyaOrig="2919">
-          <v:shapetype id="_x0000_t75" coordsize="21600,21600" o:spt="75" o:preferrelative="t" path="m@4@5l@4@11@9@11@9@5xe" filled="f" stroked="f">
-            <v:stroke joinstyle="miter"/>
-            <v:formulas>
-              <v:f eqn="if lineDrawn pixelLineWidth 0"/>
-              <v:f eqn="sum @0 1 0"/>
-              <v:f eqn="sum 0 0 @1"/>
-              <v:f eqn="prod @2 1 2"/>
-              <v:f eqn="prod @3 21600 pixelWidth"/>
-              <v:f eqn="prod @3 21600 pixelHeight"/>
-              <v:f eqn="sum @0 0 1"/>
-              <v:f eqn="prod @6 1 2"/>
-              <v:f eqn="prod @7 21600 pixelWidth"/>
-              <v:f eqn="sum @8 21600 0"/>
-              <v:f eqn="prod @7 21600 pixelHeight"/>
-              <v:f eqn="sum @10 21600 0"/>
-            </v:formulas>
-            <v:path o:extrusionok="f" gradientshapeok="t" o:connecttype="rect"/>
-            <o:lock v:ext="edit" aspectratio="t"/>
-          </v:shapetype>
-          <v:shape id="_x0000_i1025" type="#_x0000_t75" style="width:584.8pt;height:164.2pt" o:ole="">
-            <v:imagedata r:id="rId5" o:title=""/>
-          </v:shape>
-          <o:OLEObject Type="Embed" ProgID="Excel.Sheet.12" ShapeID="_x0000_i1025" DrawAspect="Content" ObjectID="_1535397979" r:id="rId6"/>
-        </w:object>
-      </w:r>
+          <w:u w:val="single"/>
+        </w:rPr>
+      </w:pPr>
     </w:p>
     <w:p>
       <w:pPr>
         <w:rPr>
+          <w:rFonts w:cstheme="minorHAnsi"/>
           <w:b/>
           <w:sz w:val="24"/>
           <w:szCs w:val="24"/>
-        </w:rPr>
-      </w:pPr>
-      <w:r>
-        <w:rPr>
+          <w:u w:val="single"/>
+        </w:rPr>
+      </w:pPr>
+      <w:r>
+        <w:rPr>
+          <w:rFonts w:cstheme="minorHAnsi"/>
           <w:b/>
           <w:sz w:val="24"/>
           <w:szCs w:val="24"/>
-        </w:rPr>
-        <w:t>Meeting 1:30</w:t>
-      </w:r>
-      <w:r>
-        <w:rPr>
-          <w:b/>
-          <w:sz w:val="24"/>
-          <w:szCs w:val="24"/>
-          <w:vertAlign w:val="superscript"/>
-        </w:rPr>
-        <w:t>th</w:t>
-      </w:r>
-      <w:r>
-        <w:rPr>
-          <w:b/>
-          <w:sz w:val="24"/>
-          <w:szCs w:val="24"/>
-        </w:rPr>
-        <w:t xml:space="preserve"> August</w:t>
+          <w:u w:val="single"/>
+        </w:rPr>
+        <w:t>Meeting 1</w:t>
       </w:r>
     </w:p>
     <w:p>
       <w:pPr>
+        <w:rPr>
+          <w:rFonts w:cstheme="minorHAnsi"/>
+          <w:b/>
+          <w:sz w:val="24"/>
+          <w:szCs w:val="24"/>
+        </w:rPr>
+      </w:pPr>
+      <w:r>
+        <w:rPr>
+          <w:rFonts w:cstheme="minorHAnsi"/>
+          <w:b/>
+          <w:sz w:val="24"/>
+          <w:szCs w:val="24"/>
+        </w:rPr>
+        <w:t xml:space="preserve">Date: </w:t>
+      </w:r>
+      <w:r>
+        <w:rPr>
+          <w:rFonts w:cstheme="minorHAnsi"/>
+          <w:sz w:val="24"/>
+          <w:szCs w:val="24"/>
+        </w:rPr>
+        <w:t>30</w:t>
+      </w:r>
+      <w:r>
+        <w:rPr>
+          <w:rFonts w:cstheme="minorHAnsi"/>
+          <w:sz w:val="24"/>
+          <w:szCs w:val="24"/>
+          <w:vertAlign w:val="superscript"/>
+        </w:rPr>
+        <w:t>th</w:t>
+      </w:r>
+      <w:r>
+        <w:rPr>
+          <w:rFonts w:cstheme="minorHAnsi"/>
+          <w:sz w:val="24"/>
+          <w:szCs w:val="24"/>
+        </w:rPr>
+        <w:t xml:space="preserve"> August</w:t>
+      </w:r>
+    </w:p>
+    <w:p>
+      <w:pPr>
         <w:pStyle w:val="Heading2"/>
-      </w:pPr>
-      <w:r>
+        <w:rPr>
+          <w:rFonts w:asciiTheme="minorHAnsi" w:hAnsiTheme="minorHAnsi" w:cstheme="minorHAnsi"/>
+          <w:b/>
+          <w:color w:val="auto"/>
+          <w:sz w:val="24"/>
+          <w:szCs w:val="24"/>
+        </w:rPr>
+      </w:pPr>
+      <w:r>
+        <w:rPr>
+          <w:rFonts w:asciiTheme="minorHAnsi" w:hAnsiTheme="minorHAnsi" w:cstheme="minorHAnsi"/>
+          <w:b/>
+          <w:color w:val="auto"/>
+          <w:sz w:val="24"/>
+          <w:szCs w:val="24"/>
+        </w:rPr>
         <w:t>Points Discussed</w:t>
       </w:r>
     </w:p>
@@ -112,11 +2807,17 @@
           <w:numId w:val="2"/>
         </w:numPr>
         <w:rPr>
+          <w:rFonts w:cstheme="minorHAnsi"/>
+          <w:sz w:val="24"/>
+          <w:szCs w:val="24"/>
           <w:lang w:val="en-US"/>
         </w:rPr>
       </w:pPr>
       <w:r>
         <w:rPr>
+          <w:rFonts w:cstheme="minorHAnsi"/>
+          <w:sz w:val="24"/>
+          <w:szCs w:val="24"/>
           <w:lang w:val="en-US"/>
         </w:rPr>
         <w:t>The major purpose of the project.</w:t>
@@ -130,13 +2831,20 @@
           <w:numId w:val="2"/>
         </w:numPr>
         <w:rPr>
+          <w:rFonts w:cstheme="minorHAnsi"/>
+          <w:sz w:val="24"/>
+          <w:szCs w:val="24"/>
           <w:lang w:val="en-US"/>
         </w:rPr>
       </w:pPr>
       <w:r>
         <w:rPr>
+          <w:rFonts w:cstheme="minorHAnsi"/>
+          <w:sz w:val="24"/>
+          <w:szCs w:val="24"/>
           <w:lang w:val="en-US"/>
         </w:rPr>
+        <w:lastRenderedPageBreak/>
         <w:t>Defining the major actors and interaction between them.</w:t>
       </w:r>
     </w:p>
@@ -148,11 +2856,17 @@
           <w:numId w:val="2"/>
         </w:numPr>
         <w:rPr>
+          <w:rFonts w:cstheme="minorHAnsi"/>
+          <w:sz w:val="24"/>
+          <w:szCs w:val="24"/>
           <w:lang w:val="en-US"/>
         </w:rPr>
       </w:pPr>
       <w:r>
         <w:rPr>
+          <w:rFonts w:cstheme="minorHAnsi"/>
+          <w:sz w:val="24"/>
+          <w:szCs w:val="24"/>
           <w:lang w:val="en-US"/>
         </w:rPr>
         <w:t>Visualizing the project.</w:t>
@@ -161,25 +2875,87 @@
     <w:p>
       <w:pPr>
         <w:rPr>
+          <w:rFonts w:cstheme="minorHAnsi"/>
           <w:b/>
           <w:sz w:val="24"/>
           <w:szCs w:val="24"/>
-        </w:rPr>
-      </w:pPr>
-      <w:r>
-        <w:rPr>
+          <w:u w:val="single"/>
+        </w:rPr>
+      </w:pPr>
+      <w:r>
+        <w:rPr>
+          <w:rFonts w:cstheme="minorHAnsi"/>
           <w:b/>
           <w:sz w:val="24"/>
           <w:szCs w:val="24"/>
-        </w:rPr>
-        <w:t>Meeting 2:1st September</w:t>
+          <w:u w:val="single"/>
+        </w:rPr>
+        <w:t>Meeting 2</w:t>
       </w:r>
     </w:p>
     <w:p>
       <w:pPr>
+        <w:rPr>
+          <w:rFonts w:cstheme="minorHAnsi"/>
+          <w:b/>
+          <w:sz w:val="24"/>
+          <w:szCs w:val="24"/>
+        </w:rPr>
+      </w:pPr>
+      <w:r>
+        <w:rPr>
+          <w:rFonts w:cstheme="minorHAnsi"/>
+          <w:b/>
+          <w:sz w:val="24"/>
+          <w:szCs w:val="24"/>
+        </w:rPr>
+        <w:t xml:space="preserve">Date: </w:t>
+      </w:r>
+      <w:r>
+        <w:rPr>
+          <w:rFonts w:cstheme="minorHAnsi"/>
+          <w:sz w:val="24"/>
+          <w:szCs w:val="24"/>
+        </w:rPr>
+        <w:t>1</w:t>
+      </w:r>
+      <w:r>
+        <w:rPr>
+          <w:rFonts w:cstheme="minorHAnsi"/>
+          <w:sz w:val="24"/>
+          <w:szCs w:val="24"/>
+          <w:vertAlign w:val="superscript"/>
+        </w:rPr>
+        <w:t>st</w:t>
+      </w:r>
+      <w:r>
+        <w:rPr>
+          <w:rFonts w:cstheme="minorHAnsi"/>
+          <w:sz w:val="24"/>
+          <w:szCs w:val="24"/>
+        </w:rPr>
+        <w:t xml:space="preserve"> September</w:t>
+      </w:r>
+    </w:p>
+    <w:p>
+      <w:pPr>
         <w:pStyle w:val="Heading2"/>
-      </w:pPr>
-      <w:r>
+        <w:rPr>
+          <w:rFonts w:asciiTheme="minorHAnsi" w:hAnsiTheme="minorHAnsi" w:cstheme="minorHAnsi"/>
+          <w:b/>
+          <w:color w:val="auto"/>
+          <w:sz w:val="24"/>
+          <w:szCs w:val="24"/>
+        </w:rPr>
+      </w:pPr>
+      <w:r>
+        <w:rPr>
+          <w:rFonts w:asciiTheme="minorHAnsi" w:hAnsiTheme="minorHAnsi" w:cstheme="minorHAnsi"/>
+          <w:b/>
+          <w:color w:val="auto"/>
+          <w:sz w:val="24"/>
+          <w:szCs w:val="24"/>
+        </w:rPr>
         <w:t>Points Discussed</w:t>
       </w:r>
     </w:p>
@@ -191,12 +2967,14 @@
           <w:numId w:val="1"/>
         </w:numPr>
         <w:rPr>
-          <w:sz w:val="24"/>
-          <w:szCs w:val="24"/>
-        </w:rPr>
-      </w:pPr>
-      <w:r>
-        <w:rPr>
+          <w:rFonts w:cstheme="minorHAnsi"/>
+          <w:sz w:val="24"/>
+          <w:szCs w:val="24"/>
+        </w:rPr>
+      </w:pPr>
+      <w:r>
+        <w:rPr>
+          <w:rFonts w:cstheme="minorHAnsi"/>
           <w:sz w:val="24"/>
           <w:szCs w:val="24"/>
         </w:rPr>
@@ -211,12 +2989,14 @@
           <w:numId w:val="1"/>
         </w:numPr>
         <w:rPr>
-          <w:sz w:val="24"/>
-          <w:szCs w:val="24"/>
-        </w:rPr>
-      </w:pPr>
-      <w:r>
-        <w:rPr>
+          <w:rFonts w:cstheme="minorHAnsi"/>
+          <w:sz w:val="24"/>
+          <w:szCs w:val="24"/>
+        </w:rPr>
+      </w:pPr>
+      <w:r>
+        <w:rPr>
+          <w:rFonts w:cstheme="minorHAnsi"/>
           <w:sz w:val="24"/>
           <w:szCs w:val="24"/>
         </w:rPr>
@@ -231,12 +3011,14 @@
           <w:numId w:val="1"/>
         </w:numPr>
         <w:rPr>
-          <w:sz w:val="24"/>
-          <w:szCs w:val="24"/>
-        </w:rPr>
-      </w:pPr>
-      <w:r>
-        <w:rPr>
+          <w:rFonts w:cstheme="minorHAnsi"/>
+          <w:sz w:val="24"/>
+          <w:szCs w:val="24"/>
+        </w:rPr>
+      </w:pPr>
+      <w:r>
+        <w:rPr>
+          <w:rFonts w:cstheme="minorHAnsi"/>
           <w:sz w:val="24"/>
           <w:szCs w:val="24"/>
         </w:rPr>
@@ -246,42 +3028,87 @@
     <w:p>
       <w:pPr>
         <w:rPr>
+          <w:rFonts w:cstheme="minorHAnsi"/>
           <w:b/>
           <w:sz w:val="24"/>
           <w:szCs w:val="24"/>
-        </w:rPr>
-      </w:pPr>
-      <w:r>
-        <w:rPr>
+          <w:u w:val="single"/>
+        </w:rPr>
+      </w:pPr>
+      <w:r>
+        <w:rPr>
+          <w:rFonts w:cstheme="minorHAnsi"/>
           <w:b/>
           <w:sz w:val="24"/>
           <w:szCs w:val="24"/>
-        </w:rPr>
-        <w:t>Meeting 3:4</w:t>
-      </w:r>
-      <w:r>
-        <w:rPr>
-          <w:b/>
-          <w:sz w:val="24"/>
-          <w:szCs w:val="24"/>
-          <w:vertAlign w:val="superscript"/>
-        </w:rPr>
-        <w:t>th</w:t>
-      </w:r>
-      <w:r>
-        <w:rPr>
-          <w:b/>
-          <w:sz w:val="24"/>
-          <w:szCs w:val="24"/>
-        </w:rPr>
-        <w:t xml:space="preserve"> September</w:t>
+          <w:u w:val="single"/>
+        </w:rPr>
+        <w:t>Meeting 3</w:t>
       </w:r>
     </w:p>
     <w:p>
       <w:pPr>
+        <w:rPr>
+          <w:rFonts w:cstheme="minorHAnsi"/>
+          <w:b/>
+          <w:sz w:val="24"/>
+          <w:szCs w:val="24"/>
+        </w:rPr>
+      </w:pPr>
+      <w:r>
+        <w:rPr>
+          <w:rFonts w:cstheme="minorHAnsi"/>
+          <w:b/>
+          <w:sz w:val="24"/>
+          <w:szCs w:val="24"/>
+        </w:rPr>
+        <w:t xml:space="preserve">Date: </w:t>
+      </w:r>
+      <w:r>
+        <w:rPr>
+          <w:rFonts w:cstheme="minorHAnsi"/>
+          <w:sz w:val="24"/>
+          <w:szCs w:val="24"/>
+        </w:rPr>
+        <w:t>4</w:t>
+      </w:r>
+      <w:r>
+        <w:rPr>
+          <w:rFonts w:cstheme="minorHAnsi"/>
+          <w:sz w:val="24"/>
+          <w:szCs w:val="24"/>
+          <w:vertAlign w:val="superscript"/>
+        </w:rPr>
+        <w:t>th</w:t>
+      </w:r>
+      <w:r>
+        <w:rPr>
+          <w:rFonts w:cstheme="minorHAnsi"/>
+          <w:sz w:val="24"/>
+          <w:szCs w:val="24"/>
+        </w:rPr>
+        <w:t xml:space="preserve"> September</w:t>
+      </w:r>
+    </w:p>
+    <w:p>
+      <w:pPr>
         <w:pStyle w:val="Heading2"/>
-      </w:pPr>
-      <w:r>
+        <w:rPr>
+          <w:rFonts w:asciiTheme="minorHAnsi" w:hAnsiTheme="minorHAnsi" w:cstheme="minorHAnsi"/>
+          <w:b/>
+          <w:color w:val="auto"/>
+          <w:sz w:val="24"/>
+          <w:szCs w:val="24"/>
+        </w:rPr>
+      </w:pPr>
+      <w:r>
+        <w:rPr>
+          <w:rFonts w:asciiTheme="minorHAnsi" w:hAnsiTheme="minorHAnsi" w:cstheme="minorHAnsi"/>
+          <w:b/>
+          <w:color w:val="auto"/>
+          <w:sz w:val="24"/>
+          <w:szCs w:val="24"/>
+        </w:rPr>
         <w:t>Points Discussed</w:t>
       </w:r>
     </w:p>
@@ -293,11 +3120,17 @@
           <w:numId w:val="3"/>
         </w:numPr>
         <w:rPr>
+          <w:rFonts w:cstheme="minorHAnsi"/>
+          <w:sz w:val="24"/>
+          <w:szCs w:val="24"/>
           <w:lang w:val="en-US"/>
         </w:rPr>
       </w:pPr>
       <w:r>
         <w:rPr>
+          <w:rFonts w:cstheme="minorHAnsi"/>
+          <w:sz w:val="24"/>
+          <w:szCs w:val="24"/>
           <w:lang w:val="en-US"/>
         </w:rPr>
         <w:t>Discussed on the various available platforms to work on project.</w:t>
@@ -311,11 +3144,17 @@
           <w:numId w:val="3"/>
         </w:numPr>
         <w:rPr>
+          <w:rFonts w:cstheme="minorHAnsi"/>
+          <w:sz w:val="24"/>
+          <w:szCs w:val="24"/>
           <w:lang w:val="en-US"/>
         </w:rPr>
       </w:pPr>
       <w:r>
         <w:rPr>
+          <w:rFonts w:cstheme="minorHAnsi"/>
+          <w:sz w:val="24"/>
+          <w:szCs w:val="24"/>
           <w:lang w:val="en-US"/>
         </w:rPr>
         <w:t>Interaction between team members they were comfortable to code.</w:t>
@@ -329,11 +3168,17 @@
           <w:numId w:val="3"/>
         </w:numPr>
         <w:rPr>
+          <w:rFonts w:cstheme="minorHAnsi"/>
+          <w:sz w:val="24"/>
+          <w:szCs w:val="24"/>
           <w:lang w:val="en-US"/>
         </w:rPr>
       </w:pPr>
       <w:r>
         <w:rPr>
+          <w:rFonts w:cstheme="minorHAnsi"/>
+          <w:sz w:val="24"/>
+          <w:szCs w:val="24"/>
           <w:lang w:val="en-US"/>
         </w:rPr>
         <w:t>Finding strengths of each member of team.</w:t>
@@ -347,11 +3192,17 @@
           <w:numId w:val="3"/>
         </w:numPr>
         <w:rPr>
+          <w:rFonts w:cstheme="minorHAnsi"/>
+          <w:sz w:val="24"/>
+          <w:szCs w:val="24"/>
           <w:lang w:val="en-US"/>
         </w:rPr>
       </w:pPr>
       <w:r>
         <w:rPr>
+          <w:rFonts w:cstheme="minorHAnsi"/>
+          <w:sz w:val="24"/>
+          <w:szCs w:val="24"/>
           <w:lang w:val="en-US"/>
         </w:rPr>
         <w:t>Finalized languages to be used</w:t>
@@ -360,42 +3211,87 @@
     <w:p>
       <w:pPr>
         <w:rPr>
+          <w:rFonts w:cstheme="minorHAnsi"/>
           <w:b/>
           <w:sz w:val="24"/>
           <w:szCs w:val="24"/>
-        </w:rPr>
-      </w:pPr>
-      <w:r>
-        <w:rPr>
+          <w:u w:val="single"/>
+        </w:rPr>
+      </w:pPr>
+      <w:r>
+        <w:rPr>
+          <w:rFonts w:cstheme="minorHAnsi"/>
           <w:b/>
           <w:sz w:val="24"/>
           <w:szCs w:val="24"/>
-        </w:rPr>
-        <w:t>Meeting 4:6</w:t>
-      </w:r>
-      <w:r>
-        <w:rPr>
-          <w:b/>
-          <w:sz w:val="24"/>
-          <w:szCs w:val="24"/>
-          <w:vertAlign w:val="superscript"/>
-        </w:rPr>
-        <w:t>th</w:t>
-      </w:r>
-      <w:r>
-        <w:rPr>
-          <w:b/>
-          <w:sz w:val="24"/>
-          <w:szCs w:val="24"/>
-        </w:rPr>
-        <w:t xml:space="preserve"> September</w:t>
+          <w:u w:val="single"/>
+        </w:rPr>
+        <w:t>Meeting 4</w:t>
       </w:r>
     </w:p>
     <w:p>
       <w:pPr>
+        <w:rPr>
+          <w:rFonts w:cstheme="minorHAnsi"/>
+          <w:b/>
+          <w:sz w:val="24"/>
+          <w:szCs w:val="24"/>
+        </w:rPr>
+      </w:pPr>
+      <w:r>
+        <w:rPr>
+          <w:rFonts w:cstheme="minorHAnsi"/>
+          <w:b/>
+          <w:sz w:val="24"/>
+          <w:szCs w:val="24"/>
+        </w:rPr>
+        <w:t xml:space="preserve">Date: </w:t>
+      </w:r>
+      <w:r>
+        <w:rPr>
+          <w:rFonts w:cstheme="minorHAnsi"/>
+          <w:sz w:val="24"/>
+          <w:szCs w:val="24"/>
+        </w:rPr>
+        <w:t>6</w:t>
+      </w:r>
+      <w:r>
+        <w:rPr>
+          <w:rFonts w:cstheme="minorHAnsi"/>
+          <w:sz w:val="24"/>
+          <w:szCs w:val="24"/>
+          <w:vertAlign w:val="superscript"/>
+        </w:rPr>
+        <w:t>th</w:t>
+      </w:r>
+      <w:r>
+        <w:rPr>
+          <w:rFonts w:cstheme="minorHAnsi"/>
+          <w:sz w:val="24"/>
+          <w:szCs w:val="24"/>
+        </w:rPr>
+        <w:t xml:space="preserve"> September</w:t>
+      </w:r>
+    </w:p>
+    <w:p>
+      <w:pPr>
         <w:pStyle w:val="Heading2"/>
-      </w:pPr>
-      <w:r>
+        <w:rPr>
+          <w:rFonts w:asciiTheme="minorHAnsi" w:hAnsiTheme="minorHAnsi" w:cstheme="minorHAnsi"/>
+          <w:b/>
+          <w:color w:val="auto"/>
+          <w:sz w:val="24"/>
+          <w:szCs w:val="24"/>
+        </w:rPr>
+      </w:pPr>
+      <w:r>
+        <w:rPr>
+          <w:rFonts w:asciiTheme="minorHAnsi" w:hAnsiTheme="minorHAnsi" w:cstheme="minorHAnsi"/>
+          <w:b/>
+          <w:color w:val="auto"/>
+          <w:sz w:val="24"/>
+          <w:szCs w:val="24"/>
+        </w:rPr>
         <w:t>Points Discussed</w:t>
       </w:r>
     </w:p>
@@ -407,14 +3303,38 @@
           <w:numId w:val="4"/>
         </w:numPr>
         <w:rPr>
+          <w:rFonts w:cstheme="minorHAnsi"/>
+          <w:sz w:val="24"/>
+          <w:szCs w:val="24"/>
           <w:lang w:val="en-US"/>
         </w:rPr>
       </w:pPr>
       <w:r>
         <w:rPr>
+          <w:rFonts w:cstheme="minorHAnsi"/>
+          <w:sz w:val="24"/>
+          <w:szCs w:val="24"/>
           <w:lang w:val="en-US"/>
         </w:rPr>
-        <w:t>Identifying the project deadlines to complete.</w:t>
+        <w:t xml:space="preserve">Identifying the project deadlines </w:t>
+      </w:r>
+      <w:r>
+        <w:rPr>
+          <w:rFonts w:cstheme="minorHAnsi"/>
+          <w:sz w:val="24"/>
+          <w:szCs w:val="24"/>
+          <w:lang w:val="en-US"/>
+        </w:rPr>
+        <w:t>for completion</w:t>
+      </w:r>
+      <w:r>
+        <w:rPr>
+          <w:rFonts w:cstheme="minorHAnsi"/>
+          <w:sz w:val="24"/>
+          <w:szCs w:val="24"/>
+          <w:lang w:val="en-US"/>
+        </w:rPr>
+        <w:t>.</w:t>
       </w:r>
     </w:p>
     <w:p>
@@ -425,23 +3345,21 @@
           <w:numId w:val="4"/>
         </w:numPr>
         <w:rPr>
+          <w:rFonts w:cstheme="minorHAnsi"/>
+          <w:sz w:val="24"/>
+          <w:szCs w:val="24"/>
           <w:lang w:val="en-US"/>
         </w:rPr>
       </w:pPr>
       <w:r>
         <w:rPr>
+          <w:rFonts w:cstheme="minorHAnsi"/>
+          <w:sz w:val="24"/>
+          <w:szCs w:val="24"/>
           <w:lang w:val="en-US"/>
         </w:rPr>
-        <w:t xml:space="preserve">Making a vague idea of the risks may </w:t>
-      </w:r>
-      <w:proofErr w:type="gramStart"/>
-      <w:r>
-        <w:rPr>
-          <w:lang w:val="en-US"/>
-        </w:rPr>
-        <w:t>occur .</w:t>
-      </w:r>
-      <w:proofErr w:type="gramEnd"/>
+        <w:t>Making a vague idea of the risks may occur.</w:t>
+      </w:r>
     </w:p>
     <w:p>
       <w:pPr>
@@ -451,11 +3369,17 @@
           <w:numId w:val="4"/>
         </w:numPr>
         <w:rPr>
+          <w:rFonts w:cstheme="minorHAnsi"/>
+          <w:sz w:val="24"/>
+          <w:szCs w:val="24"/>
           <w:lang w:val="en-US"/>
         </w:rPr>
       </w:pPr>
       <w:r>
         <w:rPr>
+          <w:rFonts w:cstheme="minorHAnsi"/>
+          <w:sz w:val="24"/>
+          <w:szCs w:val="24"/>
           <w:lang w:val="en-US"/>
         </w:rPr>
         <w:t>Classifying and listing the risks and making the risk management table.</w:t>
@@ -464,42 +3388,87 @@
     <w:p>
       <w:pPr>
         <w:rPr>
+          <w:rFonts w:cstheme="minorHAnsi"/>
           <w:b/>
           <w:sz w:val="24"/>
           <w:szCs w:val="24"/>
-        </w:rPr>
-      </w:pPr>
-      <w:r>
-        <w:rPr>
+          <w:u w:val="single"/>
+        </w:rPr>
+      </w:pPr>
+      <w:r>
+        <w:rPr>
+          <w:rFonts w:cstheme="minorHAnsi"/>
           <w:b/>
           <w:sz w:val="24"/>
           <w:szCs w:val="24"/>
-        </w:rPr>
-        <w:t>Meeting 5:8th</w:t>
-      </w:r>
-      <w:r>
-        <w:rPr>
-          <w:b/>
-          <w:sz w:val="24"/>
-          <w:szCs w:val="24"/>
-          <w:vertAlign w:val="superscript"/>
-        </w:rPr>
-        <w:t>th</w:t>
-      </w:r>
-      <w:r>
-        <w:rPr>
-          <w:b/>
-          <w:sz w:val="24"/>
-          <w:szCs w:val="24"/>
-        </w:rPr>
-        <w:t xml:space="preserve"> September</w:t>
+          <w:u w:val="single"/>
+        </w:rPr>
+        <w:t>Meeting 5</w:t>
       </w:r>
     </w:p>
     <w:p>
       <w:pPr>
+        <w:rPr>
+          <w:rFonts w:cstheme="minorHAnsi"/>
+          <w:b/>
+          <w:sz w:val="24"/>
+          <w:szCs w:val="24"/>
+        </w:rPr>
+      </w:pPr>
+      <w:r>
+        <w:rPr>
+          <w:rFonts w:cstheme="minorHAnsi"/>
+          <w:b/>
+          <w:sz w:val="24"/>
+          <w:szCs w:val="24"/>
+        </w:rPr>
+        <w:t xml:space="preserve">Date: </w:t>
+      </w:r>
+      <w:r>
+        <w:rPr>
+          <w:rFonts w:cstheme="minorHAnsi"/>
+          <w:sz w:val="24"/>
+          <w:szCs w:val="24"/>
+        </w:rPr>
+        <w:t>8</w:t>
+      </w:r>
+      <w:r>
+        <w:rPr>
+          <w:rFonts w:cstheme="minorHAnsi"/>
+          <w:sz w:val="24"/>
+          <w:szCs w:val="24"/>
+          <w:vertAlign w:val="superscript"/>
+        </w:rPr>
+        <w:t>th</w:t>
+      </w:r>
+      <w:r>
+        <w:rPr>
+          <w:rFonts w:cstheme="minorHAnsi"/>
+          <w:sz w:val="24"/>
+          <w:szCs w:val="24"/>
+        </w:rPr>
+        <w:t xml:space="preserve"> September</w:t>
+      </w:r>
+    </w:p>
+    <w:p>
+      <w:pPr>
         <w:pStyle w:val="Heading2"/>
-      </w:pPr>
-      <w:r>
+        <w:rPr>
+          <w:rFonts w:asciiTheme="minorHAnsi" w:hAnsiTheme="minorHAnsi" w:cstheme="minorHAnsi"/>
+          <w:b/>
+          <w:color w:val="auto"/>
+          <w:sz w:val="24"/>
+          <w:szCs w:val="24"/>
+        </w:rPr>
+      </w:pPr>
+      <w:r>
+        <w:rPr>
+          <w:rFonts w:asciiTheme="minorHAnsi" w:hAnsiTheme="minorHAnsi" w:cstheme="minorHAnsi"/>
+          <w:b/>
+          <w:color w:val="auto"/>
+          <w:sz w:val="24"/>
+          <w:szCs w:val="24"/>
+        </w:rPr>
         <w:t>Points Discussed</w:t>
       </w:r>
     </w:p>
@@ -511,11 +3480,17 @@
           <w:numId w:val="5"/>
         </w:numPr>
         <w:rPr>
+          <w:rFonts w:cstheme="minorHAnsi"/>
+          <w:sz w:val="24"/>
+          <w:szCs w:val="24"/>
           <w:lang w:val="en-US"/>
         </w:rPr>
       </w:pPr>
       <w:r>
         <w:rPr>
+          <w:rFonts w:cstheme="minorHAnsi"/>
+          <w:sz w:val="24"/>
+          <w:szCs w:val="24"/>
           <w:lang w:val="en-US"/>
         </w:rPr>
         <w:t>Installing and getting versed with the push, pull functions.</w:t>
@@ -529,11 +3504,17 @@
           <w:numId w:val="5"/>
         </w:numPr>
         <w:rPr>
+          <w:rFonts w:cstheme="minorHAnsi"/>
+          <w:sz w:val="24"/>
+          <w:szCs w:val="24"/>
           <w:lang w:val="en-US"/>
         </w:rPr>
       </w:pPr>
       <w:r>
         <w:rPr>
+          <w:rFonts w:cstheme="minorHAnsi"/>
+          <w:sz w:val="24"/>
+          <w:szCs w:val="24"/>
           <w:lang w:val="en-US"/>
         </w:rPr>
         <w:t>Getting the required software installed like XAMPP server.</w:t>
@@ -547,11 +3528,17 @@
           <w:numId w:val="5"/>
         </w:numPr>
         <w:rPr>
+          <w:rFonts w:cstheme="minorHAnsi"/>
+          <w:sz w:val="24"/>
+          <w:szCs w:val="24"/>
           <w:lang w:val="en-US"/>
         </w:rPr>
       </w:pPr>
       <w:r>
         <w:rPr>
+          <w:rFonts w:cstheme="minorHAnsi"/>
+          <w:sz w:val="24"/>
+          <w:szCs w:val="24"/>
           <w:lang w:val="en-US"/>
         </w:rPr>
         <w:t>Making sure everyone is flexible with actions can be performed.</w:t>
@@ -560,43 +3547,87 @@
     <w:p>
       <w:pPr>
         <w:rPr>
+          <w:rFonts w:cstheme="minorHAnsi"/>
           <w:b/>
           <w:sz w:val="24"/>
           <w:szCs w:val="24"/>
-        </w:rPr>
-      </w:pPr>
-      <w:r>
-        <w:rPr>
+          <w:u w:val="single"/>
+        </w:rPr>
+      </w:pPr>
+      <w:r>
+        <w:rPr>
+          <w:rFonts w:cstheme="minorHAnsi"/>
           <w:b/>
           <w:sz w:val="24"/>
           <w:szCs w:val="24"/>
-        </w:rPr>
-        <w:lastRenderedPageBreak/>
-        <w:t>Meeting 6:9</w:t>
-      </w:r>
-      <w:r>
-        <w:rPr>
-          <w:b/>
-          <w:sz w:val="24"/>
-          <w:szCs w:val="24"/>
-          <w:vertAlign w:val="superscript"/>
-        </w:rPr>
-        <w:t>th</w:t>
-      </w:r>
-      <w:r>
-        <w:rPr>
-          <w:b/>
-          <w:sz w:val="24"/>
-          <w:szCs w:val="24"/>
-        </w:rPr>
-        <w:t xml:space="preserve"> September</w:t>
+          <w:u w:val="single"/>
+        </w:rPr>
+        <w:t>Meeting 6</w:t>
       </w:r>
     </w:p>
     <w:p>
       <w:pPr>
+        <w:rPr>
+          <w:rFonts w:cstheme="minorHAnsi"/>
+          <w:b/>
+          <w:sz w:val="24"/>
+          <w:szCs w:val="24"/>
+        </w:rPr>
+      </w:pPr>
+      <w:r>
+        <w:rPr>
+          <w:rFonts w:cstheme="minorHAnsi"/>
+          <w:b/>
+          <w:sz w:val="24"/>
+          <w:szCs w:val="24"/>
+        </w:rPr>
+        <w:t xml:space="preserve">Date: </w:t>
+      </w:r>
+      <w:r>
+        <w:rPr>
+          <w:rFonts w:cstheme="minorHAnsi"/>
+          <w:sz w:val="24"/>
+          <w:szCs w:val="24"/>
+        </w:rPr>
+        <w:t>9</w:t>
+      </w:r>
+      <w:r>
+        <w:rPr>
+          <w:rFonts w:cstheme="minorHAnsi"/>
+          <w:sz w:val="24"/>
+          <w:szCs w:val="24"/>
+          <w:vertAlign w:val="superscript"/>
+        </w:rPr>
+        <w:t>th</w:t>
+      </w:r>
+      <w:r>
+        <w:rPr>
+          <w:rFonts w:cstheme="minorHAnsi"/>
+          <w:sz w:val="24"/>
+          <w:szCs w:val="24"/>
+        </w:rPr>
+        <w:t xml:space="preserve"> September</w:t>
+      </w:r>
+    </w:p>
+    <w:p>
+      <w:pPr>
         <w:pStyle w:val="Heading2"/>
-      </w:pPr>
-      <w:r>
+        <w:rPr>
+          <w:rFonts w:asciiTheme="minorHAnsi" w:hAnsiTheme="minorHAnsi" w:cstheme="minorHAnsi"/>
+          <w:b/>
+          <w:color w:val="auto"/>
+          <w:sz w:val="24"/>
+          <w:szCs w:val="24"/>
+        </w:rPr>
+      </w:pPr>
+      <w:r>
+        <w:rPr>
+          <w:rFonts w:asciiTheme="minorHAnsi" w:hAnsiTheme="minorHAnsi" w:cstheme="minorHAnsi"/>
+          <w:b/>
+          <w:color w:val="auto"/>
+          <w:sz w:val="24"/>
+          <w:szCs w:val="24"/>
+        </w:rPr>
         <w:t>Points Discussed</w:t>
       </w:r>
     </w:p>
@@ -608,14 +3639,20 @@
           <w:numId w:val="6"/>
         </w:numPr>
         <w:rPr>
+          <w:rFonts w:cstheme="minorHAnsi"/>
+          <w:sz w:val="24"/>
+          <w:szCs w:val="24"/>
           <w:lang w:val="en-US"/>
         </w:rPr>
       </w:pPr>
       <w:r>
         <w:rPr>
+          <w:rFonts w:cstheme="minorHAnsi"/>
+          <w:sz w:val="24"/>
+          <w:szCs w:val="24"/>
           <w:lang w:val="en-US"/>
         </w:rPr>
-        <w:t>Sharing the work mentioned in deliverable-I</w:t>
+        <w:t>Sharing the work mentioned in Deliverable-I</w:t>
       </w:r>
     </w:p>
     <w:p>
@@ -626,11 +3663,17 @@
           <w:numId w:val="6"/>
         </w:numPr>
         <w:rPr>
+          <w:rFonts w:cstheme="minorHAnsi"/>
+          <w:sz w:val="24"/>
+          <w:szCs w:val="24"/>
           <w:lang w:val="en-US"/>
         </w:rPr>
       </w:pPr>
       <w:r>
         <w:rPr>
+          <w:rFonts w:cstheme="minorHAnsi"/>
+          <w:sz w:val="24"/>
+          <w:szCs w:val="24"/>
           <w:lang w:val="en-US"/>
         </w:rPr>
         <w:t>Quick view of the functionalities and problems may occur during implementation.</w:t>
@@ -639,50 +3682,88 @@
     <w:p>
       <w:pPr>
         <w:rPr>
+          <w:rFonts w:cstheme="minorHAnsi"/>
           <w:b/>
           <w:sz w:val="24"/>
           <w:szCs w:val="24"/>
-        </w:rPr>
-      </w:pPr>
-      <w:r>
-        <w:rPr>
+          <w:u w:val="single"/>
+        </w:rPr>
+      </w:pPr>
+      <w:r>
+        <w:rPr>
+          <w:rFonts w:cstheme="minorHAnsi"/>
           <w:b/>
           <w:sz w:val="24"/>
           <w:szCs w:val="24"/>
-        </w:rPr>
-        <w:t>Meeting 7:10</w:t>
-      </w:r>
-      <w:r>
-        <w:rPr>
-          <w:b/>
-          <w:sz w:val="24"/>
-          <w:szCs w:val="24"/>
-        </w:rPr>
-        <w:t>st</w:t>
-      </w:r>
-      <w:r>
-        <w:rPr>
-          <w:b/>
-          <w:sz w:val="24"/>
-          <w:szCs w:val="24"/>
-          <w:vertAlign w:val="superscript"/>
-        </w:rPr>
-        <w:t>th</w:t>
-      </w:r>
-      <w:r>
-        <w:rPr>
-          <w:b/>
-          <w:sz w:val="24"/>
-          <w:szCs w:val="24"/>
-        </w:rPr>
-        <w:t xml:space="preserve"> September</w:t>
+          <w:u w:val="single"/>
+        </w:rPr>
+        <w:t>Meeting 7</w:t>
       </w:r>
     </w:p>
     <w:p>
       <w:pPr>
+        <w:rPr>
+          <w:rFonts w:cstheme="minorHAnsi"/>
+          <w:b/>
+          <w:sz w:val="24"/>
+          <w:szCs w:val="24"/>
+        </w:rPr>
+      </w:pPr>
+      <w:r>
+        <w:rPr>
+          <w:rFonts w:cstheme="minorHAnsi"/>
+          <w:b/>
+          <w:sz w:val="24"/>
+          <w:szCs w:val="24"/>
+        </w:rPr>
+        <w:t xml:space="preserve">Date: </w:t>
+      </w:r>
+      <w:r>
+        <w:rPr>
+          <w:rFonts w:cstheme="minorHAnsi"/>
+          <w:sz w:val="24"/>
+          <w:szCs w:val="24"/>
+        </w:rPr>
+        <w:t>10</w:t>
+      </w:r>
+      <w:r>
+        <w:rPr>
+          <w:rFonts w:cstheme="minorHAnsi"/>
+          <w:sz w:val="24"/>
+          <w:szCs w:val="24"/>
+          <w:vertAlign w:val="superscript"/>
+        </w:rPr>
+        <w:t>th</w:t>
+      </w:r>
+      <w:r>
+        <w:rPr>
+          <w:rFonts w:cstheme="minorHAnsi"/>
+          <w:sz w:val="24"/>
+          <w:szCs w:val="24"/>
+        </w:rPr>
+        <w:t xml:space="preserve"> September</w:t>
+      </w:r>
+    </w:p>
+    <w:p>
+      <w:pPr>
         <w:pStyle w:val="Heading2"/>
-      </w:pPr>
-      <w:r>
+        <w:rPr>
+          <w:rFonts w:asciiTheme="minorHAnsi" w:hAnsiTheme="minorHAnsi" w:cstheme="minorHAnsi"/>
+          <w:b/>
+          <w:color w:val="auto"/>
+          <w:sz w:val="24"/>
+          <w:szCs w:val="24"/>
+        </w:rPr>
+      </w:pPr>
+      <w:r>
+        <w:rPr>
+          <w:rFonts w:asciiTheme="minorHAnsi" w:hAnsiTheme="minorHAnsi" w:cstheme="minorHAnsi"/>
+          <w:b/>
+          <w:color w:val="auto"/>
+          <w:sz w:val="24"/>
+          <w:szCs w:val="24"/>
+        </w:rPr>
+        <w:lastRenderedPageBreak/>
         <w:t>Points Discussed</w:t>
       </w:r>
     </w:p>
@@ -694,11 +3775,17 @@
           <w:numId w:val="7"/>
         </w:numPr>
         <w:rPr>
+          <w:rFonts w:cstheme="minorHAnsi"/>
+          <w:sz w:val="24"/>
+          <w:szCs w:val="24"/>
           <w:lang w:val="en-US"/>
         </w:rPr>
       </w:pPr>
       <w:r>
         <w:rPr>
+          <w:rFonts w:cstheme="minorHAnsi"/>
+          <w:sz w:val="24"/>
+          <w:szCs w:val="24"/>
           <w:lang w:val="en-US"/>
         </w:rPr>
         <w:t>Dividing the modules to be covered in the presentation.</w:t>
@@ -712,11 +3799,17 @@
           <w:numId w:val="7"/>
         </w:numPr>
         <w:rPr>
+          <w:rFonts w:cstheme="minorHAnsi"/>
+          <w:sz w:val="24"/>
+          <w:szCs w:val="24"/>
           <w:lang w:val="en-US"/>
         </w:rPr>
       </w:pPr>
       <w:r>
         <w:rPr>
+          <w:rFonts w:cstheme="minorHAnsi"/>
+          <w:sz w:val="24"/>
+          <w:szCs w:val="24"/>
           <w:lang w:val="en-US"/>
         </w:rPr>
         <w:t>Making the presentation.</w:t>
@@ -725,48 +3818,95 @@
     <w:p>
       <w:pPr>
         <w:rPr>
+          <w:rFonts w:cstheme="minorHAnsi"/>
           <w:b/>
           <w:sz w:val="24"/>
           <w:szCs w:val="24"/>
-        </w:rPr>
-      </w:pPr>
-      <w:r>
-        <w:rPr>
-          <w:lang w:val="en-US"/>
-        </w:rPr>
-        <w:t xml:space="preserve"> </w:t>
-      </w:r>
-      <w:r>
-        <w:rPr>
+          <w:u w:val="single"/>
+        </w:rPr>
+      </w:pPr>
+      <w:r>
+        <w:rPr>
+          <w:rFonts w:cstheme="minorHAnsi"/>
           <w:b/>
           <w:sz w:val="24"/>
           <w:szCs w:val="24"/>
-        </w:rPr>
-        <w:t>Meeting 8:11st</w:t>
-      </w:r>
-      <w:r>
-        <w:rPr>
-          <w:b/>
-          <w:sz w:val="24"/>
-          <w:szCs w:val="24"/>
-          <w:vertAlign w:val="superscript"/>
-        </w:rPr>
-        <w:t>th</w:t>
-      </w:r>
-      <w:r>
-        <w:rPr>
-          <w:b/>
-          <w:sz w:val="24"/>
-          <w:szCs w:val="24"/>
-        </w:rPr>
-        <w:t xml:space="preserve"> September</w:t>
+          <w:u w:val="single"/>
+        </w:rPr>
+        <w:t>Meeting 8</w:t>
       </w:r>
     </w:p>
     <w:p>
       <w:pPr>
+        <w:rPr>
+          <w:rFonts w:cstheme="minorHAnsi"/>
+          <w:sz w:val="24"/>
+          <w:szCs w:val="24"/>
+        </w:rPr>
+      </w:pPr>
+      <w:r>
+        <w:rPr>
+          <w:rFonts w:cstheme="minorHAnsi"/>
+          <w:b/>
+          <w:sz w:val="24"/>
+          <w:szCs w:val="24"/>
+        </w:rPr>
+        <w:t>Date</w:t>
+      </w:r>
+      <w:r>
+        <w:rPr>
+          <w:rFonts w:cstheme="minorHAnsi"/>
+          <w:sz w:val="24"/>
+          <w:szCs w:val="24"/>
+        </w:rPr>
+        <w:t>: 11</w:t>
+      </w:r>
+      <w:r>
+        <w:rPr>
+          <w:rFonts w:cstheme="minorHAnsi"/>
+          <w:sz w:val="24"/>
+          <w:szCs w:val="24"/>
+          <w:vertAlign w:val="superscript"/>
+        </w:rPr>
+        <w:t>th</w:t>
+      </w:r>
+      <w:r>
+        <w:rPr>
+          <w:rFonts w:cstheme="minorHAnsi"/>
+          <w:sz w:val="24"/>
+          <w:szCs w:val="24"/>
+        </w:rPr>
+        <w:t xml:space="preserve"> September</w:t>
+      </w:r>
+    </w:p>
+    <w:p>
+      <w:pPr>
         <w:pStyle w:val="Heading2"/>
-      </w:pPr>
-      <w:r>
+        <w:rPr>
+          <w:rFonts w:asciiTheme="minorHAnsi" w:hAnsiTheme="minorHAnsi" w:cstheme="minorHAnsi"/>
+          <w:b/>
+          <w:color w:val="auto"/>
+          <w:sz w:val="24"/>
+          <w:szCs w:val="24"/>
+        </w:rPr>
+      </w:pPr>
+      <w:r>
+        <w:rPr>
+          <w:rFonts w:asciiTheme="minorHAnsi" w:hAnsiTheme="minorHAnsi" w:cstheme="minorHAnsi"/>
+          <w:color w:val="auto"/>
+          <w:sz w:val="24"/>
+          <w:szCs w:val="24"/>
+        </w:rPr>
+        <w:t xml:space="preserve"> </w:t>
+      </w:r>
+      <w:r>
+        <w:rPr>
+          <w:rFonts w:asciiTheme="minorHAnsi" w:hAnsiTheme="minorHAnsi" w:cstheme="minorHAnsi"/>
+          <w:b/>
+          <w:color w:val="auto"/>
+          <w:sz w:val="24"/>
+          <w:szCs w:val="24"/>
+        </w:rPr>
         <w:t>Points Discussed</w:t>
       </w:r>
     </w:p>
@@ -778,11 +3918,17 @@
           <w:numId w:val="8"/>
         </w:numPr>
         <w:rPr>
+          <w:rFonts w:cstheme="minorHAnsi"/>
+          <w:sz w:val="24"/>
+          <w:szCs w:val="24"/>
           <w:lang w:val="en-US"/>
         </w:rPr>
       </w:pPr>
       <w:r>
         <w:rPr>
+          <w:rFonts w:cstheme="minorHAnsi"/>
+          <w:sz w:val="24"/>
+          <w:szCs w:val="24"/>
           <w:lang w:val="en-US"/>
         </w:rPr>
         <w:t>Making a review on the concepts required.</w:t>
@@ -796,30 +3942,23 @@
           <w:numId w:val="8"/>
         </w:numPr>
         <w:rPr>
+          <w:rFonts w:cstheme="minorHAnsi"/>
+          <w:sz w:val="24"/>
+          <w:szCs w:val="24"/>
           <w:lang w:val="en-US"/>
         </w:rPr>
       </w:pPr>
       <w:r>
         <w:rPr>
+          <w:rFonts w:cstheme="minorHAnsi"/>
+          <w:sz w:val="24"/>
+          <w:szCs w:val="24"/>
           <w:lang w:val="en-US"/>
         </w:rPr>
         <w:t>Discussion of implementing methods.</w:t>
       </w:r>
     </w:p>
-    <w:p>
-      <w:pPr>
-        <w:rPr>
-          <w:b/>
-          <w:sz w:val="28"/>
-          <w:szCs w:val="28"/>
-          <w:lang w:val="en-US"/>
-        </w:rPr>
-      </w:pPr>
-    </w:p>
-    <w:p>
-      <w:bookmarkStart w:id="1" w:name="_GoBack"/>
-      <w:bookmarkEnd w:id="1"/>
-    </w:p>
+    <w:p/>
     <w:sectPr>
       <w:pgSz w:w="11906" w:h="16838"/>
       <w:pgMar w:top="1440" w:right="1440" w:bottom="1440" w:left="1440" w:header="708" w:footer="708" w:gutter="0"/>
@@ -831,7 +3970,7 @@
 </file>
 
 <file path=word/numbering.xml><?xml version="1.0" encoding="utf-8"?>
-<w:numbering xmlns:wpc="http://schemas.microsoft.com/office/word/2010/wordprocessingCanvas" xmlns:mc="http://schemas.openxmlformats.org/markup-compatibility/2006" xmlns:o="urn:schemas-microsoft-com:office:office" xmlns:r="http://schemas.openxmlformats.org/officeDocument/2006/relationships" xmlns:m="http://schemas.openxmlformats.org/officeDocument/2006/math" xmlns:v="urn:schemas-microsoft-com:vml" xmlns:wp14="http://schemas.microsoft.com/office/word/2010/wordprocessingDrawing" xmlns:wp="http://schemas.openxmlformats.org/drawingml/2006/wordprocessingDrawing" xmlns:w10="urn:schemas-microsoft-com:office:word" xmlns:w="http://schemas.openxmlformats.org/wordprocessingml/2006/main" xmlns:w14="http://schemas.microsoft.com/office/word/2010/wordml" xmlns:w15="http://schemas.microsoft.com/office/word/2012/wordml" xmlns:wpg="http://schemas.microsoft.com/office/word/2010/wordprocessingGroup" xmlns:wpi="http://schemas.microsoft.com/office/word/2010/wordprocessingInk" xmlns:wne="http://schemas.microsoft.com/office/word/2006/wordml" xmlns:wps="http://schemas.microsoft.com/office/word/2010/wordprocessingShape" mc:Ignorable="w14 w15 wp14">
+<w:numbering xmlns:wpc="http://schemas.microsoft.com/office/word/2010/wordprocessingCanvas" xmlns:cx="http://schemas.microsoft.com/office/drawing/2014/chartex" xmlns:cx1="http://schemas.microsoft.com/office/drawing/2015/9/8/chartex" xmlns:cx2="http://schemas.microsoft.com/office/drawing/2015/10/21/chartex" xmlns:mc="http://schemas.openxmlformats.org/markup-compatibility/2006" xmlns:o="urn:schemas-microsoft-com:office:office" xmlns:r="http://schemas.openxmlformats.org/officeDocument/2006/relationships" xmlns:m="http://schemas.openxmlformats.org/officeDocument/2006/math" xmlns:v="urn:schemas-microsoft-com:vml" xmlns:wp14="http://schemas.microsoft.com/office/word/2010/wordprocessingDrawing" xmlns:wp="http://schemas.openxmlformats.org/drawingml/2006/wordprocessingDrawing" xmlns:w10="urn:schemas-microsoft-com:office:word" xmlns:w="http://schemas.openxmlformats.org/wordprocessingml/2006/main" xmlns:w14="http://schemas.microsoft.com/office/word/2010/wordml" xmlns:w15="http://schemas.microsoft.com/office/word/2012/wordml" xmlns:w16se="http://schemas.microsoft.com/office/word/2015/wordml/symex" xmlns:wpg="http://schemas.microsoft.com/office/word/2010/wordprocessingGroup" xmlns:wpi="http://schemas.microsoft.com/office/word/2010/wordprocessingInk" xmlns:wne="http://schemas.microsoft.com/office/word/2006/wordml" xmlns:wps="http://schemas.microsoft.com/office/word/2010/wordprocessingShape" mc:Ignorable="w14 w15 w16se wp14">
   <w:abstractNum w:abstractNumId="0" w15:restartNumberingAfterBreak="0">
     <w:nsid w:val="027D25ED"/>
     <w:multiLevelType w:val="hybridMultilevel"/>
@@ -1094,6 +4233,95 @@
     </w:lvl>
   </w:abstractNum>
   <w:abstractNum w:abstractNumId="3" w15:restartNumberingAfterBreak="0">
+    <w:nsid w:val="229B573D"/>
+    <w:multiLevelType w:val="hybridMultilevel"/>
+    <w:tmpl w:val="B14C547C"/>
+    <w:lvl w:ilvl="0" w:tplc="99AE2930">
+      <w:start w:val="1"/>
+      <w:numFmt w:val="decimal"/>
+      <w:lvlText w:val="%1."/>
+      <w:lvlJc w:val="left"/>
+      <w:pPr>
+        <w:ind w:left="360" w:hanging="360"/>
+      </w:pPr>
+      <w:rPr>
+        <w:b/>
+      </w:rPr>
+    </w:lvl>
+    <w:lvl w:ilvl="1" w:tplc="04090019">
+      <w:start w:val="1"/>
+      <w:numFmt w:val="lowerLetter"/>
+      <w:lvlText w:val="%2."/>
+      <w:lvlJc w:val="left"/>
+      <w:pPr>
+        <w:ind w:left="1080" w:hanging="360"/>
+      </w:pPr>
+    </w:lvl>
+    <w:lvl w:ilvl="2" w:tplc="0409001B" w:tentative="1">
+      <w:start w:val="1"/>
+      <w:numFmt w:val="lowerRoman"/>
+      <w:lvlText w:val="%3."/>
+      <w:lvlJc w:val="right"/>
+      <w:pPr>
+        <w:ind w:left="1800" w:hanging="180"/>
+      </w:pPr>
+    </w:lvl>
+    <w:lvl w:ilvl="3" w:tplc="0409000F" w:tentative="1">
+      <w:start w:val="1"/>
+      <w:numFmt w:val="decimal"/>
+      <w:lvlText w:val="%4."/>
+      <w:lvlJc w:val="left"/>
+      <w:pPr>
+        <w:ind w:left="2520" w:hanging="360"/>
+      </w:pPr>
+    </w:lvl>
+    <w:lvl w:ilvl="4" w:tplc="04090019" w:tentative="1">
+      <w:start w:val="1"/>
+      <w:numFmt w:val="lowerLetter"/>
+      <w:lvlText w:val="%5."/>
+      <w:lvlJc w:val="left"/>
+      <w:pPr>
+        <w:ind w:left="3240" w:hanging="360"/>
+      </w:pPr>
+    </w:lvl>
+    <w:lvl w:ilvl="5" w:tplc="0409001B" w:tentative="1">
+      <w:start w:val="1"/>
+      <w:numFmt w:val="lowerRoman"/>
+      <w:lvlText w:val="%6."/>
+      <w:lvlJc w:val="right"/>
+      <w:pPr>
+        <w:ind w:left="3960" w:hanging="180"/>
+      </w:pPr>
+    </w:lvl>
+    <w:lvl w:ilvl="6" w:tplc="0409000F" w:tentative="1">
+      <w:start w:val="1"/>
+      <w:numFmt w:val="decimal"/>
+      <w:lvlText w:val="%7."/>
+      <w:lvlJc w:val="left"/>
+      <w:pPr>
+        <w:ind w:left="4680" w:hanging="360"/>
+      </w:pPr>
+    </w:lvl>
+    <w:lvl w:ilvl="7" w:tplc="04090019" w:tentative="1">
+      <w:start w:val="1"/>
+      <w:numFmt w:val="lowerLetter"/>
+      <w:lvlText w:val="%8."/>
+      <w:lvlJc w:val="left"/>
+      <w:pPr>
+        <w:ind w:left="5400" w:hanging="360"/>
+      </w:pPr>
+    </w:lvl>
+    <w:lvl w:ilvl="8" w:tplc="0409001B" w:tentative="1">
+      <w:start w:val="1"/>
+      <w:numFmt w:val="lowerRoman"/>
+      <w:lvlText w:val="%9."/>
+      <w:lvlJc w:val="right"/>
+      <w:pPr>
+        <w:ind w:left="6120" w:hanging="180"/>
+      </w:pPr>
+    </w:lvl>
+  </w:abstractNum>
+  <w:abstractNum w:abstractNumId="4" w15:restartNumberingAfterBreak="0">
     <w:nsid w:val="32C620C1"/>
     <w:multiLevelType w:val="hybridMultilevel"/>
     <w:tmpl w:val="71AE87C8"/>
@@ -1179,7 +4407,7 @@
       </w:pPr>
     </w:lvl>
   </w:abstractNum>
-  <w:abstractNum w:abstractNumId="4" w15:restartNumberingAfterBreak="0">
+  <w:abstractNum w:abstractNumId="5" w15:restartNumberingAfterBreak="0">
     <w:nsid w:val="4C5759DB"/>
     <w:multiLevelType w:val="hybridMultilevel"/>
     <w:tmpl w:val="DAB287C6"/>
@@ -1268,7 +4496,7 @@
       </w:pPr>
     </w:lvl>
   </w:abstractNum>
-  <w:abstractNum w:abstractNumId="5" w15:restartNumberingAfterBreak="0">
+  <w:abstractNum w:abstractNumId="6" w15:restartNumberingAfterBreak="0">
     <w:nsid w:val="533A23ED"/>
     <w:multiLevelType w:val="hybridMultilevel"/>
     <w:tmpl w:val="FD3216AA"/>
@@ -1354,7 +4582,7 @@
       </w:pPr>
     </w:lvl>
   </w:abstractNum>
-  <w:abstractNum w:abstractNumId="6" w15:restartNumberingAfterBreak="0">
+  <w:abstractNum w:abstractNumId="7" w15:restartNumberingAfterBreak="0">
     <w:nsid w:val="5753483B"/>
     <w:multiLevelType w:val="hybridMultilevel"/>
     <w:tmpl w:val="6FB02DD4"/>
@@ -1443,7 +4671,7 @@
       </w:pPr>
     </w:lvl>
   </w:abstractNum>
-  <w:abstractNum w:abstractNumId="7" w15:restartNumberingAfterBreak="0">
+  <w:abstractNum w:abstractNumId="8" w15:restartNumberingAfterBreak="0">
     <w:nsid w:val="7C77462F"/>
     <w:multiLevelType w:val="hybridMultilevel"/>
     <w:tmpl w:val="76807BF0"/>
@@ -1539,28 +4767,31 @@
     <w:abstractNumId w:val="1"/>
   </w:num>
   <w:num w:numId="3">
-    <w:abstractNumId w:val="5"/>
+    <w:abstractNumId w:val="6"/>
   </w:num>
   <w:num w:numId="4">
-    <w:abstractNumId w:val="3"/>
+    <w:abstractNumId w:val="4"/>
   </w:num>
   <w:num w:numId="5">
     <w:abstractNumId w:val="0"/>
   </w:num>
   <w:num w:numId="6">
-    <w:abstractNumId w:val="4"/>
+    <w:abstractNumId w:val="5"/>
   </w:num>
   <w:num w:numId="7">
+    <w:abstractNumId w:val="8"/>
+  </w:num>
+  <w:num w:numId="8">
     <w:abstractNumId w:val="7"/>
   </w:num>
-  <w:num w:numId="8">
-    <w:abstractNumId w:val="6"/>
+  <w:num w:numId="9">
+    <w:abstractNumId w:val="3"/>
   </w:num>
 </w:numbering>
 </file>
 
 <file path=word/styles.xml><?xml version="1.0" encoding="utf-8"?>
-<w:styles xmlns:mc="http://schemas.openxmlformats.org/markup-compatibility/2006" xmlns:r="http://schemas.openxmlformats.org/officeDocument/2006/relationships" xmlns:w="http://schemas.openxmlformats.org/wordprocessingml/2006/main" xmlns:w14="http://schemas.microsoft.com/office/word/2010/wordml" xmlns:w15="http://schemas.microsoft.com/office/word/2012/wordml" mc:Ignorable="w14 w15">
+<w:styles xmlns:mc="http://schemas.openxmlformats.org/markup-compatibility/2006" xmlns:r="http://schemas.openxmlformats.org/officeDocument/2006/relationships" xmlns:w="http://schemas.openxmlformats.org/wordprocessingml/2006/main" xmlns:w14="http://schemas.microsoft.com/office/word/2010/wordml" xmlns:w15="http://schemas.microsoft.com/office/word/2012/wordml" xmlns:w16se="http://schemas.microsoft.com/office/word/2015/wordml/symex" mc:Ignorable="w14 w15 w16se">
   <w:docDefaults>
     <w:rPrDefault>
       <w:rPr>
@@ -1576,7 +4807,7 @@
       </w:pPr>
     </w:pPrDefault>
   </w:docDefaults>
-  <w:latentStyles w:defLockedState="0" w:defUIPriority="99" w:defSemiHidden="0" w:defUnhideWhenUsed="0" w:defQFormat="0" w:count="371">
+  <w:latentStyles w:defLockedState="0" w:defUIPriority="99" w:defSemiHidden="0" w:defUnhideWhenUsed="0" w:defQFormat="0" w:count="373">
     <w:lsdException w:name="Normal" w:uiPriority="0" w:qFormat="1"/>
     <w:lsdException w:name="heading 1" w:uiPriority="9" w:qFormat="1"/>
     <w:lsdException w:name="heading 2" w:semiHidden="1" w:uiPriority="9" w:unhideWhenUsed="1" w:qFormat="1"/>
@@ -1731,7 +4962,7 @@
     <w:lsdException w:name="Table Web 2" w:semiHidden="1" w:unhideWhenUsed="1"/>
     <w:lsdException w:name="Table Web 3" w:semiHidden="1" w:unhideWhenUsed="1"/>
     <w:lsdException w:name="Balloon Text" w:semiHidden="1" w:unhideWhenUsed="1"/>
-    <w:lsdException w:name="Table Grid" w:uiPriority="59"/>
+    <w:lsdException w:name="Table Grid" w:uiPriority="39"/>
     <w:lsdException w:name="Table Theme" w:semiHidden="1" w:unhideWhenUsed="1"/>
     <w:lsdException w:name="Placeholder Text" w:semiHidden="1"/>
     <w:lsdException w:name="No Spacing" w:uiPriority="1" w:qFormat="1"/>
@@ -1948,11 +5179,13 @@
     <w:lsdException w:name="List Table 5 Dark Accent 6" w:uiPriority="50"/>
     <w:lsdException w:name="List Table 6 Colorful Accent 6" w:uiPriority="51"/>
     <w:lsdException w:name="List Table 7 Colorful Accent 6" w:uiPriority="52"/>
+    <w:lsdException w:name="Mention" w:semiHidden="1" w:unhideWhenUsed="1"/>
+    <w:lsdException w:name="Smart Hyperlink" w:semiHidden="1" w:unhideWhenUsed="1"/>
   </w:latentStyles>
   <w:style w:type="paragraph" w:default="1" w:styleId="Normal">
     <w:name w:val="Normal"/>
     <w:qFormat/>
-    <w:rsid w:val="007E1102"/>
+    <w:rsid w:val="008E6554"/>
     <w:pPr>
       <w:spacing w:after="160" w:line="259" w:lineRule="auto"/>
     </w:pPr>
@@ -2031,6 +5264,25 @@
       <w:ind w:left="720"/>
       <w:contextualSpacing/>
     </w:pPr>
+  </w:style>
+  <w:style w:type="table" w:styleId="TableGrid">
+    <w:name w:val="Table Grid"/>
+    <w:basedOn w:val="TableNormal"/>
+    <w:uiPriority w:val="39"/>
+    <w:rsid w:val="008E6554"/>
+    <w:pPr>
+      <w:spacing w:after="0" w:line="240" w:lineRule="auto"/>
+    </w:pPr>
+    <w:tblPr>
+      <w:tblBorders>
+        <w:top w:val="single" w:sz="4" w:space="0" w:color="auto"/>
+        <w:left w:val="single" w:sz="4" w:space="0" w:color="auto"/>
+        <w:bottom w:val="single" w:sz="4" w:space="0" w:color="auto"/>
+        <w:right w:val="single" w:sz="4" w:space="0" w:color="auto"/>
+        <w:insideH w:val="single" w:sz="4" w:space="0" w:color="auto"/>
+        <w:insideV w:val="single" w:sz="4" w:space="0" w:color="auto"/>
+      </w:tblBorders>
+    </w:tblPr>
   </w:style>
 </w:styles>
 </file>

</xml_diff>

<commit_message>
minutes of meeting.docx updated
</commit_message>
<xml_diff>
--- a/Documents/MinutesOfMeeting/minutes of meeting.docx
+++ b/Documents/MinutesOfMeeting/minutes of meeting.docx
@@ -985,25 +985,7 @@
                 <w:color w:val="000000"/>
                 <w:lang w:val="en-US"/>
               </w:rPr>
-              <w:t xml:space="preserve">Work Sharing of </w:t>
-            </w:r>
-            <w:proofErr w:type="spellStart"/>
-            <w:r>
-              <w:rPr>
-                <w:rFonts w:ascii="Calibri" w:eastAsia="Times New Roman" w:hAnsi="Calibri" w:cs="Calibri"/>
-                <w:color w:val="000000"/>
-                <w:lang w:val="en-US"/>
-              </w:rPr>
-              <w:t>Delivarble</w:t>
-            </w:r>
-            <w:proofErr w:type="spellEnd"/>
-            <w:r>
-              <w:rPr>
-                <w:rFonts w:ascii="Calibri" w:eastAsia="Times New Roman" w:hAnsi="Calibri" w:cs="Calibri"/>
-                <w:color w:val="000000"/>
-                <w:lang w:val="en-US"/>
-              </w:rPr>
-              <w:t xml:space="preserve"> -1</w:t>
+              <w:t>Work Sharing of Delivarble -1</w:t>
             </w:r>
           </w:p>
         </w:tc>
@@ -1154,25 +1136,7 @@
                 <w:color w:val="000000"/>
                 <w:lang w:val="en-US"/>
               </w:rPr>
-              <w:t xml:space="preserve">Presentation of </w:t>
-            </w:r>
-            <w:proofErr w:type="spellStart"/>
-            <w:r>
-              <w:rPr>
-                <w:rFonts w:ascii="Calibri" w:eastAsia="Times New Roman" w:hAnsi="Calibri" w:cs="Calibri"/>
-                <w:color w:val="000000"/>
-                <w:lang w:val="en-US"/>
-              </w:rPr>
-              <w:t>Delivearble</w:t>
-            </w:r>
-            <w:proofErr w:type="spellEnd"/>
-            <w:r>
-              <w:rPr>
-                <w:rFonts w:ascii="Calibri" w:eastAsia="Times New Roman" w:hAnsi="Calibri" w:cs="Calibri"/>
-                <w:color w:val="000000"/>
-                <w:lang w:val="en-US"/>
-              </w:rPr>
-              <w:t xml:space="preserve"> -1</w:t>
+              <w:t>Presentation of Delivearble -1</w:t>
             </w:r>
           </w:p>
         </w:tc>
@@ -1755,8 +1719,14 @@
                 <w:lang w:val="en-US"/>
               </w:rPr>
             </w:pPr>
-            <w:bookmarkStart w:id="0" w:name="_GoBack"/>
-            <w:bookmarkEnd w:id="0"/>
+            <w:r>
+              <w:rPr>
+                <w:rFonts w:ascii="Calibri" w:eastAsia="Times New Roman" w:hAnsi="Calibri" w:cs="Calibri"/>
+                <w:color w:val="000000"/>
+                <w:lang w:val="en-US"/>
+              </w:rPr>
+              <w:t>Conducted workshop, talked with a group of clients and decided to implement feedback system.</w:t>
+            </w:r>
           </w:p>
         </w:tc>
         <w:tc>
@@ -1893,7 +1863,15 @@
                 <w:color w:val="000000"/>
                 <w:lang w:val="en-US"/>
               </w:rPr>
-              <w:t xml:space="preserve">Feedback of the deliverable 1 obtained and analyzed </w:t>
+              <w:t>Feedback of the deli</w:t>
+            </w:r>
+            <w:r>
+              <w:rPr>
+                <w:rFonts w:ascii="Calibri" w:eastAsia="Times New Roman" w:hAnsi="Calibri" w:cs="Calibri"/>
+                <w:color w:val="000000"/>
+                <w:lang w:val="en-US"/>
+              </w:rPr>
+              <w:t>verable 1 obtained and analyzed.</w:t>
             </w:r>
           </w:p>
         </w:tc>
@@ -2025,6 +2003,14 @@
                 <w:lang w:val="en-US"/>
               </w:rPr>
             </w:pPr>
+            <w:r>
+              <w:rPr>
+                <w:rFonts w:ascii="Calibri" w:eastAsia="Times New Roman" w:hAnsi="Calibri" w:cs="Calibri"/>
+                <w:color w:val="000000"/>
+                <w:lang w:val="en-US"/>
+              </w:rPr>
+              <w:t>Reanalyzed and modified the deliverable 1 document on discussing.</w:t>
+            </w:r>
           </w:p>
         </w:tc>
         <w:tc>
@@ -2040,6 +2026,14 @@
                 <w:lang w:val="en-US"/>
               </w:rPr>
             </w:pPr>
+            <w:r>
+              <w:rPr>
+                <w:rFonts w:ascii="Calibri" w:eastAsia="Times New Roman" w:hAnsi="Calibri" w:cs="Calibri"/>
+                <w:color w:val="000000"/>
+                <w:lang w:val="en-US"/>
+              </w:rPr>
+              <w:t>1hr</w:t>
+            </w:r>
           </w:p>
         </w:tc>
         <w:tc>
@@ -2147,6 +2141,14 @@
                 <w:lang w:val="en-US"/>
               </w:rPr>
             </w:pPr>
+            <w:r>
+              <w:rPr>
+                <w:rFonts w:ascii="Calibri" w:eastAsia="Times New Roman" w:hAnsi="Calibri" w:cs="Calibri"/>
+                <w:color w:val="000000"/>
+                <w:lang w:val="en-US"/>
+              </w:rPr>
+              <w:t>Use case diagram for the project discussed.</w:t>
+            </w:r>
           </w:p>
         </w:tc>
         <w:tc>
@@ -2162,6 +2164,14 @@
                 <w:lang w:val="en-US"/>
               </w:rPr>
             </w:pPr>
+            <w:r>
+              <w:rPr>
+                <w:rFonts w:ascii="Calibri" w:eastAsia="Times New Roman" w:hAnsi="Calibri" w:cs="Calibri"/>
+                <w:color w:val="000000"/>
+                <w:lang w:val="en-US"/>
+              </w:rPr>
+              <w:t>1hr</w:t>
+            </w:r>
           </w:p>
         </w:tc>
         <w:tc>
@@ -2269,6 +2279,14 @@
                 <w:lang w:val="en-US"/>
               </w:rPr>
             </w:pPr>
+            <w:r>
+              <w:rPr>
+                <w:rFonts w:ascii="Calibri" w:eastAsia="Times New Roman" w:hAnsi="Calibri" w:cs="Calibri"/>
+                <w:color w:val="000000"/>
+                <w:lang w:val="en-US"/>
+              </w:rPr>
+              <w:t>Functional and non-functional requirements discussed.</w:t>
+            </w:r>
           </w:p>
         </w:tc>
         <w:tc>
@@ -2284,6 +2302,14 @@
                 <w:lang w:val="en-US"/>
               </w:rPr>
             </w:pPr>
+            <w:r>
+              <w:rPr>
+                <w:rFonts w:ascii="Calibri" w:eastAsia="Times New Roman" w:hAnsi="Calibri" w:cs="Calibri"/>
+                <w:color w:val="000000"/>
+                <w:lang w:val="en-US"/>
+              </w:rPr>
+              <w:t>30 min</w:t>
+            </w:r>
           </w:p>
         </w:tc>
         <w:tc>
@@ -2391,6 +2417,14 @@
                 <w:lang w:val="en-US"/>
               </w:rPr>
             </w:pPr>
+            <w:r>
+              <w:rPr>
+                <w:rFonts w:ascii="Calibri" w:eastAsia="Times New Roman" w:hAnsi="Calibri" w:cs="Calibri"/>
+                <w:color w:val="000000"/>
+                <w:lang w:val="en-US"/>
+              </w:rPr>
+              <w:t>System architecture discussed.</w:t>
+            </w:r>
           </w:p>
         </w:tc>
         <w:tc>
@@ -2406,6 +2440,14 @@
                 <w:lang w:val="en-US"/>
               </w:rPr>
             </w:pPr>
+            <w:r>
+              <w:rPr>
+                <w:rFonts w:ascii="Calibri" w:eastAsia="Times New Roman" w:hAnsi="Calibri" w:cs="Calibri"/>
+                <w:color w:val="000000"/>
+                <w:lang w:val="en-US"/>
+              </w:rPr>
+              <w:t>45 min</w:t>
+            </w:r>
           </w:p>
         </w:tc>
         <w:tc>
@@ -2513,6 +2555,14 @@
                 <w:lang w:val="en-US"/>
               </w:rPr>
             </w:pPr>
+            <w:r>
+              <w:rPr>
+                <w:rFonts w:ascii="Calibri" w:eastAsia="Times New Roman" w:hAnsi="Calibri" w:cs="Calibri"/>
+                <w:color w:val="000000"/>
+                <w:lang w:val="en-US"/>
+              </w:rPr>
+              <w:t>Deliverable 2 documents and related matter discussed.</w:t>
+            </w:r>
           </w:p>
         </w:tc>
         <w:tc>
@@ -2528,128 +2578,14 @@
                 <w:lang w:val="en-US"/>
               </w:rPr>
             </w:pPr>
-          </w:p>
-        </w:tc>
-        <w:tc>
-          <w:tcPr>
-            <w:tcW w:w="1443" w:type="dxa"/>
-          </w:tcPr>
-          <w:p>
-            <w:pPr>
-              <w:spacing w:after="0" w:line="240" w:lineRule="auto"/>
-              <w:jc w:val="right"/>
-              <w:rPr>
-                <w:rFonts w:ascii="Calibri" w:eastAsia="Times New Roman" w:hAnsi="Calibri" w:cs="Calibri"/>
-                <w:color w:val="000000"/>
-                <w:lang w:val="en-US"/>
-              </w:rPr>
-            </w:pPr>
-            <w:r>
-              <w:rPr>
-                <w:rFonts w:ascii="Calibri" w:eastAsia="Times New Roman" w:hAnsi="Calibri" w:cs="Calibri"/>
-                <w:color w:val="000000"/>
-                <w:lang w:val="en-US"/>
-              </w:rPr>
-              <w:t>4</w:t>
-            </w:r>
-          </w:p>
-        </w:tc>
-        <w:tc>
-          <w:tcPr>
-            <w:tcW w:w="1956" w:type="dxa"/>
-          </w:tcPr>
-          <w:p>
-            <w:pPr>
-              <w:spacing w:after="0" w:line="240" w:lineRule="auto"/>
-              <w:rPr>
-                <w:rFonts w:ascii="Calibri" w:eastAsia="Times New Roman" w:hAnsi="Calibri" w:cs="Calibri"/>
-                <w:color w:val="000000"/>
-                <w:lang w:val="en-US"/>
-              </w:rPr>
-            </w:pPr>
-            <w:r>
-              <w:rPr>
-                <w:rFonts w:ascii="Calibri" w:eastAsia="Times New Roman" w:hAnsi="Calibri" w:cs="Calibri"/>
-                <w:color w:val="000000"/>
-                <w:lang w:val="en-US"/>
-              </w:rPr>
-              <w:t>Ashik, Anvesh, Srikanth, Sudhira</w:t>
-            </w:r>
-          </w:p>
-        </w:tc>
-      </w:tr>
-      <w:tr>
-        <w:trPr>
-          <w:trHeight w:val="580"/>
-        </w:trPr>
-        <w:tc>
-          <w:tcPr>
-            <w:tcW w:w="1188" w:type="dxa"/>
-          </w:tcPr>
-          <w:p>
-            <w:pPr>
-              <w:spacing w:after="0" w:line="240" w:lineRule="auto"/>
-              <w:rPr>
-                <w:rFonts w:ascii="Calibri" w:eastAsia="Times New Roman" w:hAnsi="Calibri" w:cs="Calibri"/>
-                <w:color w:val="000000"/>
-                <w:lang w:val="en-US"/>
-              </w:rPr>
-            </w:pPr>
-            <w:r>
-              <w:rPr>
-                <w:rFonts w:ascii="Calibri" w:eastAsia="Times New Roman" w:hAnsi="Calibri" w:cs="Calibri"/>
-                <w:color w:val="000000"/>
-                <w:lang w:val="en-US"/>
-              </w:rPr>
-              <w:t>13</w:t>
-            </w:r>
-            <w:r>
-              <w:rPr>
-                <w:rFonts w:ascii="Calibri" w:eastAsia="Times New Roman" w:hAnsi="Calibri" w:cs="Calibri"/>
-                <w:color w:val="000000"/>
-                <w:vertAlign w:val="superscript"/>
-                <w:lang w:val="en-US"/>
-              </w:rPr>
-              <w:t>th</w:t>
-            </w:r>
-            <w:r>
-              <w:rPr>
-                <w:rFonts w:ascii="Calibri" w:eastAsia="Times New Roman" w:hAnsi="Calibri" w:cs="Calibri"/>
-                <w:color w:val="000000"/>
-                <w:lang w:val="en-US"/>
-              </w:rPr>
-              <w:t xml:space="preserve"> OCT</w:t>
-            </w:r>
-          </w:p>
-        </w:tc>
-        <w:tc>
-          <w:tcPr>
-            <w:tcW w:w="4137" w:type="dxa"/>
-          </w:tcPr>
-          <w:p>
-            <w:pPr>
-              <w:spacing w:after="0" w:line="240" w:lineRule="auto"/>
-              <w:rPr>
-                <w:rFonts w:ascii="Calibri" w:eastAsia="Times New Roman" w:hAnsi="Calibri" w:cs="Calibri"/>
-                <w:color w:val="000000"/>
-                <w:lang w:val="en-US"/>
-              </w:rPr>
-            </w:pPr>
-          </w:p>
-        </w:tc>
-        <w:tc>
-          <w:tcPr>
-            <w:tcW w:w="1476" w:type="dxa"/>
-          </w:tcPr>
-          <w:p>
-            <w:pPr>
-              <w:spacing w:after="0" w:line="240" w:lineRule="auto"/>
-              <w:rPr>
-                <w:rFonts w:ascii="Calibri" w:eastAsia="Times New Roman" w:hAnsi="Calibri" w:cs="Calibri"/>
-                <w:color w:val="000000"/>
-                <w:lang w:val="en-US"/>
-              </w:rPr>
-            </w:pPr>
+            <w:r>
+              <w:rPr>
+                <w:rFonts w:ascii="Calibri" w:eastAsia="Times New Roman" w:hAnsi="Calibri" w:cs="Calibri"/>
+                <w:color w:val="000000"/>
+                <w:lang w:val="en-US"/>
+              </w:rPr>
+              <w:t>2 hr</w:t>
+            </w:r>
           </w:p>
         </w:tc>
         <w:tc>
@@ -2844,7 +2780,6 @@
           <w:szCs w:val="24"/>
           <w:lang w:val="en-US"/>
         </w:rPr>
-        <w:lastRenderedPageBreak/>
         <w:t>Defining the major actors and interaction between them.</w:t>
       </w:r>
     </w:p>
@@ -2869,6 +2804,7 @@
           <w:szCs w:val="24"/>
           <w:lang w:val="en-US"/>
         </w:rPr>
+        <w:lastRenderedPageBreak/>
         <w:t>Visualizing the project.</w:t>
       </w:r>
     </w:p>
@@ -3763,7 +3699,6 @@
           <w:sz w:val="24"/>
           <w:szCs w:val="24"/>
         </w:rPr>
-        <w:lastRenderedPageBreak/>
         <w:t>Points Discussed</w:t>
       </w:r>
     </w:p>
@@ -3812,6 +3747,7 @@
           <w:szCs w:val="24"/>
           <w:lang w:val="en-US"/>
         </w:rPr>
+        <w:lastRenderedPageBreak/>
         <w:t>Making the presentation.</w:t>
       </w:r>
     </w:p>
@@ -3931,7 +3867,16 @@
           <w:szCs w:val="24"/>
           <w:lang w:val="en-US"/>
         </w:rPr>
-        <w:t>Making a review on the concepts required.</w:t>
+        <w:t>Project planning</w:t>
+      </w:r>
+      <w:r>
+        <w:rPr>
+          <w:rFonts w:cstheme="minorHAnsi"/>
+          <w:sz w:val="24"/>
+          <w:szCs w:val="24"/>
+          <w:lang w:val="en-US"/>
+        </w:rPr>
+        <w:t>.</w:t>
       </w:r>
     </w:p>
     <w:p>
@@ -3940,6 +3885,1351 @@
         <w:numPr>
           <w:ilvl w:val="0"/>
           <w:numId w:val="8"/>
+        </w:numPr>
+        <w:rPr>
+          <w:rFonts w:cstheme="minorHAnsi"/>
+          <w:sz w:val="24"/>
+          <w:szCs w:val="24"/>
+          <w:lang w:val="en-US"/>
+        </w:rPr>
+      </w:pPr>
+      <w:r>
+        <w:rPr>
+          <w:rFonts w:cstheme="minorHAnsi"/>
+          <w:sz w:val="24"/>
+          <w:szCs w:val="24"/>
+          <w:lang w:val="en-US"/>
+        </w:rPr>
+        <w:t>Preparing gantt chart for the project</w:t>
+      </w:r>
+    </w:p>
+    <w:p>
+      <w:pPr>
+        <w:rPr>
+          <w:rFonts w:cstheme="minorHAnsi"/>
+          <w:b/>
+          <w:sz w:val="24"/>
+          <w:szCs w:val="24"/>
+          <w:u w:val="single"/>
+        </w:rPr>
+      </w:pPr>
+      <w:r>
+        <w:rPr>
+          <w:rFonts w:cstheme="minorHAnsi"/>
+          <w:b/>
+          <w:sz w:val="24"/>
+          <w:szCs w:val="24"/>
+          <w:u w:val="single"/>
+        </w:rPr>
+        <w:t>Meeting 9</w:t>
+      </w:r>
+    </w:p>
+    <w:p>
+      <w:pPr>
+        <w:rPr>
+          <w:rFonts w:cstheme="minorHAnsi"/>
+          <w:sz w:val="24"/>
+          <w:szCs w:val="24"/>
+        </w:rPr>
+      </w:pPr>
+      <w:r>
+        <w:rPr>
+          <w:rFonts w:cstheme="minorHAnsi"/>
+          <w:b/>
+          <w:sz w:val="24"/>
+          <w:szCs w:val="24"/>
+        </w:rPr>
+        <w:t>Date</w:t>
+      </w:r>
+      <w:r>
+        <w:rPr>
+          <w:rFonts w:cstheme="minorHAnsi"/>
+          <w:sz w:val="24"/>
+          <w:szCs w:val="24"/>
+        </w:rPr>
+        <w:t>: 13</w:t>
+      </w:r>
+      <w:r>
+        <w:rPr>
+          <w:rFonts w:cstheme="minorHAnsi"/>
+          <w:sz w:val="24"/>
+          <w:szCs w:val="24"/>
+          <w:vertAlign w:val="superscript"/>
+        </w:rPr>
+        <w:t>th</w:t>
+      </w:r>
+      <w:r>
+        <w:rPr>
+          <w:rFonts w:cstheme="minorHAnsi"/>
+          <w:sz w:val="24"/>
+          <w:szCs w:val="24"/>
+        </w:rPr>
+        <w:t xml:space="preserve"> September</w:t>
+      </w:r>
+    </w:p>
+    <w:p>
+      <w:pPr>
+        <w:pStyle w:val="Heading2"/>
+        <w:rPr>
+          <w:rFonts w:asciiTheme="minorHAnsi" w:hAnsiTheme="minorHAnsi" w:cstheme="minorHAnsi"/>
+          <w:b/>
+          <w:color w:val="auto"/>
+          <w:sz w:val="24"/>
+          <w:szCs w:val="24"/>
+        </w:rPr>
+      </w:pPr>
+      <w:r>
+        <w:rPr>
+          <w:rFonts w:asciiTheme="minorHAnsi" w:hAnsiTheme="minorHAnsi" w:cstheme="minorHAnsi"/>
+          <w:color w:val="auto"/>
+          <w:sz w:val="24"/>
+          <w:szCs w:val="24"/>
+        </w:rPr>
+        <w:t xml:space="preserve"> </w:t>
+      </w:r>
+      <w:r>
+        <w:rPr>
+          <w:rFonts w:asciiTheme="minorHAnsi" w:hAnsiTheme="minorHAnsi" w:cstheme="minorHAnsi"/>
+          <w:b/>
+          <w:color w:val="auto"/>
+          <w:sz w:val="24"/>
+          <w:szCs w:val="24"/>
+        </w:rPr>
+        <w:t>Points Discussed</w:t>
+      </w:r>
+    </w:p>
+    <w:p>
+      <w:pPr>
+        <w:pStyle w:val="ListParagraph"/>
+        <w:numPr>
+          <w:ilvl w:val="0"/>
+          <w:numId w:val="10"/>
+        </w:numPr>
+        <w:rPr>
+          <w:rFonts w:cstheme="minorHAnsi"/>
+          <w:sz w:val="24"/>
+          <w:szCs w:val="24"/>
+          <w:lang w:val="en-US"/>
+        </w:rPr>
+      </w:pPr>
+      <w:r>
+        <w:rPr>
+          <w:rFonts w:cstheme="minorHAnsi"/>
+          <w:sz w:val="24"/>
+          <w:szCs w:val="24"/>
+          <w:lang w:val="en-US"/>
+        </w:rPr>
+        <w:t>Making a review on the concepts required.</w:t>
+      </w:r>
+    </w:p>
+    <w:p>
+      <w:pPr>
+        <w:pStyle w:val="ListParagraph"/>
+        <w:numPr>
+          <w:ilvl w:val="0"/>
+          <w:numId w:val="10"/>
+        </w:numPr>
+        <w:rPr>
+          <w:rFonts w:cstheme="minorHAnsi"/>
+          <w:sz w:val="24"/>
+          <w:szCs w:val="24"/>
+          <w:lang w:val="en-US"/>
+        </w:rPr>
+      </w:pPr>
+      <w:r>
+        <w:rPr>
+          <w:rFonts w:cstheme="minorHAnsi"/>
+          <w:sz w:val="24"/>
+          <w:szCs w:val="24"/>
+          <w:lang w:val="en-US"/>
+        </w:rPr>
+        <w:t>Discussion of implementing methods.</w:t>
+      </w:r>
+    </w:p>
+    <w:p>
+      <w:pPr>
+        <w:rPr>
+          <w:rFonts w:cstheme="minorHAnsi"/>
+          <w:b/>
+          <w:sz w:val="24"/>
+          <w:szCs w:val="24"/>
+          <w:u w:val="single"/>
+        </w:rPr>
+      </w:pPr>
+      <w:r>
+        <w:rPr>
+          <w:rFonts w:cstheme="minorHAnsi"/>
+          <w:b/>
+          <w:sz w:val="24"/>
+          <w:szCs w:val="24"/>
+          <w:u w:val="single"/>
+        </w:rPr>
+        <w:t>Meeting 10</w:t>
+      </w:r>
+    </w:p>
+    <w:p>
+      <w:pPr>
+        <w:rPr>
+          <w:rFonts w:cstheme="minorHAnsi"/>
+          <w:sz w:val="24"/>
+          <w:szCs w:val="24"/>
+        </w:rPr>
+      </w:pPr>
+      <w:r>
+        <w:rPr>
+          <w:rFonts w:cstheme="minorHAnsi"/>
+          <w:b/>
+          <w:sz w:val="24"/>
+          <w:szCs w:val="24"/>
+        </w:rPr>
+        <w:t>Date</w:t>
+      </w:r>
+      <w:r>
+        <w:rPr>
+          <w:rFonts w:cstheme="minorHAnsi"/>
+          <w:sz w:val="24"/>
+          <w:szCs w:val="24"/>
+        </w:rPr>
+        <w:t>: 15</w:t>
+      </w:r>
+      <w:r>
+        <w:rPr>
+          <w:rFonts w:cstheme="minorHAnsi"/>
+          <w:sz w:val="24"/>
+          <w:szCs w:val="24"/>
+          <w:vertAlign w:val="superscript"/>
+        </w:rPr>
+        <w:t>th</w:t>
+      </w:r>
+      <w:r>
+        <w:rPr>
+          <w:rFonts w:cstheme="minorHAnsi"/>
+          <w:sz w:val="24"/>
+          <w:szCs w:val="24"/>
+        </w:rPr>
+        <w:t xml:space="preserve"> September</w:t>
+      </w:r>
+    </w:p>
+    <w:p>
+      <w:pPr>
+        <w:pStyle w:val="Heading2"/>
+        <w:rPr>
+          <w:rFonts w:asciiTheme="minorHAnsi" w:hAnsiTheme="minorHAnsi" w:cstheme="minorHAnsi"/>
+          <w:b/>
+          <w:color w:val="auto"/>
+          <w:sz w:val="24"/>
+          <w:szCs w:val="24"/>
+        </w:rPr>
+      </w:pPr>
+      <w:r>
+        <w:rPr>
+          <w:rFonts w:asciiTheme="minorHAnsi" w:hAnsiTheme="minorHAnsi" w:cstheme="minorHAnsi"/>
+          <w:color w:val="auto"/>
+          <w:sz w:val="24"/>
+          <w:szCs w:val="24"/>
+        </w:rPr>
+        <w:t xml:space="preserve"> </w:t>
+      </w:r>
+      <w:r>
+        <w:rPr>
+          <w:rFonts w:asciiTheme="minorHAnsi" w:hAnsiTheme="minorHAnsi" w:cstheme="minorHAnsi"/>
+          <w:b/>
+          <w:color w:val="auto"/>
+          <w:sz w:val="24"/>
+          <w:szCs w:val="24"/>
+        </w:rPr>
+        <w:t>Points Discussed</w:t>
+      </w:r>
+    </w:p>
+    <w:p>
+      <w:pPr>
+        <w:pStyle w:val="ListParagraph"/>
+        <w:numPr>
+          <w:ilvl w:val="0"/>
+          <w:numId w:val="11"/>
+        </w:numPr>
+        <w:rPr>
+          <w:rFonts w:cstheme="minorHAnsi"/>
+          <w:sz w:val="24"/>
+          <w:szCs w:val="24"/>
+          <w:lang w:val="en-US"/>
+        </w:rPr>
+      </w:pPr>
+      <w:r>
+        <w:rPr>
+          <w:rFonts w:cstheme="minorHAnsi"/>
+          <w:sz w:val="24"/>
+          <w:szCs w:val="24"/>
+          <w:lang w:val="en-US"/>
+        </w:rPr>
+        <w:t xml:space="preserve">Discussing points for the </w:t>
+      </w:r>
+      <w:r>
+        <w:rPr>
+          <w:rFonts w:cstheme="minorHAnsi"/>
+          <w:sz w:val="24"/>
+          <w:szCs w:val="24"/>
+          <w:lang w:val="en-US"/>
+        </w:rPr>
+        <w:t>presentation.</w:t>
+      </w:r>
+    </w:p>
+    <w:p>
+      <w:pPr>
+        <w:pStyle w:val="ListParagraph"/>
+        <w:numPr>
+          <w:ilvl w:val="0"/>
+          <w:numId w:val="11"/>
+        </w:numPr>
+        <w:rPr>
+          <w:rFonts w:cstheme="minorHAnsi"/>
+          <w:sz w:val="24"/>
+          <w:szCs w:val="24"/>
+          <w:lang w:val="en-US"/>
+        </w:rPr>
+      </w:pPr>
+      <w:r>
+        <w:rPr>
+          <w:rFonts w:cstheme="minorHAnsi"/>
+          <w:sz w:val="24"/>
+          <w:szCs w:val="24"/>
+          <w:lang w:val="en-US"/>
+        </w:rPr>
+        <w:t>Discussed milestones for the project that are completed.</w:t>
+      </w:r>
+      <w:bookmarkStart w:id="0" w:name="_GoBack"/>
+      <w:bookmarkEnd w:id="0"/>
+    </w:p>
+    <w:p>
+      <w:pPr>
+        <w:rPr>
+          <w:rFonts w:cstheme="minorHAnsi"/>
+          <w:b/>
+          <w:sz w:val="24"/>
+          <w:szCs w:val="24"/>
+          <w:u w:val="single"/>
+        </w:rPr>
+      </w:pPr>
+      <w:r>
+        <w:rPr>
+          <w:rFonts w:cstheme="minorHAnsi"/>
+          <w:b/>
+          <w:sz w:val="24"/>
+          <w:szCs w:val="24"/>
+          <w:u w:val="single"/>
+        </w:rPr>
+        <w:t>Meeting 11</w:t>
+      </w:r>
+    </w:p>
+    <w:p>
+      <w:pPr>
+        <w:rPr>
+          <w:rFonts w:cstheme="minorHAnsi"/>
+          <w:sz w:val="24"/>
+          <w:szCs w:val="24"/>
+        </w:rPr>
+      </w:pPr>
+      <w:r>
+        <w:rPr>
+          <w:rFonts w:cstheme="minorHAnsi"/>
+          <w:b/>
+          <w:sz w:val="24"/>
+          <w:szCs w:val="24"/>
+        </w:rPr>
+        <w:t>Date</w:t>
+      </w:r>
+      <w:r>
+        <w:rPr>
+          <w:rFonts w:cstheme="minorHAnsi"/>
+          <w:sz w:val="24"/>
+          <w:szCs w:val="24"/>
+        </w:rPr>
+        <w:t>: 20</w:t>
+      </w:r>
+      <w:r>
+        <w:rPr>
+          <w:rFonts w:cstheme="minorHAnsi"/>
+          <w:sz w:val="24"/>
+          <w:szCs w:val="24"/>
+          <w:vertAlign w:val="superscript"/>
+        </w:rPr>
+        <w:t>th</w:t>
+      </w:r>
+      <w:r>
+        <w:rPr>
+          <w:rFonts w:cstheme="minorHAnsi"/>
+          <w:sz w:val="24"/>
+          <w:szCs w:val="24"/>
+        </w:rPr>
+        <w:t xml:space="preserve"> September</w:t>
+      </w:r>
+    </w:p>
+    <w:p>
+      <w:pPr>
+        <w:pStyle w:val="Heading2"/>
+        <w:rPr>
+          <w:rFonts w:asciiTheme="minorHAnsi" w:hAnsiTheme="minorHAnsi" w:cstheme="minorHAnsi"/>
+          <w:b/>
+          <w:color w:val="auto"/>
+          <w:sz w:val="24"/>
+          <w:szCs w:val="24"/>
+        </w:rPr>
+      </w:pPr>
+      <w:r>
+        <w:rPr>
+          <w:rFonts w:asciiTheme="minorHAnsi" w:hAnsiTheme="minorHAnsi" w:cstheme="minorHAnsi"/>
+          <w:color w:val="auto"/>
+          <w:sz w:val="24"/>
+          <w:szCs w:val="24"/>
+        </w:rPr>
+        <w:t xml:space="preserve"> </w:t>
+      </w:r>
+      <w:r>
+        <w:rPr>
+          <w:rFonts w:asciiTheme="minorHAnsi" w:hAnsiTheme="minorHAnsi" w:cstheme="minorHAnsi"/>
+          <w:b/>
+          <w:color w:val="auto"/>
+          <w:sz w:val="24"/>
+          <w:szCs w:val="24"/>
+        </w:rPr>
+        <w:t>Points Discussed</w:t>
+      </w:r>
+    </w:p>
+    <w:p>
+      <w:pPr>
+        <w:pStyle w:val="ListParagraph"/>
+        <w:numPr>
+          <w:ilvl w:val="0"/>
+          <w:numId w:val="12"/>
+        </w:numPr>
+        <w:rPr>
+          <w:rFonts w:cstheme="minorHAnsi"/>
+          <w:sz w:val="24"/>
+          <w:szCs w:val="24"/>
+          <w:lang w:val="en-US"/>
+        </w:rPr>
+      </w:pPr>
+      <w:r>
+        <w:rPr>
+          <w:rFonts w:cstheme="minorHAnsi"/>
+          <w:sz w:val="24"/>
+          <w:szCs w:val="24"/>
+          <w:lang w:val="en-US"/>
+        </w:rPr>
+        <w:t>Making a review on the concepts required.</w:t>
+      </w:r>
+    </w:p>
+    <w:p>
+      <w:pPr>
+        <w:pStyle w:val="ListParagraph"/>
+        <w:numPr>
+          <w:ilvl w:val="0"/>
+          <w:numId w:val="12"/>
+        </w:numPr>
+        <w:rPr>
+          <w:rFonts w:cstheme="minorHAnsi"/>
+          <w:sz w:val="24"/>
+          <w:szCs w:val="24"/>
+          <w:lang w:val="en-US"/>
+        </w:rPr>
+      </w:pPr>
+      <w:r>
+        <w:rPr>
+          <w:rFonts w:cstheme="minorHAnsi"/>
+          <w:sz w:val="24"/>
+          <w:szCs w:val="24"/>
+          <w:lang w:val="en-US"/>
+        </w:rPr>
+        <w:t>Discussion of implementing methods.</w:t>
+      </w:r>
+    </w:p>
+    <w:p>
+      <w:pPr>
+        <w:rPr>
+          <w:rFonts w:cstheme="minorHAnsi"/>
+          <w:b/>
+          <w:sz w:val="24"/>
+          <w:szCs w:val="24"/>
+          <w:u w:val="single"/>
+        </w:rPr>
+      </w:pPr>
+      <w:r>
+        <w:rPr>
+          <w:rFonts w:cstheme="minorHAnsi"/>
+          <w:b/>
+          <w:sz w:val="24"/>
+          <w:szCs w:val="24"/>
+          <w:u w:val="single"/>
+        </w:rPr>
+        <w:t>Meeting 12</w:t>
+      </w:r>
+    </w:p>
+    <w:p>
+      <w:pPr>
+        <w:rPr>
+          <w:rFonts w:cstheme="minorHAnsi"/>
+          <w:sz w:val="24"/>
+          <w:szCs w:val="24"/>
+        </w:rPr>
+      </w:pPr>
+      <w:r>
+        <w:rPr>
+          <w:rFonts w:cstheme="minorHAnsi"/>
+          <w:b/>
+          <w:sz w:val="24"/>
+          <w:szCs w:val="24"/>
+        </w:rPr>
+        <w:t>Date</w:t>
+      </w:r>
+      <w:r>
+        <w:rPr>
+          <w:rFonts w:cstheme="minorHAnsi"/>
+          <w:sz w:val="24"/>
+          <w:szCs w:val="24"/>
+        </w:rPr>
+        <w:t>: 22</w:t>
+      </w:r>
+      <w:r>
+        <w:rPr>
+          <w:rFonts w:cstheme="minorHAnsi"/>
+          <w:sz w:val="24"/>
+          <w:szCs w:val="24"/>
+          <w:vertAlign w:val="superscript"/>
+        </w:rPr>
+        <w:t>nd</w:t>
+      </w:r>
+      <w:r>
+        <w:rPr>
+          <w:rFonts w:cstheme="minorHAnsi"/>
+          <w:sz w:val="24"/>
+          <w:szCs w:val="24"/>
+        </w:rPr>
+        <w:t xml:space="preserve"> September</w:t>
+      </w:r>
+    </w:p>
+    <w:p>
+      <w:pPr>
+        <w:pStyle w:val="Heading2"/>
+        <w:rPr>
+          <w:rFonts w:asciiTheme="minorHAnsi" w:hAnsiTheme="minorHAnsi" w:cstheme="minorHAnsi"/>
+          <w:b/>
+          <w:color w:val="auto"/>
+          <w:sz w:val="24"/>
+          <w:szCs w:val="24"/>
+        </w:rPr>
+      </w:pPr>
+      <w:r>
+        <w:rPr>
+          <w:rFonts w:asciiTheme="minorHAnsi" w:hAnsiTheme="minorHAnsi" w:cstheme="minorHAnsi"/>
+          <w:color w:val="auto"/>
+          <w:sz w:val="24"/>
+          <w:szCs w:val="24"/>
+        </w:rPr>
+        <w:t xml:space="preserve"> </w:t>
+      </w:r>
+      <w:r>
+        <w:rPr>
+          <w:rFonts w:asciiTheme="minorHAnsi" w:hAnsiTheme="minorHAnsi" w:cstheme="minorHAnsi"/>
+          <w:b/>
+          <w:color w:val="auto"/>
+          <w:sz w:val="24"/>
+          <w:szCs w:val="24"/>
+        </w:rPr>
+        <w:t>Points Discussed</w:t>
+      </w:r>
+    </w:p>
+    <w:p>
+      <w:pPr>
+        <w:pStyle w:val="ListParagraph"/>
+        <w:numPr>
+          <w:ilvl w:val="0"/>
+          <w:numId w:val="13"/>
+        </w:numPr>
+        <w:rPr>
+          <w:rFonts w:cstheme="minorHAnsi"/>
+          <w:sz w:val="24"/>
+          <w:szCs w:val="24"/>
+          <w:lang w:val="en-US"/>
+        </w:rPr>
+      </w:pPr>
+      <w:r>
+        <w:rPr>
+          <w:rFonts w:cstheme="minorHAnsi"/>
+          <w:sz w:val="24"/>
+          <w:szCs w:val="24"/>
+          <w:lang w:val="en-US"/>
+        </w:rPr>
+        <w:t>Making a review on the concepts required.</w:t>
+      </w:r>
+    </w:p>
+    <w:p>
+      <w:pPr>
+        <w:pStyle w:val="ListParagraph"/>
+        <w:numPr>
+          <w:ilvl w:val="0"/>
+          <w:numId w:val="13"/>
+        </w:numPr>
+        <w:rPr>
+          <w:rFonts w:cstheme="minorHAnsi"/>
+          <w:sz w:val="24"/>
+          <w:szCs w:val="24"/>
+          <w:lang w:val="en-US"/>
+        </w:rPr>
+      </w:pPr>
+      <w:r>
+        <w:rPr>
+          <w:rFonts w:cstheme="minorHAnsi"/>
+          <w:sz w:val="24"/>
+          <w:szCs w:val="24"/>
+          <w:lang w:val="en-US"/>
+        </w:rPr>
+        <w:t>Discussion of implementing methods.</w:t>
+      </w:r>
+    </w:p>
+    <w:p>
+      <w:pPr>
+        <w:rPr>
+          <w:rFonts w:cstheme="minorHAnsi"/>
+          <w:b/>
+          <w:sz w:val="24"/>
+          <w:szCs w:val="24"/>
+          <w:u w:val="single"/>
+        </w:rPr>
+      </w:pPr>
+      <w:r>
+        <w:rPr>
+          <w:rFonts w:cstheme="minorHAnsi"/>
+          <w:b/>
+          <w:sz w:val="24"/>
+          <w:szCs w:val="24"/>
+          <w:u w:val="single"/>
+        </w:rPr>
+        <w:t>Meeting 13</w:t>
+      </w:r>
+    </w:p>
+    <w:p>
+      <w:pPr>
+        <w:rPr>
+          <w:rFonts w:cstheme="minorHAnsi"/>
+          <w:sz w:val="24"/>
+          <w:szCs w:val="24"/>
+        </w:rPr>
+      </w:pPr>
+      <w:r>
+        <w:rPr>
+          <w:rFonts w:cstheme="minorHAnsi"/>
+          <w:b/>
+          <w:sz w:val="24"/>
+          <w:szCs w:val="24"/>
+        </w:rPr>
+        <w:t>Date</w:t>
+      </w:r>
+      <w:r>
+        <w:rPr>
+          <w:rFonts w:cstheme="minorHAnsi"/>
+          <w:sz w:val="24"/>
+          <w:szCs w:val="24"/>
+        </w:rPr>
+        <w:t>: 27</w:t>
+      </w:r>
+      <w:r>
+        <w:rPr>
+          <w:rFonts w:cstheme="minorHAnsi"/>
+          <w:sz w:val="24"/>
+          <w:szCs w:val="24"/>
+          <w:vertAlign w:val="superscript"/>
+        </w:rPr>
+        <w:t>th</w:t>
+      </w:r>
+      <w:r>
+        <w:rPr>
+          <w:rFonts w:cstheme="minorHAnsi"/>
+          <w:sz w:val="24"/>
+          <w:szCs w:val="24"/>
+        </w:rPr>
+        <w:t xml:space="preserve"> September</w:t>
+      </w:r>
+    </w:p>
+    <w:p>
+      <w:pPr>
+        <w:pStyle w:val="Heading2"/>
+        <w:rPr>
+          <w:rFonts w:asciiTheme="minorHAnsi" w:hAnsiTheme="minorHAnsi" w:cstheme="minorHAnsi"/>
+          <w:b/>
+          <w:color w:val="auto"/>
+          <w:sz w:val="24"/>
+          <w:szCs w:val="24"/>
+        </w:rPr>
+      </w:pPr>
+      <w:r>
+        <w:rPr>
+          <w:rFonts w:asciiTheme="minorHAnsi" w:hAnsiTheme="minorHAnsi" w:cstheme="minorHAnsi"/>
+          <w:color w:val="auto"/>
+          <w:sz w:val="24"/>
+          <w:szCs w:val="24"/>
+        </w:rPr>
+        <w:t xml:space="preserve"> </w:t>
+      </w:r>
+      <w:r>
+        <w:rPr>
+          <w:rFonts w:asciiTheme="minorHAnsi" w:hAnsiTheme="minorHAnsi" w:cstheme="minorHAnsi"/>
+          <w:b/>
+          <w:color w:val="auto"/>
+          <w:sz w:val="24"/>
+          <w:szCs w:val="24"/>
+        </w:rPr>
+        <w:t>Points Discussed</w:t>
+      </w:r>
+    </w:p>
+    <w:p>
+      <w:pPr>
+        <w:pStyle w:val="ListParagraph"/>
+        <w:numPr>
+          <w:ilvl w:val="0"/>
+          <w:numId w:val="14"/>
+        </w:numPr>
+        <w:rPr>
+          <w:rFonts w:cstheme="minorHAnsi"/>
+          <w:sz w:val="24"/>
+          <w:szCs w:val="24"/>
+          <w:lang w:val="en-US"/>
+        </w:rPr>
+      </w:pPr>
+      <w:r>
+        <w:rPr>
+          <w:rFonts w:cstheme="minorHAnsi"/>
+          <w:sz w:val="24"/>
+          <w:szCs w:val="24"/>
+          <w:lang w:val="en-US"/>
+        </w:rPr>
+        <w:t>Making a review on the concepts required.</w:t>
+      </w:r>
+    </w:p>
+    <w:p>
+      <w:pPr>
+        <w:pStyle w:val="ListParagraph"/>
+        <w:numPr>
+          <w:ilvl w:val="0"/>
+          <w:numId w:val="14"/>
+        </w:numPr>
+        <w:rPr>
+          <w:rFonts w:cstheme="minorHAnsi"/>
+          <w:sz w:val="24"/>
+          <w:szCs w:val="24"/>
+          <w:lang w:val="en-US"/>
+        </w:rPr>
+      </w:pPr>
+      <w:r>
+        <w:rPr>
+          <w:rFonts w:cstheme="minorHAnsi"/>
+          <w:sz w:val="24"/>
+          <w:szCs w:val="24"/>
+          <w:lang w:val="en-US"/>
+        </w:rPr>
+        <w:t>Discussion of implementing methods.</w:t>
+      </w:r>
+    </w:p>
+    <w:p/>
+    <w:p>
+      <w:pPr>
+        <w:rPr>
+          <w:rFonts w:cstheme="minorHAnsi"/>
+          <w:b/>
+          <w:sz w:val="24"/>
+          <w:szCs w:val="24"/>
+          <w:u w:val="single"/>
+        </w:rPr>
+      </w:pPr>
+      <w:r>
+        <w:rPr>
+          <w:rFonts w:cstheme="minorHAnsi"/>
+          <w:b/>
+          <w:sz w:val="24"/>
+          <w:szCs w:val="24"/>
+          <w:u w:val="single"/>
+        </w:rPr>
+        <w:t>Meeting 14</w:t>
+      </w:r>
+    </w:p>
+    <w:p>
+      <w:pPr>
+        <w:rPr>
+          <w:rFonts w:cstheme="minorHAnsi"/>
+          <w:sz w:val="24"/>
+          <w:szCs w:val="24"/>
+        </w:rPr>
+      </w:pPr>
+      <w:r>
+        <w:rPr>
+          <w:rFonts w:cstheme="minorHAnsi"/>
+          <w:b/>
+          <w:sz w:val="24"/>
+          <w:szCs w:val="24"/>
+        </w:rPr>
+        <w:lastRenderedPageBreak/>
+        <w:t>Date</w:t>
+      </w:r>
+      <w:r>
+        <w:rPr>
+          <w:rFonts w:cstheme="minorHAnsi"/>
+          <w:sz w:val="24"/>
+          <w:szCs w:val="24"/>
+        </w:rPr>
+        <w:t>: 29</w:t>
+      </w:r>
+      <w:r>
+        <w:rPr>
+          <w:rFonts w:cstheme="minorHAnsi"/>
+          <w:sz w:val="24"/>
+          <w:szCs w:val="24"/>
+          <w:vertAlign w:val="superscript"/>
+        </w:rPr>
+        <w:t>th</w:t>
+      </w:r>
+      <w:r>
+        <w:rPr>
+          <w:rFonts w:cstheme="minorHAnsi"/>
+          <w:sz w:val="24"/>
+          <w:szCs w:val="24"/>
+        </w:rPr>
+        <w:t xml:space="preserve"> September</w:t>
+      </w:r>
+    </w:p>
+    <w:p>
+      <w:pPr>
+        <w:pStyle w:val="Heading2"/>
+        <w:rPr>
+          <w:rFonts w:asciiTheme="minorHAnsi" w:hAnsiTheme="minorHAnsi" w:cstheme="minorHAnsi"/>
+          <w:b/>
+          <w:color w:val="auto"/>
+          <w:sz w:val="24"/>
+          <w:szCs w:val="24"/>
+        </w:rPr>
+      </w:pPr>
+      <w:r>
+        <w:rPr>
+          <w:rFonts w:asciiTheme="minorHAnsi" w:hAnsiTheme="minorHAnsi" w:cstheme="minorHAnsi"/>
+          <w:color w:val="auto"/>
+          <w:sz w:val="24"/>
+          <w:szCs w:val="24"/>
+        </w:rPr>
+        <w:t xml:space="preserve"> </w:t>
+      </w:r>
+      <w:r>
+        <w:rPr>
+          <w:rFonts w:asciiTheme="minorHAnsi" w:hAnsiTheme="minorHAnsi" w:cstheme="minorHAnsi"/>
+          <w:b/>
+          <w:color w:val="auto"/>
+          <w:sz w:val="24"/>
+          <w:szCs w:val="24"/>
+        </w:rPr>
+        <w:t>Points Discussed</w:t>
+      </w:r>
+    </w:p>
+    <w:p>
+      <w:pPr>
+        <w:pStyle w:val="ListParagraph"/>
+        <w:numPr>
+          <w:ilvl w:val="0"/>
+          <w:numId w:val="15"/>
+        </w:numPr>
+        <w:rPr>
+          <w:rFonts w:cstheme="minorHAnsi"/>
+          <w:sz w:val="24"/>
+          <w:szCs w:val="24"/>
+          <w:lang w:val="en-US"/>
+        </w:rPr>
+      </w:pPr>
+      <w:r>
+        <w:rPr>
+          <w:rFonts w:cstheme="minorHAnsi"/>
+          <w:sz w:val="24"/>
+          <w:szCs w:val="24"/>
+          <w:lang w:val="en-US"/>
+        </w:rPr>
+        <w:t>Making a review on the concepts required.</w:t>
+      </w:r>
+    </w:p>
+    <w:p>
+      <w:pPr>
+        <w:pStyle w:val="ListParagraph"/>
+        <w:numPr>
+          <w:ilvl w:val="0"/>
+          <w:numId w:val="15"/>
+        </w:numPr>
+        <w:rPr>
+          <w:rFonts w:cstheme="minorHAnsi"/>
+          <w:sz w:val="24"/>
+          <w:szCs w:val="24"/>
+          <w:lang w:val="en-US"/>
+        </w:rPr>
+      </w:pPr>
+      <w:r>
+        <w:rPr>
+          <w:rFonts w:cstheme="minorHAnsi"/>
+          <w:sz w:val="24"/>
+          <w:szCs w:val="24"/>
+          <w:lang w:val="en-US"/>
+        </w:rPr>
+        <w:t>Discussion of implementing methods.</w:t>
+      </w:r>
+    </w:p>
+    <w:p/>
+    <w:p>
+      <w:pPr>
+        <w:rPr>
+          <w:rFonts w:cstheme="minorHAnsi"/>
+          <w:b/>
+          <w:sz w:val="24"/>
+          <w:szCs w:val="24"/>
+          <w:u w:val="single"/>
+        </w:rPr>
+      </w:pPr>
+      <w:r>
+        <w:rPr>
+          <w:rFonts w:cstheme="minorHAnsi"/>
+          <w:b/>
+          <w:sz w:val="24"/>
+          <w:szCs w:val="24"/>
+          <w:u w:val="single"/>
+        </w:rPr>
+        <w:t>Meeting 15</w:t>
+      </w:r>
+    </w:p>
+    <w:p>
+      <w:pPr>
+        <w:rPr>
+          <w:rFonts w:cstheme="minorHAnsi"/>
+          <w:sz w:val="24"/>
+          <w:szCs w:val="24"/>
+        </w:rPr>
+      </w:pPr>
+      <w:r>
+        <w:rPr>
+          <w:rFonts w:cstheme="minorHAnsi"/>
+          <w:b/>
+          <w:sz w:val="24"/>
+          <w:szCs w:val="24"/>
+        </w:rPr>
+        <w:t>Date</w:t>
+      </w:r>
+      <w:r>
+        <w:rPr>
+          <w:rFonts w:cstheme="minorHAnsi"/>
+          <w:sz w:val="24"/>
+          <w:szCs w:val="24"/>
+        </w:rPr>
+        <w:t>: 04</w:t>
+      </w:r>
+      <w:r>
+        <w:rPr>
+          <w:rFonts w:cstheme="minorHAnsi"/>
+          <w:sz w:val="24"/>
+          <w:szCs w:val="24"/>
+          <w:vertAlign w:val="superscript"/>
+        </w:rPr>
+        <w:t>th</w:t>
+      </w:r>
+      <w:r>
+        <w:rPr>
+          <w:rFonts w:cstheme="minorHAnsi"/>
+          <w:sz w:val="24"/>
+          <w:szCs w:val="24"/>
+        </w:rPr>
+        <w:t xml:space="preserve"> </w:t>
+      </w:r>
+      <w:r>
+        <w:rPr>
+          <w:rFonts w:cstheme="minorHAnsi"/>
+          <w:sz w:val="24"/>
+          <w:szCs w:val="24"/>
+        </w:rPr>
+        <w:t>October</w:t>
+      </w:r>
+    </w:p>
+    <w:p>
+      <w:pPr>
+        <w:pStyle w:val="Heading2"/>
+        <w:rPr>
+          <w:rFonts w:asciiTheme="minorHAnsi" w:hAnsiTheme="minorHAnsi" w:cstheme="minorHAnsi"/>
+          <w:b/>
+          <w:color w:val="auto"/>
+          <w:sz w:val="24"/>
+          <w:szCs w:val="24"/>
+        </w:rPr>
+      </w:pPr>
+      <w:r>
+        <w:rPr>
+          <w:rFonts w:asciiTheme="minorHAnsi" w:hAnsiTheme="minorHAnsi" w:cstheme="minorHAnsi"/>
+          <w:color w:val="auto"/>
+          <w:sz w:val="24"/>
+          <w:szCs w:val="24"/>
+        </w:rPr>
+        <w:t xml:space="preserve"> </w:t>
+      </w:r>
+      <w:r>
+        <w:rPr>
+          <w:rFonts w:asciiTheme="minorHAnsi" w:hAnsiTheme="minorHAnsi" w:cstheme="minorHAnsi"/>
+          <w:b/>
+          <w:color w:val="auto"/>
+          <w:sz w:val="24"/>
+          <w:szCs w:val="24"/>
+        </w:rPr>
+        <w:t>Points Discussed</w:t>
+      </w:r>
+    </w:p>
+    <w:p>
+      <w:pPr>
+        <w:pStyle w:val="ListParagraph"/>
+        <w:numPr>
+          <w:ilvl w:val="0"/>
+          <w:numId w:val="16"/>
+        </w:numPr>
+        <w:rPr>
+          <w:rFonts w:cstheme="minorHAnsi"/>
+          <w:sz w:val="24"/>
+          <w:szCs w:val="24"/>
+          <w:lang w:val="en-US"/>
+        </w:rPr>
+      </w:pPr>
+      <w:r>
+        <w:rPr>
+          <w:rFonts w:cstheme="minorHAnsi"/>
+          <w:sz w:val="24"/>
+          <w:szCs w:val="24"/>
+          <w:lang w:val="en-US"/>
+        </w:rPr>
+        <w:t>Making a review on the concepts required.</w:t>
+      </w:r>
+    </w:p>
+    <w:p>
+      <w:pPr>
+        <w:pStyle w:val="ListParagraph"/>
+        <w:numPr>
+          <w:ilvl w:val="0"/>
+          <w:numId w:val="16"/>
+        </w:numPr>
+        <w:rPr>
+          <w:rFonts w:cstheme="minorHAnsi"/>
+          <w:sz w:val="24"/>
+          <w:szCs w:val="24"/>
+          <w:lang w:val="en-US"/>
+        </w:rPr>
+      </w:pPr>
+      <w:r>
+        <w:rPr>
+          <w:rFonts w:cstheme="minorHAnsi"/>
+          <w:sz w:val="24"/>
+          <w:szCs w:val="24"/>
+          <w:lang w:val="en-US"/>
+        </w:rPr>
+        <w:t>Discussion of implementing methods.</w:t>
+      </w:r>
+    </w:p>
+    <w:p/>
+    <w:p>
+      <w:pPr>
+        <w:rPr>
+          <w:rFonts w:cstheme="minorHAnsi"/>
+          <w:b/>
+          <w:sz w:val="24"/>
+          <w:szCs w:val="24"/>
+          <w:u w:val="single"/>
+        </w:rPr>
+      </w:pPr>
+      <w:r>
+        <w:rPr>
+          <w:rFonts w:cstheme="minorHAnsi"/>
+          <w:b/>
+          <w:sz w:val="24"/>
+          <w:szCs w:val="24"/>
+          <w:u w:val="single"/>
+        </w:rPr>
+        <w:t>Meeting 16</w:t>
+      </w:r>
+    </w:p>
+    <w:p>
+      <w:pPr>
+        <w:rPr>
+          <w:rFonts w:cstheme="minorHAnsi"/>
+          <w:sz w:val="24"/>
+          <w:szCs w:val="24"/>
+        </w:rPr>
+      </w:pPr>
+      <w:r>
+        <w:rPr>
+          <w:rFonts w:cstheme="minorHAnsi"/>
+          <w:b/>
+          <w:sz w:val="24"/>
+          <w:szCs w:val="24"/>
+        </w:rPr>
+        <w:t>Date</w:t>
+      </w:r>
+      <w:r>
+        <w:rPr>
+          <w:rFonts w:cstheme="minorHAnsi"/>
+          <w:sz w:val="24"/>
+          <w:szCs w:val="24"/>
+        </w:rPr>
+        <w:t>: 0</w:t>
+      </w:r>
+      <w:r>
+        <w:rPr>
+          <w:rFonts w:cstheme="minorHAnsi"/>
+          <w:sz w:val="24"/>
+          <w:szCs w:val="24"/>
+        </w:rPr>
+        <w:t>6</w:t>
+      </w:r>
+      <w:r>
+        <w:rPr>
+          <w:rFonts w:cstheme="minorHAnsi"/>
+          <w:sz w:val="24"/>
+          <w:szCs w:val="24"/>
+          <w:vertAlign w:val="superscript"/>
+        </w:rPr>
+        <w:t>th</w:t>
+      </w:r>
+      <w:r>
+        <w:rPr>
+          <w:rFonts w:cstheme="minorHAnsi"/>
+          <w:sz w:val="24"/>
+          <w:szCs w:val="24"/>
+        </w:rPr>
+        <w:t xml:space="preserve"> </w:t>
+      </w:r>
+      <w:r>
+        <w:rPr>
+          <w:rFonts w:cstheme="minorHAnsi"/>
+          <w:sz w:val="24"/>
+          <w:szCs w:val="24"/>
+        </w:rPr>
+        <w:t>October</w:t>
+      </w:r>
+    </w:p>
+    <w:p>
+      <w:pPr>
+        <w:pStyle w:val="Heading2"/>
+        <w:rPr>
+          <w:rFonts w:asciiTheme="minorHAnsi" w:hAnsiTheme="minorHAnsi" w:cstheme="minorHAnsi"/>
+          <w:b/>
+          <w:color w:val="auto"/>
+          <w:sz w:val="24"/>
+          <w:szCs w:val="24"/>
+        </w:rPr>
+      </w:pPr>
+      <w:r>
+        <w:rPr>
+          <w:rFonts w:asciiTheme="minorHAnsi" w:hAnsiTheme="minorHAnsi" w:cstheme="minorHAnsi"/>
+          <w:color w:val="auto"/>
+          <w:sz w:val="24"/>
+          <w:szCs w:val="24"/>
+        </w:rPr>
+        <w:t xml:space="preserve"> </w:t>
+      </w:r>
+      <w:r>
+        <w:rPr>
+          <w:rFonts w:asciiTheme="minorHAnsi" w:hAnsiTheme="minorHAnsi" w:cstheme="minorHAnsi"/>
+          <w:b/>
+          <w:color w:val="auto"/>
+          <w:sz w:val="24"/>
+          <w:szCs w:val="24"/>
+        </w:rPr>
+        <w:t>Points Discussed</w:t>
+      </w:r>
+    </w:p>
+    <w:p>
+      <w:pPr>
+        <w:pStyle w:val="ListParagraph"/>
+        <w:numPr>
+          <w:ilvl w:val="0"/>
+          <w:numId w:val="17"/>
+        </w:numPr>
+        <w:rPr>
+          <w:rFonts w:cstheme="minorHAnsi"/>
+          <w:sz w:val="24"/>
+          <w:szCs w:val="24"/>
+          <w:lang w:val="en-US"/>
+        </w:rPr>
+      </w:pPr>
+      <w:r>
+        <w:rPr>
+          <w:rFonts w:cstheme="minorHAnsi"/>
+          <w:sz w:val="24"/>
+          <w:szCs w:val="24"/>
+          <w:lang w:val="en-US"/>
+        </w:rPr>
+        <w:t>Making a review on the concepts required.</w:t>
+      </w:r>
+    </w:p>
+    <w:p>
+      <w:pPr>
+        <w:pStyle w:val="ListParagraph"/>
+        <w:numPr>
+          <w:ilvl w:val="0"/>
+          <w:numId w:val="17"/>
+        </w:numPr>
+        <w:rPr>
+          <w:rFonts w:cstheme="minorHAnsi"/>
+          <w:sz w:val="24"/>
+          <w:szCs w:val="24"/>
+          <w:lang w:val="en-US"/>
+        </w:rPr>
+      </w:pPr>
+      <w:r>
+        <w:rPr>
+          <w:rFonts w:cstheme="minorHAnsi"/>
+          <w:sz w:val="24"/>
+          <w:szCs w:val="24"/>
+          <w:lang w:val="en-US"/>
+        </w:rPr>
+        <w:t>Discussion of implementing methods.</w:t>
+      </w:r>
+    </w:p>
+    <w:p/>
+    <w:p>
+      <w:pPr>
+        <w:rPr>
+          <w:rFonts w:cstheme="minorHAnsi"/>
+          <w:b/>
+          <w:sz w:val="24"/>
+          <w:szCs w:val="24"/>
+          <w:u w:val="single"/>
+        </w:rPr>
+      </w:pPr>
+      <w:r>
+        <w:rPr>
+          <w:rFonts w:cstheme="minorHAnsi"/>
+          <w:b/>
+          <w:sz w:val="24"/>
+          <w:szCs w:val="24"/>
+          <w:u w:val="single"/>
+        </w:rPr>
+        <w:t>Meeting 1</w:t>
+      </w:r>
+      <w:r>
+        <w:rPr>
+          <w:rFonts w:cstheme="minorHAnsi"/>
+          <w:b/>
+          <w:sz w:val="24"/>
+          <w:szCs w:val="24"/>
+          <w:u w:val="single"/>
+        </w:rPr>
+        <w:t>7</w:t>
+      </w:r>
+    </w:p>
+    <w:p>
+      <w:pPr>
+        <w:rPr>
+          <w:rFonts w:cstheme="minorHAnsi"/>
+          <w:sz w:val="24"/>
+          <w:szCs w:val="24"/>
+        </w:rPr>
+      </w:pPr>
+      <w:r>
+        <w:rPr>
+          <w:rFonts w:cstheme="minorHAnsi"/>
+          <w:b/>
+          <w:sz w:val="24"/>
+          <w:szCs w:val="24"/>
+        </w:rPr>
+        <w:t>Date</w:t>
+      </w:r>
+      <w:r>
+        <w:rPr>
+          <w:rFonts w:cstheme="minorHAnsi"/>
+          <w:sz w:val="24"/>
+          <w:szCs w:val="24"/>
+        </w:rPr>
+        <w:t>: 11</w:t>
+      </w:r>
+      <w:r>
+        <w:rPr>
+          <w:rFonts w:cstheme="minorHAnsi"/>
+          <w:sz w:val="24"/>
+          <w:szCs w:val="24"/>
+          <w:vertAlign w:val="superscript"/>
+        </w:rPr>
+        <w:t>th</w:t>
+      </w:r>
+      <w:r>
+        <w:rPr>
+          <w:rFonts w:cstheme="minorHAnsi"/>
+          <w:sz w:val="24"/>
+          <w:szCs w:val="24"/>
+        </w:rPr>
+        <w:t xml:space="preserve"> </w:t>
+      </w:r>
+      <w:r>
+        <w:rPr>
+          <w:rFonts w:cstheme="minorHAnsi"/>
+          <w:sz w:val="24"/>
+          <w:szCs w:val="24"/>
+        </w:rPr>
+        <w:t>October</w:t>
+      </w:r>
+    </w:p>
+    <w:p>
+      <w:pPr>
+        <w:pStyle w:val="Heading2"/>
+        <w:rPr>
+          <w:rFonts w:asciiTheme="minorHAnsi" w:hAnsiTheme="minorHAnsi" w:cstheme="minorHAnsi"/>
+          <w:b/>
+          <w:color w:val="auto"/>
+          <w:sz w:val="24"/>
+          <w:szCs w:val="24"/>
+        </w:rPr>
+      </w:pPr>
+      <w:r>
+        <w:rPr>
+          <w:rFonts w:asciiTheme="minorHAnsi" w:hAnsiTheme="minorHAnsi" w:cstheme="minorHAnsi"/>
+          <w:color w:val="auto"/>
+          <w:sz w:val="24"/>
+          <w:szCs w:val="24"/>
+        </w:rPr>
+        <w:t xml:space="preserve"> </w:t>
+      </w:r>
+      <w:r>
+        <w:rPr>
+          <w:rFonts w:asciiTheme="minorHAnsi" w:hAnsiTheme="minorHAnsi" w:cstheme="minorHAnsi"/>
+          <w:b/>
+          <w:color w:val="auto"/>
+          <w:sz w:val="24"/>
+          <w:szCs w:val="24"/>
+        </w:rPr>
+        <w:t>Points Discussed</w:t>
+      </w:r>
+    </w:p>
+    <w:p>
+      <w:pPr>
+        <w:pStyle w:val="ListParagraph"/>
+        <w:numPr>
+          <w:ilvl w:val="0"/>
+          <w:numId w:val="18"/>
+        </w:numPr>
+        <w:rPr>
+          <w:rFonts w:cstheme="minorHAnsi"/>
+          <w:sz w:val="24"/>
+          <w:szCs w:val="24"/>
+          <w:lang w:val="en-US"/>
+        </w:rPr>
+      </w:pPr>
+      <w:r>
+        <w:rPr>
+          <w:rFonts w:cstheme="minorHAnsi"/>
+          <w:sz w:val="24"/>
+          <w:szCs w:val="24"/>
+          <w:lang w:val="en-US"/>
+        </w:rPr>
+        <w:t>Making a review on the concepts required.</w:t>
+      </w:r>
+    </w:p>
+    <w:p>
+      <w:pPr>
+        <w:pStyle w:val="ListParagraph"/>
+        <w:numPr>
+          <w:ilvl w:val="0"/>
+          <w:numId w:val="18"/>
         </w:numPr>
         <w:rPr>
           <w:rFonts w:cstheme="minorHAnsi"/>
@@ -4233,6 +5523,95 @@
     </w:lvl>
   </w:abstractNum>
   <w:abstractNum w:abstractNumId="3" w15:restartNumberingAfterBreak="0">
+    <w:nsid w:val="198068EE"/>
+    <w:multiLevelType w:val="hybridMultilevel"/>
+    <w:tmpl w:val="6FB02DD4"/>
+    <w:lvl w:ilvl="0" w:tplc="1CB47A3E">
+      <w:start w:val="1"/>
+      <w:numFmt w:val="decimal"/>
+      <w:lvlText w:val="%1."/>
+      <w:lvlJc w:val="left"/>
+      <w:pPr>
+        <w:ind w:left="615" w:hanging="360"/>
+      </w:pPr>
+      <w:rPr>
+        <w:rFonts w:hint="default"/>
+      </w:rPr>
+    </w:lvl>
+    <w:lvl w:ilvl="1" w:tplc="40090019" w:tentative="1">
+      <w:start w:val="1"/>
+      <w:numFmt w:val="lowerLetter"/>
+      <w:lvlText w:val="%2."/>
+      <w:lvlJc w:val="left"/>
+      <w:pPr>
+        <w:ind w:left="1440" w:hanging="360"/>
+      </w:pPr>
+    </w:lvl>
+    <w:lvl w:ilvl="2" w:tplc="4009001B" w:tentative="1">
+      <w:start w:val="1"/>
+      <w:numFmt w:val="lowerRoman"/>
+      <w:lvlText w:val="%3."/>
+      <w:lvlJc w:val="right"/>
+      <w:pPr>
+        <w:ind w:left="2160" w:hanging="180"/>
+      </w:pPr>
+    </w:lvl>
+    <w:lvl w:ilvl="3" w:tplc="4009000F" w:tentative="1">
+      <w:start w:val="1"/>
+      <w:numFmt w:val="decimal"/>
+      <w:lvlText w:val="%4."/>
+      <w:lvlJc w:val="left"/>
+      <w:pPr>
+        <w:ind w:left="2880" w:hanging="360"/>
+      </w:pPr>
+    </w:lvl>
+    <w:lvl w:ilvl="4" w:tplc="40090019" w:tentative="1">
+      <w:start w:val="1"/>
+      <w:numFmt w:val="lowerLetter"/>
+      <w:lvlText w:val="%5."/>
+      <w:lvlJc w:val="left"/>
+      <w:pPr>
+        <w:ind w:left="3600" w:hanging="360"/>
+      </w:pPr>
+    </w:lvl>
+    <w:lvl w:ilvl="5" w:tplc="4009001B" w:tentative="1">
+      <w:start w:val="1"/>
+      <w:numFmt w:val="lowerRoman"/>
+      <w:lvlText w:val="%6."/>
+      <w:lvlJc w:val="right"/>
+      <w:pPr>
+        <w:ind w:left="4320" w:hanging="180"/>
+      </w:pPr>
+    </w:lvl>
+    <w:lvl w:ilvl="6" w:tplc="4009000F" w:tentative="1">
+      <w:start w:val="1"/>
+      <w:numFmt w:val="decimal"/>
+      <w:lvlText w:val="%7."/>
+      <w:lvlJc w:val="left"/>
+      <w:pPr>
+        <w:ind w:left="5040" w:hanging="360"/>
+      </w:pPr>
+    </w:lvl>
+    <w:lvl w:ilvl="7" w:tplc="40090019" w:tentative="1">
+      <w:start w:val="1"/>
+      <w:numFmt w:val="lowerLetter"/>
+      <w:lvlText w:val="%8."/>
+      <w:lvlJc w:val="left"/>
+      <w:pPr>
+        <w:ind w:left="5760" w:hanging="360"/>
+      </w:pPr>
+    </w:lvl>
+    <w:lvl w:ilvl="8" w:tplc="4009001B" w:tentative="1">
+      <w:start w:val="1"/>
+      <w:numFmt w:val="lowerRoman"/>
+      <w:lvlText w:val="%9."/>
+      <w:lvlJc w:val="right"/>
+      <w:pPr>
+        <w:ind w:left="6480" w:hanging="180"/>
+      </w:pPr>
+    </w:lvl>
+  </w:abstractNum>
+  <w:abstractNum w:abstractNumId="4" w15:restartNumberingAfterBreak="0">
     <w:nsid w:val="229B573D"/>
     <w:multiLevelType w:val="hybridMultilevel"/>
     <w:tmpl w:val="B14C547C"/>
@@ -4321,7 +5700,96 @@
       </w:pPr>
     </w:lvl>
   </w:abstractNum>
-  <w:abstractNum w:abstractNumId="4" w15:restartNumberingAfterBreak="0">
+  <w:abstractNum w:abstractNumId="5" w15:restartNumberingAfterBreak="0">
+    <w:nsid w:val="2BAD41F0"/>
+    <w:multiLevelType w:val="hybridMultilevel"/>
+    <w:tmpl w:val="6FB02DD4"/>
+    <w:lvl w:ilvl="0" w:tplc="1CB47A3E">
+      <w:start w:val="1"/>
+      <w:numFmt w:val="decimal"/>
+      <w:lvlText w:val="%1."/>
+      <w:lvlJc w:val="left"/>
+      <w:pPr>
+        <w:ind w:left="615" w:hanging="360"/>
+      </w:pPr>
+      <w:rPr>
+        <w:rFonts w:hint="default"/>
+      </w:rPr>
+    </w:lvl>
+    <w:lvl w:ilvl="1" w:tplc="40090019" w:tentative="1">
+      <w:start w:val="1"/>
+      <w:numFmt w:val="lowerLetter"/>
+      <w:lvlText w:val="%2."/>
+      <w:lvlJc w:val="left"/>
+      <w:pPr>
+        <w:ind w:left="1440" w:hanging="360"/>
+      </w:pPr>
+    </w:lvl>
+    <w:lvl w:ilvl="2" w:tplc="4009001B" w:tentative="1">
+      <w:start w:val="1"/>
+      <w:numFmt w:val="lowerRoman"/>
+      <w:lvlText w:val="%3."/>
+      <w:lvlJc w:val="right"/>
+      <w:pPr>
+        <w:ind w:left="2160" w:hanging="180"/>
+      </w:pPr>
+    </w:lvl>
+    <w:lvl w:ilvl="3" w:tplc="4009000F" w:tentative="1">
+      <w:start w:val="1"/>
+      <w:numFmt w:val="decimal"/>
+      <w:lvlText w:val="%4."/>
+      <w:lvlJc w:val="left"/>
+      <w:pPr>
+        <w:ind w:left="2880" w:hanging="360"/>
+      </w:pPr>
+    </w:lvl>
+    <w:lvl w:ilvl="4" w:tplc="40090019" w:tentative="1">
+      <w:start w:val="1"/>
+      <w:numFmt w:val="lowerLetter"/>
+      <w:lvlText w:val="%5."/>
+      <w:lvlJc w:val="left"/>
+      <w:pPr>
+        <w:ind w:left="3600" w:hanging="360"/>
+      </w:pPr>
+    </w:lvl>
+    <w:lvl w:ilvl="5" w:tplc="4009001B" w:tentative="1">
+      <w:start w:val="1"/>
+      <w:numFmt w:val="lowerRoman"/>
+      <w:lvlText w:val="%6."/>
+      <w:lvlJc w:val="right"/>
+      <w:pPr>
+        <w:ind w:left="4320" w:hanging="180"/>
+      </w:pPr>
+    </w:lvl>
+    <w:lvl w:ilvl="6" w:tplc="4009000F" w:tentative="1">
+      <w:start w:val="1"/>
+      <w:numFmt w:val="decimal"/>
+      <w:lvlText w:val="%7."/>
+      <w:lvlJc w:val="left"/>
+      <w:pPr>
+        <w:ind w:left="5040" w:hanging="360"/>
+      </w:pPr>
+    </w:lvl>
+    <w:lvl w:ilvl="7" w:tplc="40090019" w:tentative="1">
+      <w:start w:val="1"/>
+      <w:numFmt w:val="lowerLetter"/>
+      <w:lvlText w:val="%8."/>
+      <w:lvlJc w:val="left"/>
+      <w:pPr>
+        <w:ind w:left="5760" w:hanging="360"/>
+      </w:pPr>
+    </w:lvl>
+    <w:lvl w:ilvl="8" w:tplc="4009001B" w:tentative="1">
+      <w:start w:val="1"/>
+      <w:numFmt w:val="lowerRoman"/>
+      <w:lvlText w:val="%9."/>
+      <w:lvlJc w:val="right"/>
+      <w:pPr>
+        <w:ind w:left="6480" w:hanging="180"/>
+      </w:pPr>
+    </w:lvl>
+  </w:abstractNum>
+  <w:abstractNum w:abstractNumId="6" w15:restartNumberingAfterBreak="0">
     <w:nsid w:val="32C620C1"/>
     <w:multiLevelType w:val="hybridMultilevel"/>
     <w:tmpl w:val="71AE87C8"/>
@@ -4407,7 +5875,274 @@
       </w:pPr>
     </w:lvl>
   </w:abstractNum>
-  <w:abstractNum w:abstractNumId="5" w15:restartNumberingAfterBreak="0">
+  <w:abstractNum w:abstractNumId="7" w15:restartNumberingAfterBreak="0">
+    <w:nsid w:val="34CC3468"/>
+    <w:multiLevelType w:val="hybridMultilevel"/>
+    <w:tmpl w:val="6FB02DD4"/>
+    <w:lvl w:ilvl="0" w:tplc="1CB47A3E">
+      <w:start w:val="1"/>
+      <w:numFmt w:val="decimal"/>
+      <w:lvlText w:val="%1."/>
+      <w:lvlJc w:val="left"/>
+      <w:pPr>
+        <w:ind w:left="615" w:hanging="360"/>
+      </w:pPr>
+      <w:rPr>
+        <w:rFonts w:hint="default"/>
+      </w:rPr>
+    </w:lvl>
+    <w:lvl w:ilvl="1" w:tplc="40090019" w:tentative="1">
+      <w:start w:val="1"/>
+      <w:numFmt w:val="lowerLetter"/>
+      <w:lvlText w:val="%2."/>
+      <w:lvlJc w:val="left"/>
+      <w:pPr>
+        <w:ind w:left="1440" w:hanging="360"/>
+      </w:pPr>
+    </w:lvl>
+    <w:lvl w:ilvl="2" w:tplc="4009001B" w:tentative="1">
+      <w:start w:val="1"/>
+      <w:numFmt w:val="lowerRoman"/>
+      <w:lvlText w:val="%3."/>
+      <w:lvlJc w:val="right"/>
+      <w:pPr>
+        <w:ind w:left="2160" w:hanging="180"/>
+      </w:pPr>
+    </w:lvl>
+    <w:lvl w:ilvl="3" w:tplc="4009000F" w:tentative="1">
+      <w:start w:val="1"/>
+      <w:numFmt w:val="decimal"/>
+      <w:lvlText w:val="%4."/>
+      <w:lvlJc w:val="left"/>
+      <w:pPr>
+        <w:ind w:left="2880" w:hanging="360"/>
+      </w:pPr>
+    </w:lvl>
+    <w:lvl w:ilvl="4" w:tplc="40090019" w:tentative="1">
+      <w:start w:val="1"/>
+      <w:numFmt w:val="lowerLetter"/>
+      <w:lvlText w:val="%5."/>
+      <w:lvlJc w:val="left"/>
+      <w:pPr>
+        <w:ind w:left="3600" w:hanging="360"/>
+      </w:pPr>
+    </w:lvl>
+    <w:lvl w:ilvl="5" w:tplc="4009001B" w:tentative="1">
+      <w:start w:val="1"/>
+      <w:numFmt w:val="lowerRoman"/>
+      <w:lvlText w:val="%6."/>
+      <w:lvlJc w:val="right"/>
+      <w:pPr>
+        <w:ind w:left="4320" w:hanging="180"/>
+      </w:pPr>
+    </w:lvl>
+    <w:lvl w:ilvl="6" w:tplc="4009000F" w:tentative="1">
+      <w:start w:val="1"/>
+      <w:numFmt w:val="decimal"/>
+      <w:lvlText w:val="%7."/>
+      <w:lvlJc w:val="left"/>
+      <w:pPr>
+        <w:ind w:left="5040" w:hanging="360"/>
+      </w:pPr>
+    </w:lvl>
+    <w:lvl w:ilvl="7" w:tplc="40090019" w:tentative="1">
+      <w:start w:val="1"/>
+      <w:numFmt w:val="lowerLetter"/>
+      <w:lvlText w:val="%8."/>
+      <w:lvlJc w:val="left"/>
+      <w:pPr>
+        <w:ind w:left="5760" w:hanging="360"/>
+      </w:pPr>
+    </w:lvl>
+    <w:lvl w:ilvl="8" w:tplc="4009001B" w:tentative="1">
+      <w:start w:val="1"/>
+      <w:numFmt w:val="lowerRoman"/>
+      <w:lvlText w:val="%9."/>
+      <w:lvlJc w:val="right"/>
+      <w:pPr>
+        <w:ind w:left="6480" w:hanging="180"/>
+      </w:pPr>
+    </w:lvl>
+  </w:abstractNum>
+  <w:abstractNum w:abstractNumId="8" w15:restartNumberingAfterBreak="0">
+    <w:nsid w:val="3DBB7008"/>
+    <w:multiLevelType w:val="hybridMultilevel"/>
+    <w:tmpl w:val="6FB02DD4"/>
+    <w:lvl w:ilvl="0" w:tplc="1CB47A3E">
+      <w:start w:val="1"/>
+      <w:numFmt w:val="decimal"/>
+      <w:lvlText w:val="%1."/>
+      <w:lvlJc w:val="left"/>
+      <w:pPr>
+        <w:ind w:left="615" w:hanging="360"/>
+      </w:pPr>
+      <w:rPr>
+        <w:rFonts w:hint="default"/>
+      </w:rPr>
+    </w:lvl>
+    <w:lvl w:ilvl="1" w:tplc="40090019" w:tentative="1">
+      <w:start w:val="1"/>
+      <w:numFmt w:val="lowerLetter"/>
+      <w:lvlText w:val="%2."/>
+      <w:lvlJc w:val="left"/>
+      <w:pPr>
+        <w:ind w:left="1440" w:hanging="360"/>
+      </w:pPr>
+    </w:lvl>
+    <w:lvl w:ilvl="2" w:tplc="4009001B" w:tentative="1">
+      <w:start w:val="1"/>
+      <w:numFmt w:val="lowerRoman"/>
+      <w:lvlText w:val="%3."/>
+      <w:lvlJc w:val="right"/>
+      <w:pPr>
+        <w:ind w:left="2160" w:hanging="180"/>
+      </w:pPr>
+    </w:lvl>
+    <w:lvl w:ilvl="3" w:tplc="4009000F" w:tentative="1">
+      <w:start w:val="1"/>
+      <w:numFmt w:val="decimal"/>
+      <w:lvlText w:val="%4."/>
+      <w:lvlJc w:val="left"/>
+      <w:pPr>
+        <w:ind w:left="2880" w:hanging="360"/>
+      </w:pPr>
+    </w:lvl>
+    <w:lvl w:ilvl="4" w:tplc="40090019" w:tentative="1">
+      <w:start w:val="1"/>
+      <w:numFmt w:val="lowerLetter"/>
+      <w:lvlText w:val="%5."/>
+      <w:lvlJc w:val="left"/>
+      <w:pPr>
+        <w:ind w:left="3600" w:hanging="360"/>
+      </w:pPr>
+    </w:lvl>
+    <w:lvl w:ilvl="5" w:tplc="4009001B" w:tentative="1">
+      <w:start w:val="1"/>
+      <w:numFmt w:val="lowerRoman"/>
+      <w:lvlText w:val="%6."/>
+      <w:lvlJc w:val="right"/>
+      <w:pPr>
+        <w:ind w:left="4320" w:hanging="180"/>
+      </w:pPr>
+    </w:lvl>
+    <w:lvl w:ilvl="6" w:tplc="4009000F" w:tentative="1">
+      <w:start w:val="1"/>
+      <w:numFmt w:val="decimal"/>
+      <w:lvlText w:val="%7."/>
+      <w:lvlJc w:val="left"/>
+      <w:pPr>
+        <w:ind w:left="5040" w:hanging="360"/>
+      </w:pPr>
+    </w:lvl>
+    <w:lvl w:ilvl="7" w:tplc="40090019" w:tentative="1">
+      <w:start w:val="1"/>
+      <w:numFmt w:val="lowerLetter"/>
+      <w:lvlText w:val="%8."/>
+      <w:lvlJc w:val="left"/>
+      <w:pPr>
+        <w:ind w:left="5760" w:hanging="360"/>
+      </w:pPr>
+    </w:lvl>
+    <w:lvl w:ilvl="8" w:tplc="4009001B" w:tentative="1">
+      <w:start w:val="1"/>
+      <w:numFmt w:val="lowerRoman"/>
+      <w:lvlText w:val="%9."/>
+      <w:lvlJc w:val="right"/>
+      <w:pPr>
+        <w:ind w:left="6480" w:hanging="180"/>
+      </w:pPr>
+    </w:lvl>
+  </w:abstractNum>
+  <w:abstractNum w:abstractNumId="9" w15:restartNumberingAfterBreak="0">
+    <w:nsid w:val="4051270E"/>
+    <w:multiLevelType w:val="hybridMultilevel"/>
+    <w:tmpl w:val="6FB02DD4"/>
+    <w:lvl w:ilvl="0" w:tplc="1CB47A3E">
+      <w:start w:val="1"/>
+      <w:numFmt w:val="decimal"/>
+      <w:lvlText w:val="%1."/>
+      <w:lvlJc w:val="left"/>
+      <w:pPr>
+        <w:ind w:left="615" w:hanging="360"/>
+      </w:pPr>
+      <w:rPr>
+        <w:rFonts w:hint="default"/>
+      </w:rPr>
+    </w:lvl>
+    <w:lvl w:ilvl="1" w:tplc="40090019" w:tentative="1">
+      <w:start w:val="1"/>
+      <w:numFmt w:val="lowerLetter"/>
+      <w:lvlText w:val="%2."/>
+      <w:lvlJc w:val="left"/>
+      <w:pPr>
+        <w:ind w:left="1440" w:hanging="360"/>
+      </w:pPr>
+    </w:lvl>
+    <w:lvl w:ilvl="2" w:tplc="4009001B" w:tentative="1">
+      <w:start w:val="1"/>
+      <w:numFmt w:val="lowerRoman"/>
+      <w:lvlText w:val="%3."/>
+      <w:lvlJc w:val="right"/>
+      <w:pPr>
+        <w:ind w:left="2160" w:hanging="180"/>
+      </w:pPr>
+    </w:lvl>
+    <w:lvl w:ilvl="3" w:tplc="4009000F" w:tentative="1">
+      <w:start w:val="1"/>
+      <w:numFmt w:val="decimal"/>
+      <w:lvlText w:val="%4."/>
+      <w:lvlJc w:val="left"/>
+      <w:pPr>
+        <w:ind w:left="2880" w:hanging="360"/>
+      </w:pPr>
+    </w:lvl>
+    <w:lvl w:ilvl="4" w:tplc="40090019" w:tentative="1">
+      <w:start w:val="1"/>
+      <w:numFmt w:val="lowerLetter"/>
+      <w:lvlText w:val="%5."/>
+      <w:lvlJc w:val="left"/>
+      <w:pPr>
+        <w:ind w:left="3600" w:hanging="360"/>
+      </w:pPr>
+    </w:lvl>
+    <w:lvl w:ilvl="5" w:tplc="4009001B" w:tentative="1">
+      <w:start w:val="1"/>
+      <w:numFmt w:val="lowerRoman"/>
+      <w:lvlText w:val="%6."/>
+      <w:lvlJc w:val="right"/>
+      <w:pPr>
+        <w:ind w:left="4320" w:hanging="180"/>
+      </w:pPr>
+    </w:lvl>
+    <w:lvl w:ilvl="6" w:tplc="4009000F" w:tentative="1">
+      <w:start w:val="1"/>
+      <w:numFmt w:val="decimal"/>
+      <w:lvlText w:val="%7."/>
+      <w:lvlJc w:val="left"/>
+      <w:pPr>
+        <w:ind w:left="5040" w:hanging="360"/>
+      </w:pPr>
+    </w:lvl>
+    <w:lvl w:ilvl="7" w:tplc="40090019" w:tentative="1">
+      <w:start w:val="1"/>
+      <w:numFmt w:val="lowerLetter"/>
+      <w:lvlText w:val="%8."/>
+      <w:lvlJc w:val="left"/>
+      <w:pPr>
+        <w:ind w:left="5760" w:hanging="360"/>
+      </w:pPr>
+    </w:lvl>
+    <w:lvl w:ilvl="8" w:tplc="4009001B" w:tentative="1">
+      <w:start w:val="1"/>
+      <w:numFmt w:val="lowerRoman"/>
+      <w:lvlText w:val="%9."/>
+      <w:lvlJc w:val="right"/>
+      <w:pPr>
+        <w:ind w:left="6480" w:hanging="180"/>
+      </w:pPr>
+    </w:lvl>
+  </w:abstractNum>
+  <w:abstractNum w:abstractNumId="10" w15:restartNumberingAfterBreak="0">
     <w:nsid w:val="4C5759DB"/>
     <w:multiLevelType w:val="hybridMultilevel"/>
     <w:tmpl w:val="DAB287C6"/>
@@ -4496,7 +6231,185 @@
       </w:pPr>
     </w:lvl>
   </w:abstractNum>
-  <w:abstractNum w:abstractNumId="6" w15:restartNumberingAfterBreak="0">
+  <w:abstractNum w:abstractNumId="11" w15:restartNumberingAfterBreak="0">
+    <w:nsid w:val="4C645E0C"/>
+    <w:multiLevelType w:val="hybridMultilevel"/>
+    <w:tmpl w:val="6FB02DD4"/>
+    <w:lvl w:ilvl="0" w:tplc="1CB47A3E">
+      <w:start w:val="1"/>
+      <w:numFmt w:val="decimal"/>
+      <w:lvlText w:val="%1."/>
+      <w:lvlJc w:val="left"/>
+      <w:pPr>
+        <w:ind w:left="615" w:hanging="360"/>
+      </w:pPr>
+      <w:rPr>
+        <w:rFonts w:hint="default"/>
+      </w:rPr>
+    </w:lvl>
+    <w:lvl w:ilvl="1" w:tplc="40090019" w:tentative="1">
+      <w:start w:val="1"/>
+      <w:numFmt w:val="lowerLetter"/>
+      <w:lvlText w:val="%2."/>
+      <w:lvlJc w:val="left"/>
+      <w:pPr>
+        <w:ind w:left="1440" w:hanging="360"/>
+      </w:pPr>
+    </w:lvl>
+    <w:lvl w:ilvl="2" w:tplc="4009001B" w:tentative="1">
+      <w:start w:val="1"/>
+      <w:numFmt w:val="lowerRoman"/>
+      <w:lvlText w:val="%3."/>
+      <w:lvlJc w:val="right"/>
+      <w:pPr>
+        <w:ind w:left="2160" w:hanging="180"/>
+      </w:pPr>
+    </w:lvl>
+    <w:lvl w:ilvl="3" w:tplc="4009000F" w:tentative="1">
+      <w:start w:val="1"/>
+      <w:numFmt w:val="decimal"/>
+      <w:lvlText w:val="%4."/>
+      <w:lvlJc w:val="left"/>
+      <w:pPr>
+        <w:ind w:left="2880" w:hanging="360"/>
+      </w:pPr>
+    </w:lvl>
+    <w:lvl w:ilvl="4" w:tplc="40090019" w:tentative="1">
+      <w:start w:val="1"/>
+      <w:numFmt w:val="lowerLetter"/>
+      <w:lvlText w:val="%5."/>
+      <w:lvlJc w:val="left"/>
+      <w:pPr>
+        <w:ind w:left="3600" w:hanging="360"/>
+      </w:pPr>
+    </w:lvl>
+    <w:lvl w:ilvl="5" w:tplc="4009001B" w:tentative="1">
+      <w:start w:val="1"/>
+      <w:numFmt w:val="lowerRoman"/>
+      <w:lvlText w:val="%6."/>
+      <w:lvlJc w:val="right"/>
+      <w:pPr>
+        <w:ind w:left="4320" w:hanging="180"/>
+      </w:pPr>
+    </w:lvl>
+    <w:lvl w:ilvl="6" w:tplc="4009000F" w:tentative="1">
+      <w:start w:val="1"/>
+      <w:numFmt w:val="decimal"/>
+      <w:lvlText w:val="%7."/>
+      <w:lvlJc w:val="left"/>
+      <w:pPr>
+        <w:ind w:left="5040" w:hanging="360"/>
+      </w:pPr>
+    </w:lvl>
+    <w:lvl w:ilvl="7" w:tplc="40090019" w:tentative="1">
+      <w:start w:val="1"/>
+      <w:numFmt w:val="lowerLetter"/>
+      <w:lvlText w:val="%8."/>
+      <w:lvlJc w:val="left"/>
+      <w:pPr>
+        <w:ind w:left="5760" w:hanging="360"/>
+      </w:pPr>
+    </w:lvl>
+    <w:lvl w:ilvl="8" w:tplc="4009001B" w:tentative="1">
+      <w:start w:val="1"/>
+      <w:numFmt w:val="lowerRoman"/>
+      <w:lvlText w:val="%9."/>
+      <w:lvlJc w:val="right"/>
+      <w:pPr>
+        <w:ind w:left="6480" w:hanging="180"/>
+      </w:pPr>
+    </w:lvl>
+  </w:abstractNum>
+  <w:abstractNum w:abstractNumId="12" w15:restartNumberingAfterBreak="0">
+    <w:nsid w:val="4D9B79E1"/>
+    <w:multiLevelType w:val="hybridMultilevel"/>
+    <w:tmpl w:val="6FB02DD4"/>
+    <w:lvl w:ilvl="0" w:tplc="1CB47A3E">
+      <w:start w:val="1"/>
+      <w:numFmt w:val="decimal"/>
+      <w:lvlText w:val="%1."/>
+      <w:lvlJc w:val="left"/>
+      <w:pPr>
+        <w:ind w:left="615" w:hanging="360"/>
+      </w:pPr>
+      <w:rPr>
+        <w:rFonts w:hint="default"/>
+      </w:rPr>
+    </w:lvl>
+    <w:lvl w:ilvl="1" w:tplc="40090019" w:tentative="1">
+      <w:start w:val="1"/>
+      <w:numFmt w:val="lowerLetter"/>
+      <w:lvlText w:val="%2."/>
+      <w:lvlJc w:val="left"/>
+      <w:pPr>
+        <w:ind w:left="1440" w:hanging="360"/>
+      </w:pPr>
+    </w:lvl>
+    <w:lvl w:ilvl="2" w:tplc="4009001B" w:tentative="1">
+      <w:start w:val="1"/>
+      <w:numFmt w:val="lowerRoman"/>
+      <w:lvlText w:val="%3."/>
+      <w:lvlJc w:val="right"/>
+      <w:pPr>
+        <w:ind w:left="2160" w:hanging="180"/>
+      </w:pPr>
+    </w:lvl>
+    <w:lvl w:ilvl="3" w:tplc="4009000F" w:tentative="1">
+      <w:start w:val="1"/>
+      <w:numFmt w:val="decimal"/>
+      <w:lvlText w:val="%4."/>
+      <w:lvlJc w:val="left"/>
+      <w:pPr>
+        <w:ind w:left="2880" w:hanging="360"/>
+      </w:pPr>
+    </w:lvl>
+    <w:lvl w:ilvl="4" w:tplc="40090019" w:tentative="1">
+      <w:start w:val="1"/>
+      <w:numFmt w:val="lowerLetter"/>
+      <w:lvlText w:val="%5."/>
+      <w:lvlJc w:val="left"/>
+      <w:pPr>
+        <w:ind w:left="3600" w:hanging="360"/>
+      </w:pPr>
+    </w:lvl>
+    <w:lvl w:ilvl="5" w:tplc="4009001B" w:tentative="1">
+      <w:start w:val="1"/>
+      <w:numFmt w:val="lowerRoman"/>
+      <w:lvlText w:val="%6."/>
+      <w:lvlJc w:val="right"/>
+      <w:pPr>
+        <w:ind w:left="4320" w:hanging="180"/>
+      </w:pPr>
+    </w:lvl>
+    <w:lvl w:ilvl="6" w:tplc="4009000F" w:tentative="1">
+      <w:start w:val="1"/>
+      <w:numFmt w:val="decimal"/>
+      <w:lvlText w:val="%7."/>
+      <w:lvlJc w:val="left"/>
+      <w:pPr>
+        <w:ind w:left="5040" w:hanging="360"/>
+      </w:pPr>
+    </w:lvl>
+    <w:lvl w:ilvl="7" w:tplc="40090019" w:tentative="1">
+      <w:start w:val="1"/>
+      <w:numFmt w:val="lowerLetter"/>
+      <w:lvlText w:val="%8."/>
+      <w:lvlJc w:val="left"/>
+      <w:pPr>
+        <w:ind w:left="5760" w:hanging="360"/>
+      </w:pPr>
+    </w:lvl>
+    <w:lvl w:ilvl="8" w:tplc="4009001B" w:tentative="1">
+      <w:start w:val="1"/>
+      <w:numFmt w:val="lowerRoman"/>
+      <w:lvlText w:val="%9."/>
+      <w:lvlJc w:val="right"/>
+      <w:pPr>
+        <w:ind w:left="6480" w:hanging="180"/>
+      </w:pPr>
+    </w:lvl>
+  </w:abstractNum>
+  <w:abstractNum w:abstractNumId="13" w15:restartNumberingAfterBreak="0">
     <w:nsid w:val="533A23ED"/>
     <w:multiLevelType w:val="hybridMultilevel"/>
     <w:tmpl w:val="FD3216AA"/>
@@ -4582,7 +6495,7 @@
       </w:pPr>
     </w:lvl>
   </w:abstractNum>
-  <w:abstractNum w:abstractNumId="7" w15:restartNumberingAfterBreak="0">
+  <w:abstractNum w:abstractNumId="14" w15:restartNumberingAfterBreak="0">
     <w:nsid w:val="5753483B"/>
     <w:multiLevelType w:val="hybridMultilevel"/>
     <w:tmpl w:val="6FB02DD4"/>
@@ -4671,7 +6584,185 @@
       </w:pPr>
     </w:lvl>
   </w:abstractNum>
-  <w:abstractNum w:abstractNumId="8" w15:restartNumberingAfterBreak="0">
+  <w:abstractNum w:abstractNumId="15" w15:restartNumberingAfterBreak="0">
+    <w:nsid w:val="6F0D205A"/>
+    <w:multiLevelType w:val="hybridMultilevel"/>
+    <w:tmpl w:val="6FB02DD4"/>
+    <w:lvl w:ilvl="0" w:tplc="1CB47A3E">
+      <w:start w:val="1"/>
+      <w:numFmt w:val="decimal"/>
+      <w:lvlText w:val="%1."/>
+      <w:lvlJc w:val="left"/>
+      <w:pPr>
+        <w:ind w:left="615" w:hanging="360"/>
+      </w:pPr>
+      <w:rPr>
+        <w:rFonts w:hint="default"/>
+      </w:rPr>
+    </w:lvl>
+    <w:lvl w:ilvl="1" w:tplc="40090019" w:tentative="1">
+      <w:start w:val="1"/>
+      <w:numFmt w:val="lowerLetter"/>
+      <w:lvlText w:val="%2."/>
+      <w:lvlJc w:val="left"/>
+      <w:pPr>
+        <w:ind w:left="1440" w:hanging="360"/>
+      </w:pPr>
+    </w:lvl>
+    <w:lvl w:ilvl="2" w:tplc="4009001B" w:tentative="1">
+      <w:start w:val="1"/>
+      <w:numFmt w:val="lowerRoman"/>
+      <w:lvlText w:val="%3."/>
+      <w:lvlJc w:val="right"/>
+      <w:pPr>
+        <w:ind w:left="2160" w:hanging="180"/>
+      </w:pPr>
+    </w:lvl>
+    <w:lvl w:ilvl="3" w:tplc="4009000F" w:tentative="1">
+      <w:start w:val="1"/>
+      <w:numFmt w:val="decimal"/>
+      <w:lvlText w:val="%4."/>
+      <w:lvlJc w:val="left"/>
+      <w:pPr>
+        <w:ind w:left="2880" w:hanging="360"/>
+      </w:pPr>
+    </w:lvl>
+    <w:lvl w:ilvl="4" w:tplc="40090019" w:tentative="1">
+      <w:start w:val="1"/>
+      <w:numFmt w:val="lowerLetter"/>
+      <w:lvlText w:val="%5."/>
+      <w:lvlJc w:val="left"/>
+      <w:pPr>
+        <w:ind w:left="3600" w:hanging="360"/>
+      </w:pPr>
+    </w:lvl>
+    <w:lvl w:ilvl="5" w:tplc="4009001B" w:tentative="1">
+      <w:start w:val="1"/>
+      <w:numFmt w:val="lowerRoman"/>
+      <w:lvlText w:val="%6."/>
+      <w:lvlJc w:val="right"/>
+      <w:pPr>
+        <w:ind w:left="4320" w:hanging="180"/>
+      </w:pPr>
+    </w:lvl>
+    <w:lvl w:ilvl="6" w:tplc="4009000F" w:tentative="1">
+      <w:start w:val="1"/>
+      <w:numFmt w:val="decimal"/>
+      <w:lvlText w:val="%7."/>
+      <w:lvlJc w:val="left"/>
+      <w:pPr>
+        <w:ind w:left="5040" w:hanging="360"/>
+      </w:pPr>
+    </w:lvl>
+    <w:lvl w:ilvl="7" w:tplc="40090019" w:tentative="1">
+      <w:start w:val="1"/>
+      <w:numFmt w:val="lowerLetter"/>
+      <w:lvlText w:val="%8."/>
+      <w:lvlJc w:val="left"/>
+      <w:pPr>
+        <w:ind w:left="5760" w:hanging="360"/>
+      </w:pPr>
+    </w:lvl>
+    <w:lvl w:ilvl="8" w:tplc="4009001B" w:tentative="1">
+      <w:start w:val="1"/>
+      <w:numFmt w:val="lowerRoman"/>
+      <w:lvlText w:val="%9."/>
+      <w:lvlJc w:val="right"/>
+      <w:pPr>
+        <w:ind w:left="6480" w:hanging="180"/>
+      </w:pPr>
+    </w:lvl>
+  </w:abstractNum>
+  <w:abstractNum w:abstractNumId="16" w15:restartNumberingAfterBreak="0">
+    <w:nsid w:val="6F666E2D"/>
+    <w:multiLevelType w:val="hybridMultilevel"/>
+    <w:tmpl w:val="6FB02DD4"/>
+    <w:lvl w:ilvl="0" w:tplc="1CB47A3E">
+      <w:start w:val="1"/>
+      <w:numFmt w:val="decimal"/>
+      <w:lvlText w:val="%1."/>
+      <w:lvlJc w:val="left"/>
+      <w:pPr>
+        <w:ind w:left="615" w:hanging="360"/>
+      </w:pPr>
+      <w:rPr>
+        <w:rFonts w:hint="default"/>
+      </w:rPr>
+    </w:lvl>
+    <w:lvl w:ilvl="1" w:tplc="40090019" w:tentative="1">
+      <w:start w:val="1"/>
+      <w:numFmt w:val="lowerLetter"/>
+      <w:lvlText w:val="%2."/>
+      <w:lvlJc w:val="left"/>
+      <w:pPr>
+        <w:ind w:left="1440" w:hanging="360"/>
+      </w:pPr>
+    </w:lvl>
+    <w:lvl w:ilvl="2" w:tplc="4009001B" w:tentative="1">
+      <w:start w:val="1"/>
+      <w:numFmt w:val="lowerRoman"/>
+      <w:lvlText w:val="%3."/>
+      <w:lvlJc w:val="right"/>
+      <w:pPr>
+        <w:ind w:left="2160" w:hanging="180"/>
+      </w:pPr>
+    </w:lvl>
+    <w:lvl w:ilvl="3" w:tplc="4009000F" w:tentative="1">
+      <w:start w:val="1"/>
+      <w:numFmt w:val="decimal"/>
+      <w:lvlText w:val="%4."/>
+      <w:lvlJc w:val="left"/>
+      <w:pPr>
+        <w:ind w:left="2880" w:hanging="360"/>
+      </w:pPr>
+    </w:lvl>
+    <w:lvl w:ilvl="4" w:tplc="40090019" w:tentative="1">
+      <w:start w:val="1"/>
+      <w:numFmt w:val="lowerLetter"/>
+      <w:lvlText w:val="%5."/>
+      <w:lvlJc w:val="left"/>
+      <w:pPr>
+        <w:ind w:left="3600" w:hanging="360"/>
+      </w:pPr>
+    </w:lvl>
+    <w:lvl w:ilvl="5" w:tplc="4009001B" w:tentative="1">
+      <w:start w:val="1"/>
+      <w:numFmt w:val="lowerRoman"/>
+      <w:lvlText w:val="%6."/>
+      <w:lvlJc w:val="right"/>
+      <w:pPr>
+        <w:ind w:left="4320" w:hanging="180"/>
+      </w:pPr>
+    </w:lvl>
+    <w:lvl w:ilvl="6" w:tplc="4009000F" w:tentative="1">
+      <w:start w:val="1"/>
+      <w:numFmt w:val="decimal"/>
+      <w:lvlText w:val="%7."/>
+      <w:lvlJc w:val="left"/>
+      <w:pPr>
+        <w:ind w:left="5040" w:hanging="360"/>
+      </w:pPr>
+    </w:lvl>
+    <w:lvl w:ilvl="7" w:tplc="40090019" w:tentative="1">
+      <w:start w:val="1"/>
+      <w:numFmt w:val="lowerLetter"/>
+      <w:lvlText w:val="%8."/>
+      <w:lvlJc w:val="left"/>
+      <w:pPr>
+        <w:ind w:left="5760" w:hanging="360"/>
+      </w:pPr>
+    </w:lvl>
+    <w:lvl w:ilvl="8" w:tplc="4009001B" w:tentative="1">
+      <w:start w:val="1"/>
+      <w:numFmt w:val="lowerRoman"/>
+      <w:lvlText w:val="%9."/>
+      <w:lvlJc w:val="right"/>
+      <w:pPr>
+        <w:ind w:left="6480" w:hanging="180"/>
+      </w:pPr>
+    </w:lvl>
+  </w:abstractNum>
+  <w:abstractNum w:abstractNumId="17" w15:restartNumberingAfterBreak="0">
     <w:nsid w:val="7C77462F"/>
     <w:multiLevelType w:val="hybridMultilevel"/>
     <w:tmpl w:val="76807BF0"/>
@@ -4767,25 +6858,52 @@
     <w:abstractNumId w:val="1"/>
   </w:num>
   <w:num w:numId="3">
-    <w:abstractNumId w:val="6"/>
+    <w:abstractNumId w:val="13"/>
   </w:num>
   <w:num w:numId="4">
-    <w:abstractNumId w:val="4"/>
+    <w:abstractNumId w:val="6"/>
   </w:num>
   <w:num w:numId="5">
     <w:abstractNumId w:val="0"/>
   </w:num>
   <w:num w:numId="6">
-    <w:abstractNumId w:val="5"/>
+    <w:abstractNumId w:val="10"/>
   </w:num>
   <w:num w:numId="7">
+    <w:abstractNumId w:val="17"/>
+  </w:num>
+  <w:num w:numId="8">
+    <w:abstractNumId w:val="14"/>
+  </w:num>
+  <w:num w:numId="9">
+    <w:abstractNumId w:val="4"/>
+  </w:num>
+  <w:num w:numId="10">
+    <w:abstractNumId w:val="11"/>
+  </w:num>
+  <w:num w:numId="11">
+    <w:abstractNumId w:val="7"/>
+  </w:num>
+  <w:num w:numId="12">
     <w:abstractNumId w:val="8"/>
   </w:num>
-  <w:num w:numId="8">
-    <w:abstractNumId w:val="7"/>
+  <w:num w:numId="13">
+    <w:abstractNumId w:val="9"/>
   </w:num>
-  <w:num w:numId="9">
+  <w:num w:numId="14">
     <w:abstractNumId w:val="3"/>
+  </w:num>
+  <w:num w:numId="15">
+    <w:abstractNumId w:val="12"/>
+  </w:num>
+  <w:num w:numId="16">
+    <w:abstractNumId w:val="15"/>
+  </w:num>
+  <w:num w:numId="17">
+    <w:abstractNumId w:val="16"/>
+  </w:num>
+  <w:num w:numId="18">
+    <w:abstractNumId w:val="5"/>
   </w:num>
 </w:numbering>
 </file>

</xml_diff>

<commit_message>
minutes of meeting.docx updated upto date.
</commit_message>
<xml_diff>
--- a/Documents/MinutesOfMeeting/minutes of meeting.docx
+++ b/Documents/MinutesOfMeeting/minutes of meeting.docx
@@ -3748,7 +3748,16 @@
           <w:lang w:val="en-US"/>
         </w:rPr>
         <w:lastRenderedPageBreak/>
-        <w:t>Making the presentation.</w:t>
+        <w:t>Preparing</w:t>
+      </w:r>
+      <w:r>
+        <w:rPr>
+          <w:rFonts w:cstheme="minorHAnsi"/>
+          <w:sz w:val="24"/>
+          <w:szCs w:val="24"/>
+          <w:lang w:val="en-US"/>
+        </w:rPr>
+        <w:t xml:space="preserve"> the presentation.</w:t>
       </w:r>
     </w:p>
     <w:p>
@@ -4197,8 +4206,6 @@
         </w:rPr>
         <w:t>Discussed milestones for the project that are completed.</w:t>
       </w:r>
-      <w:bookmarkStart w:id="0" w:name="_GoBack"/>
-      <w:bookmarkEnd w:id="0"/>
     </w:p>
     <w:p>
       <w:pPr>
@@ -4316,7 +4323,25 @@
           <w:szCs w:val="24"/>
           <w:lang w:val="en-US"/>
         </w:rPr>
-        <w:t>Making a review on the concepts required.</w:t>
+        <w:t>Discussed wit</w:t>
+      </w:r>
+      <w:r>
+        <w:rPr>
+          <w:rFonts w:cstheme="minorHAnsi"/>
+          <w:sz w:val="24"/>
+          <w:szCs w:val="24"/>
+          <w:lang w:val="en-US"/>
+        </w:rPr>
+        <w:t>h other clients in workshop</w:t>
+      </w:r>
+      <w:r>
+        <w:rPr>
+          <w:rFonts w:cstheme="minorHAnsi"/>
+          <w:sz w:val="24"/>
+          <w:szCs w:val="24"/>
+          <w:lang w:val="en-US"/>
+        </w:rPr>
+        <w:t>.</w:t>
       </w:r>
     </w:p>
     <w:p>
@@ -4340,8 +4365,19 @@
           <w:szCs w:val="24"/>
           <w:lang w:val="en-US"/>
         </w:rPr>
-        <w:t>Discussion of implementing methods.</w:t>
-      </w:r>
+        <w:t>Observed an update in our requirements.</w:t>
+      </w:r>
+    </w:p>
+    <w:p>
+      <w:pPr>
+        <w:rPr>
+          <w:rFonts w:cstheme="minorHAnsi"/>
+          <w:b/>
+          <w:sz w:val="24"/>
+          <w:szCs w:val="24"/>
+          <w:u w:val="single"/>
+        </w:rPr>
+      </w:pPr>
     </w:p>
     <w:p>
       <w:pPr>
@@ -4459,7 +4495,7 @@
           <w:szCs w:val="24"/>
           <w:lang w:val="en-US"/>
         </w:rPr>
-        <w:t>Making a review on the concepts required.</w:t>
+        <w:t>Confirmed to implement feedback in our system.</w:t>
       </w:r>
     </w:p>
     <w:p>
@@ -4483,7 +4519,7 @@
           <w:szCs w:val="24"/>
           <w:lang w:val="en-US"/>
         </w:rPr>
-        <w:t>Discussion of implementing methods.</w:t>
+        <w:t>Deliverable 1 feedback obtained.</w:t>
       </w:r>
     </w:p>
     <w:p>
@@ -4588,48 +4624,17 @@
           <w:ilvl w:val="0"/>
           <w:numId w:val="14"/>
         </w:numPr>
+      </w:pPr>
+      <w:r>
         <w:rPr>
           <w:rFonts w:cstheme="minorHAnsi"/>
           <w:sz w:val="24"/>
           <w:szCs w:val="24"/>
           <w:lang w:val="en-US"/>
         </w:rPr>
-      </w:pPr>
-      <w:r>
-        <w:rPr>
-          <w:rFonts w:cstheme="minorHAnsi"/>
-          <w:sz w:val="24"/>
-          <w:szCs w:val="24"/>
-          <w:lang w:val="en-US"/>
-        </w:rPr>
-        <w:t>Making a review on the concepts required.</w:t>
-      </w:r>
-    </w:p>
-    <w:p>
-      <w:pPr>
-        <w:pStyle w:val="ListParagraph"/>
-        <w:numPr>
-          <w:ilvl w:val="0"/>
-          <w:numId w:val="14"/>
-        </w:numPr>
-        <w:rPr>
-          <w:rFonts w:cstheme="minorHAnsi"/>
-          <w:sz w:val="24"/>
-          <w:szCs w:val="24"/>
-          <w:lang w:val="en-US"/>
-        </w:rPr>
-      </w:pPr>
-      <w:r>
-        <w:rPr>
-          <w:rFonts w:cstheme="minorHAnsi"/>
-          <w:sz w:val="24"/>
-          <w:szCs w:val="24"/>
-          <w:lang w:val="en-US"/>
-        </w:rPr>
-        <w:t>Discussion of implementing methods.</w:t>
-      </w:r>
-    </w:p>
-    <w:p/>
+        <w:t>modified and updated the report of deliverable1.</w:t>
+      </w:r>
+    </w:p>
     <w:p>
       <w:pPr>
         <w:rPr>
@@ -4666,7 +4671,6 @@
           <w:sz w:val="24"/>
           <w:szCs w:val="24"/>
         </w:rPr>
-        <w:lastRenderedPageBreak/>
         <w:t>Date</w:t>
       </w:r>
       <w:r>
@@ -4713,6 +4717,7 @@
           <w:sz w:val="24"/>
           <w:szCs w:val="24"/>
         </w:rPr>
+        <w:lastRenderedPageBreak/>
         <w:t xml:space="preserve"> </w:t>
       </w:r>
       <w:r>
@@ -4747,7 +4752,7 @@
           <w:szCs w:val="24"/>
           <w:lang w:val="en-US"/>
         </w:rPr>
-        <w:t>Making a review on the concepts required.</w:t>
+        <w:t>Actors and the main functionalities of the project are discussed.</w:t>
       </w:r>
     </w:p>
     <w:p>
@@ -4771,7 +4776,7 @@
           <w:szCs w:val="24"/>
           <w:lang w:val="en-US"/>
         </w:rPr>
-        <w:t>Discussion of implementing methods.</w:t>
+        <w:t>Use case diagram for the project is drawn.</w:t>
       </w:r>
     </w:p>
     <w:p/>
@@ -4899,7 +4904,7 @@
           <w:szCs w:val="24"/>
           <w:lang w:val="en-US"/>
         </w:rPr>
-        <w:t>Making a review on the concepts required.</w:t>
+        <w:t>Use case diagram is further analyzed and sequence diagram is discussed.</w:t>
       </w:r>
     </w:p>
     <w:p>
@@ -4923,7 +4928,7 @@
           <w:szCs w:val="24"/>
           <w:lang w:val="en-US"/>
         </w:rPr>
-        <w:t>Discussion of implementing methods.</w:t>
+        <w:t>The functional and non-functional requirements are discussed.</w:t>
       </w:r>
     </w:p>
     <w:p/>
@@ -4971,15 +4976,7 @@
           <w:sz w:val="24"/>
           <w:szCs w:val="24"/>
         </w:rPr>
-        <w:t>: 0</w:t>
-      </w:r>
-      <w:r>
-        <w:rPr>
-          <w:rFonts w:cstheme="minorHAnsi"/>
-          <w:sz w:val="24"/>
-          <w:szCs w:val="24"/>
-        </w:rPr>
-        <w:t>6</w:t>
+        <w:t>: 06</w:t>
       </w:r>
       <w:r>
         <w:rPr>
@@ -5059,23 +5056,17 @@
           <w:szCs w:val="24"/>
           <w:lang w:val="en-US"/>
         </w:rPr>
-        <w:t>Making a review on the concepts required.</w:t>
-      </w:r>
-    </w:p>
-    <w:p>
-      <w:pPr>
-        <w:pStyle w:val="ListParagraph"/>
-        <w:numPr>
-          <w:ilvl w:val="0"/>
-          <w:numId w:val="17"/>
-        </w:numPr>
+        <w:t>S</w:t>
+      </w:r>
+      <w:r>
         <w:rPr>
           <w:rFonts w:cstheme="minorHAnsi"/>
           <w:sz w:val="24"/>
           <w:szCs w:val="24"/>
           <w:lang w:val="en-US"/>
         </w:rPr>
-      </w:pPr>
+        <w:t>ystem architecture is discussed</w:t>
+      </w:r>
       <w:r>
         <w:rPr>
           <w:rFonts w:cstheme="minorHAnsi"/>
@@ -5083,7 +5074,7 @@
           <w:szCs w:val="24"/>
           <w:lang w:val="en-US"/>
         </w:rPr>
-        <w:t>Discussion of implementing methods.</w:t>
+        <w:t>.</w:t>
       </w:r>
     </w:p>
     <w:p/>
@@ -5105,17 +5096,7 @@
           <w:szCs w:val="24"/>
           <w:u w:val="single"/>
         </w:rPr>
-        <w:t>Meeting 1</w:t>
-      </w:r>
-      <w:r>
-        <w:rPr>
-          <w:rFonts w:cstheme="minorHAnsi"/>
-          <w:b/>
-          <w:sz w:val="24"/>
-          <w:szCs w:val="24"/>
-          <w:u w:val="single"/>
-        </w:rPr>
-        <w:t>7</w:t>
+        <w:t>Meeting 17</w:t>
       </w:r>
     </w:p>
     <w:p>
@@ -5221,32 +5202,10 @@
           <w:szCs w:val="24"/>
           <w:lang w:val="en-US"/>
         </w:rPr>
-        <w:t>Making a review on the concepts required.</w:t>
-      </w:r>
-    </w:p>
-    <w:p>
-      <w:pPr>
-        <w:pStyle w:val="ListParagraph"/>
-        <w:numPr>
-          <w:ilvl w:val="0"/>
-          <w:numId w:val="18"/>
-        </w:numPr>
-        <w:rPr>
-          <w:rFonts w:cstheme="minorHAnsi"/>
-          <w:sz w:val="24"/>
-          <w:szCs w:val="24"/>
-          <w:lang w:val="en-US"/>
-        </w:rPr>
-      </w:pPr>
-      <w:r>
-        <w:rPr>
-          <w:rFonts w:cstheme="minorHAnsi"/>
-          <w:sz w:val="24"/>
-          <w:szCs w:val="24"/>
-          <w:lang w:val="en-US"/>
-        </w:rPr>
-        <w:t>Discussion of implementing methods.</w:t>
-      </w:r>
+        <w:t>Preparation of deliverable 2 documentation.</w:t>
+      </w:r>
+      <w:bookmarkStart w:id="0" w:name="_GoBack"/>
+      <w:bookmarkEnd w:id="0"/>
     </w:p>
     <w:p/>
     <w:sectPr>

</xml_diff>

<commit_message>
Updated the minutes of meeting.docx
</commit_message>
<xml_diff>
--- a/Documents/MinutesOfMeeting/minutes of meeting.docx
+++ b/Documents/MinutesOfMeeting/minutes of meeting.docx
@@ -5077,6 +5077,32 @@
         <w:t>.</w:t>
       </w:r>
     </w:p>
+    <w:p>
+      <w:pPr>
+        <w:pStyle w:val="ListParagraph"/>
+        <w:numPr>
+          <w:ilvl w:val="0"/>
+          <w:numId w:val="17"/>
+        </w:numPr>
+        <w:rPr>
+          <w:rFonts w:cstheme="minorHAnsi"/>
+          <w:sz w:val="24"/>
+          <w:szCs w:val="24"/>
+          <w:lang w:val="en-US"/>
+        </w:rPr>
+      </w:pPr>
+      <w:r>
+        <w:rPr>
+          <w:rFonts w:cstheme="minorHAnsi"/>
+          <w:sz w:val="24"/>
+          <w:szCs w:val="24"/>
+          <w:lang w:val="en-US"/>
+        </w:rPr>
+        <w:t>Class diagram for the project discussed.</w:t>
+      </w:r>
+      <w:bookmarkStart w:id="0" w:name="_GoBack"/>
+      <w:bookmarkEnd w:id="0"/>
+    </w:p>
     <w:p/>
     <w:p>
       <w:pPr>
@@ -5202,10 +5228,50 @@
           <w:szCs w:val="24"/>
           <w:lang w:val="en-US"/>
         </w:rPr>
-        <w:t>Preparation of deliverable 2 documentation.</w:t>
-      </w:r>
-      <w:bookmarkStart w:id="0" w:name="_GoBack"/>
-      <w:bookmarkEnd w:id="0"/>
+        <w:t xml:space="preserve">Preparation of deliverable 2 </w:t>
+      </w:r>
+      <w:r>
+        <w:rPr>
+          <w:rFonts w:cstheme="minorHAnsi"/>
+          <w:sz w:val="24"/>
+          <w:szCs w:val="24"/>
+          <w:lang w:val="en-US"/>
+        </w:rPr>
+        <w:t>documentations</w:t>
+      </w:r>
+      <w:r>
+        <w:rPr>
+          <w:rFonts w:cstheme="minorHAnsi"/>
+          <w:sz w:val="24"/>
+          <w:szCs w:val="24"/>
+          <w:lang w:val="en-US"/>
+        </w:rPr>
+        <w:t>.</w:t>
+      </w:r>
+    </w:p>
+    <w:p>
+      <w:pPr>
+        <w:pStyle w:val="ListParagraph"/>
+        <w:numPr>
+          <w:ilvl w:val="0"/>
+          <w:numId w:val="18"/>
+        </w:numPr>
+        <w:rPr>
+          <w:rFonts w:cstheme="minorHAnsi"/>
+          <w:sz w:val="24"/>
+          <w:szCs w:val="24"/>
+          <w:lang w:val="en-US"/>
+        </w:rPr>
+      </w:pPr>
+      <w:r>
+        <w:rPr>
+          <w:rFonts w:cstheme="minorHAnsi"/>
+          <w:sz w:val="24"/>
+          <w:szCs w:val="24"/>
+          <w:lang w:val="en-US"/>
+        </w:rPr>
+        <w:t>Updated Project contribution.</w:t>
+      </w:r>
     </w:p>
     <w:p/>
     <w:sectPr>

</xml_diff>